<commit_message>
Updated the Java Servlet text file
</commit_message>
<xml_diff>
--- a/FINALS NOTES/JAVA SERVLET REVISED.docx
+++ b/FINALS NOTES/JAVA SERVLET REVISED.docx
@@ -1485,7 +1485,25 @@
           <w:szCs w:val="24"/>
           <w:shd w:val="clear" w:color="auto" w:fill="FFFFFF"/>
         </w:rPr>
-        <w:t>It is an interface that allows library to be declared of the startup phase of a web application. Any needed programmatic registration of servlets, filters, and listeners are performed in response.</w:t>
+        <w:t>It is an interface that allows</w:t>
+      </w:r>
+      <w:r>
+        <w:rPr>
+          <w:color w:val="000000"/>
+          <w:sz w:val="24"/>
+          <w:szCs w:val="24"/>
+          <w:shd w:val="clear" w:color="auto" w:fill="FFFFFF"/>
+        </w:rPr>
+        <w:t xml:space="preserve"> a library to be declared at </w:t>
+      </w:r>
+      <w:r>
+        <w:rPr>
+          <w:color w:val="000000"/>
+          <w:sz w:val="24"/>
+          <w:szCs w:val="24"/>
+          <w:shd w:val="clear" w:color="auto" w:fill="FFFFFF"/>
+        </w:rPr>
+        <w:t>the startup phase of a web application. Any needed programmatic registration of servlets, filters, and listeners are performed in response.</w:t>
       </w:r>
     </w:p>
     <w:p>
@@ -2098,8 +2116,595 @@
         </w:rPr>
         <w:t xml:space="preserve"> is being started in the web application and classes contained in c were located.</w:t>
       </w:r>
+    </w:p>
+    <w:p>
+      <w:pPr>
+        <w:pStyle w:val="ListParagraph"/>
+        <w:numPr>
+          <w:ilvl w:val="0"/>
+          <w:numId w:val="1"/>
+        </w:numPr>
+        <w:rPr>
+          <w:color w:val="000000"/>
+          <w:sz w:val="24"/>
+          <w:szCs w:val="24"/>
+          <w:shd w:val="clear" w:color="auto" w:fill="FFFFFF"/>
+        </w:rPr>
+      </w:pPr>
+      <w:proofErr w:type="spellStart"/>
+      <w:r>
+        <w:rPr>
+          <w:b/>
+          <w:color w:val="000000"/>
+          <w:sz w:val="24"/>
+          <w:szCs w:val="24"/>
+          <w:shd w:val="clear" w:color="auto" w:fill="FFFFFF"/>
+        </w:rPr>
+        <w:lastRenderedPageBreak/>
+        <w:t>ServletContext</w:t>
+      </w:r>
+      <w:proofErr w:type="spellEnd"/>
+      <w:r>
+        <w:rPr>
+          <w:color w:val="000000"/>
+          <w:sz w:val="24"/>
+          <w:szCs w:val="24"/>
+          <w:shd w:val="clear" w:color="auto" w:fill="FFFFFF"/>
+        </w:rPr>
+        <w:t xml:space="preserve"> - </w:t>
+      </w:r>
+      <w:r>
+        <w:rPr>
+          <w:color w:val="000000"/>
+          <w:sz w:val="24"/>
+          <w:szCs w:val="24"/>
+          <w:shd w:val="clear" w:color="auto" w:fill="FFFFFF"/>
+        </w:rPr>
+        <w:t xml:space="preserve">An array of methods are defined and a servlet is utilized to render with its own servlet </w:t>
+      </w:r>
+      <w:proofErr w:type="gramStart"/>
+      <w:r>
+        <w:rPr>
+          <w:color w:val="000000"/>
+          <w:sz w:val="24"/>
+          <w:szCs w:val="24"/>
+          <w:shd w:val="clear" w:color="auto" w:fill="FFFFFF"/>
+        </w:rPr>
+        <w:t>container(</w:t>
+      </w:r>
+      <w:proofErr w:type="gramEnd"/>
+      <w:r>
+        <w:rPr>
+          <w:color w:val="000000"/>
+          <w:sz w:val="24"/>
+          <w:szCs w:val="24"/>
+          <w:shd w:val="clear" w:color="auto" w:fill="FFFFFF"/>
+        </w:rPr>
+        <w:t>e.g. Getting a MIME file, requests that are dispatched, or file records are written.)</w:t>
+      </w:r>
+    </w:p>
+    <w:p>
+      <w:pPr>
+        <w:pStyle w:val="ListParagraph"/>
+        <w:numPr>
+          <w:ilvl w:val="0"/>
+          <w:numId w:val="1"/>
+        </w:numPr>
+        <w:rPr>
+          <w:rFonts w:ascii="Times New Roman" w:eastAsia="Times New Roman" w:hAnsi="Times New Roman" w:cs="Times New Roman"/>
+          <w:color w:val="000000"/>
+          <w:sz w:val="24"/>
+          <w:szCs w:val="24"/>
+        </w:rPr>
+      </w:pPr>
+      <w:proofErr w:type="spellStart"/>
+      <w:r>
+        <w:rPr>
+          <w:b/>
+          <w:color w:val="000000"/>
+          <w:sz w:val="24"/>
+          <w:szCs w:val="24"/>
+          <w:shd w:val="clear" w:color="auto" w:fill="FFFFFF"/>
+        </w:rPr>
+        <w:t>ServletContextAttributeListener</w:t>
+      </w:r>
+      <w:proofErr w:type="spellEnd"/>
+      <w:r>
+        <w:rPr>
+          <w:color w:val="000000"/>
+          <w:sz w:val="24"/>
+          <w:szCs w:val="24"/>
+          <w:shd w:val="clear" w:color="auto" w:fill="FFFFFF"/>
+        </w:rPr>
+        <w:t xml:space="preserve"> - </w:t>
+      </w:r>
+      <w:r>
+        <w:rPr>
+          <w:color w:val="000000"/>
+          <w:sz w:val="24"/>
+          <w:szCs w:val="24"/>
+          <w:shd w:val="clear" w:color="auto" w:fill="FFFFFF"/>
+        </w:rPr>
+        <w:t xml:space="preserve">Notifications events are received with this interface and </w:t>
+      </w:r>
+      <w:proofErr w:type="spellStart"/>
+      <w:r>
+        <w:rPr>
+          <w:color w:val="000000"/>
+          <w:sz w:val="24"/>
+          <w:szCs w:val="24"/>
+          <w:shd w:val="clear" w:color="auto" w:fill="FFFFFF"/>
+        </w:rPr>
+        <w:t>its</w:t>
+      </w:r>
+      <w:proofErr w:type="spellEnd"/>
+      <w:r>
+        <w:rPr>
+          <w:color w:val="000000"/>
+          <w:sz w:val="24"/>
+          <w:szCs w:val="24"/>
+          <w:shd w:val="clear" w:color="auto" w:fill="FFFFFF"/>
+        </w:rPr>
+        <w:t xml:space="preserve"> about </w:t>
+      </w:r>
+      <w:r>
+        <w:rPr>
+          <w:color w:val="000000"/>
+          <w:sz w:val="24"/>
+          <w:szCs w:val="24"/>
+          <w:shd w:val="clear" w:color="auto" w:fill="FFFFFF"/>
+        </w:rPr>
+        <w:t xml:space="preserve">attribute changes of </w:t>
+      </w:r>
+      <w:proofErr w:type="spellStart"/>
+      <w:r>
+        <w:rPr>
+          <w:color w:val="000000"/>
+          <w:sz w:val="24"/>
+          <w:szCs w:val="24"/>
+          <w:shd w:val="clear" w:color="auto" w:fill="FFFFFF"/>
+        </w:rPr>
+        <w:t>ServletContext</w:t>
+      </w:r>
+      <w:proofErr w:type="spellEnd"/>
+      <w:r>
+        <w:rPr>
+          <w:color w:val="000000"/>
+          <w:sz w:val="24"/>
+          <w:szCs w:val="24"/>
+          <w:shd w:val="clear" w:color="auto" w:fill="FFFFFF"/>
+        </w:rPr>
+        <w:t xml:space="preserve"> </w:t>
+      </w:r>
+    </w:p>
+    <w:p>
+      <w:pPr>
+        <w:pStyle w:val="ListParagraph"/>
+        <w:numPr>
+          <w:ilvl w:val="0"/>
+          <w:numId w:val="1"/>
+        </w:numPr>
+        <w:rPr>
+          <w:rFonts w:ascii="Times New Roman" w:eastAsia="Times New Roman" w:hAnsi="Times New Roman" w:cs="Times New Roman"/>
+          <w:color w:val="000000"/>
+          <w:sz w:val="24"/>
+          <w:szCs w:val="24"/>
+        </w:rPr>
+      </w:pPr>
+      <w:proofErr w:type="spellStart"/>
+      <w:r>
+        <w:rPr>
+          <w:rFonts w:ascii="Times New Roman" w:eastAsia="Times New Roman" w:hAnsi="Times New Roman" w:cs="Times New Roman"/>
+          <w:b/>
+          <w:color w:val="000000"/>
+          <w:sz w:val="24"/>
+          <w:szCs w:val="24"/>
+        </w:rPr>
+        <w:t>ServletContextListener</w:t>
+      </w:r>
+      <w:proofErr w:type="spellEnd"/>
+      <w:r>
+        <w:rPr>
+          <w:rFonts w:ascii="Times New Roman" w:eastAsia="Times New Roman" w:hAnsi="Times New Roman" w:cs="Times New Roman"/>
+          <w:color w:val="000000"/>
+          <w:sz w:val="24"/>
+          <w:szCs w:val="24"/>
+        </w:rPr>
+        <w:t xml:space="preserve"> - </w:t>
+      </w:r>
+      <w:r>
+        <w:rPr>
+          <w:color w:val="000000"/>
+          <w:sz w:val="24"/>
+          <w:szCs w:val="24"/>
+          <w:shd w:val="clear" w:color="auto" w:fill="FFFFFF"/>
+        </w:rPr>
+        <w:t xml:space="preserve">Notifications events are received with this interface and </w:t>
+      </w:r>
+      <w:proofErr w:type="spellStart"/>
+      <w:r>
+        <w:rPr>
+          <w:color w:val="000000"/>
+          <w:sz w:val="24"/>
+          <w:szCs w:val="24"/>
+          <w:shd w:val="clear" w:color="auto" w:fill="FFFFFF"/>
+        </w:rPr>
+        <w:t>its</w:t>
+      </w:r>
+      <w:proofErr w:type="spellEnd"/>
+      <w:r>
+        <w:rPr>
+          <w:color w:val="000000"/>
+          <w:sz w:val="24"/>
+          <w:szCs w:val="24"/>
+          <w:shd w:val="clear" w:color="auto" w:fill="FFFFFF"/>
+        </w:rPr>
+        <w:t xml:space="preserve"> about </w:t>
+      </w:r>
+      <w:r>
+        <w:rPr>
+          <w:color w:val="000000"/>
+          <w:sz w:val="24"/>
+          <w:szCs w:val="24"/>
+          <w:shd w:val="clear" w:color="auto" w:fill="FFFFFF"/>
+        </w:rPr>
+        <w:t>the lifecycle changes of</w:t>
+      </w:r>
+      <w:r>
+        <w:rPr>
+          <w:color w:val="000000"/>
+          <w:sz w:val="24"/>
+          <w:szCs w:val="24"/>
+          <w:shd w:val="clear" w:color="auto" w:fill="FFFFFF"/>
+        </w:rPr>
+        <w:t xml:space="preserve"> </w:t>
+      </w:r>
+      <w:proofErr w:type="spellStart"/>
+      <w:r>
+        <w:rPr>
+          <w:color w:val="000000"/>
+          <w:sz w:val="24"/>
+          <w:szCs w:val="24"/>
+          <w:shd w:val="clear" w:color="auto" w:fill="FFFFFF"/>
+        </w:rPr>
+        <w:t>ServletContext</w:t>
+      </w:r>
+      <w:proofErr w:type="spellEnd"/>
+    </w:p>
+    <w:p>
+      <w:pPr>
+        <w:pStyle w:val="ListParagraph"/>
+        <w:numPr>
+          <w:ilvl w:val="0"/>
+          <w:numId w:val="1"/>
+        </w:numPr>
+        <w:rPr>
+          <w:rFonts w:ascii="Times New Roman" w:eastAsia="Times New Roman" w:hAnsi="Times New Roman" w:cs="Times New Roman"/>
+          <w:color w:val="000000"/>
+          <w:sz w:val="24"/>
+          <w:szCs w:val="24"/>
+        </w:rPr>
+      </w:pPr>
+      <w:proofErr w:type="spellStart"/>
+      <w:r>
+        <w:rPr>
+          <w:rFonts w:ascii="Times New Roman" w:eastAsia="Times New Roman" w:hAnsi="Times New Roman" w:cs="Times New Roman"/>
+          <w:b/>
+          <w:color w:val="000000"/>
+          <w:sz w:val="24"/>
+          <w:szCs w:val="24"/>
+        </w:rPr>
+        <w:t>ServletRegistration</w:t>
+      </w:r>
+      <w:proofErr w:type="spellEnd"/>
+      <w:r>
+        <w:rPr>
+          <w:rFonts w:ascii="Times New Roman" w:eastAsia="Times New Roman" w:hAnsi="Times New Roman" w:cs="Times New Roman"/>
+          <w:b/>
+          <w:color w:val="000000"/>
+          <w:sz w:val="24"/>
+          <w:szCs w:val="24"/>
+        </w:rPr>
+        <w:t xml:space="preserve"> </w:t>
+      </w:r>
+      <w:r>
+        <w:rPr>
+          <w:rFonts w:ascii="Times New Roman" w:eastAsia="Times New Roman" w:hAnsi="Times New Roman" w:cs="Times New Roman"/>
+          <w:b/>
+          <w:color w:val="000000"/>
+          <w:sz w:val="24"/>
+          <w:szCs w:val="24"/>
+        </w:rPr>
+        <w:t xml:space="preserve">- </w:t>
+      </w:r>
+      <w:r>
+        <w:rPr>
+          <w:rFonts w:ascii="Times New Roman" w:eastAsia="Times New Roman" w:hAnsi="Times New Roman" w:cs="Times New Roman"/>
+          <w:color w:val="000000"/>
+          <w:sz w:val="24"/>
+          <w:szCs w:val="24"/>
+        </w:rPr>
+        <w:t>A servlet may be configured through this interface.</w:t>
+      </w:r>
+    </w:p>
+    <w:p>
+      <w:pPr>
+        <w:pStyle w:val="ListParagraph"/>
+        <w:numPr>
+          <w:ilvl w:val="0"/>
+          <w:numId w:val="1"/>
+        </w:numPr>
+        <w:rPr>
+          <w:color w:val="000000"/>
+          <w:sz w:val="24"/>
+          <w:szCs w:val="24"/>
+          <w:shd w:val="clear" w:color="auto" w:fill="FFFFFF"/>
+        </w:rPr>
+      </w:pPr>
+      <w:proofErr w:type="spellStart"/>
+      <w:r>
+        <w:rPr>
+          <w:rFonts w:ascii="Times New Roman" w:eastAsia="Times New Roman" w:hAnsi="Times New Roman" w:cs="Times New Roman"/>
+          <w:b/>
+          <w:color w:val="000000"/>
+          <w:sz w:val="24"/>
+          <w:szCs w:val="24"/>
+        </w:rPr>
+        <w:t>ServletRegistration.Dynamic</w:t>
+      </w:r>
+      <w:proofErr w:type="spellEnd"/>
+      <w:r>
+        <w:rPr>
+          <w:rFonts w:ascii="Times New Roman" w:eastAsia="Times New Roman" w:hAnsi="Times New Roman" w:cs="Times New Roman"/>
+          <w:color w:val="000000"/>
+          <w:sz w:val="24"/>
+          <w:szCs w:val="24"/>
+        </w:rPr>
+        <w:t xml:space="preserve"> - </w:t>
+      </w:r>
       <w:bookmarkStart w:id="0" w:name="_GoBack"/>
       <w:bookmarkEnd w:id="0"/>
+      <w:r>
+        <w:rPr>
+          <w:color w:val="000000"/>
+          <w:sz w:val="24"/>
+          <w:szCs w:val="24"/>
+          <w:shd w:val="clear" w:color="auto" w:fill="FFFFFF"/>
+        </w:rPr>
+        <w:t xml:space="preserve">A Servlet is registered through on of the methods called </w:t>
+      </w:r>
+      <w:proofErr w:type="spellStart"/>
+      <w:r>
+        <w:rPr>
+          <w:color w:val="000000"/>
+          <w:sz w:val="24"/>
+          <w:szCs w:val="24"/>
+          <w:shd w:val="clear" w:color="auto" w:fill="FFFFFF"/>
+        </w:rPr>
+        <w:t>addServlet</w:t>
+      </w:r>
+      <w:proofErr w:type="spellEnd"/>
+      <w:r>
+        <w:rPr>
+          <w:color w:val="000000"/>
+          <w:sz w:val="24"/>
+          <w:szCs w:val="24"/>
+          <w:shd w:val="clear" w:color="auto" w:fill="FFFFFF"/>
+        </w:rPr>
+        <w:t xml:space="preserve"> on the </w:t>
+      </w:r>
+      <w:proofErr w:type="spellStart"/>
+      <w:r>
+        <w:rPr>
+          <w:color w:val="000000"/>
+          <w:sz w:val="24"/>
+          <w:szCs w:val="24"/>
+          <w:shd w:val="clear" w:color="auto" w:fill="FFFFFF"/>
+        </w:rPr>
+        <w:t>ServletContext</w:t>
+      </w:r>
+      <w:proofErr w:type="spellEnd"/>
+      <w:r>
+        <w:rPr>
+          <w:color w:val="000000"/>
+          <w:sz w:val="24"/>
+          <w:szCs w:val="24"/>
+          <w:shd w:val="clear" w:color="auto" w:fill="FFFFFF"/>
+        </w:rPr>
+        <w:t xml:space="preserve"> that can be configured as an interface.</w:t>
+      </w:r>
+    </w:p>
+    <w:p>
+      <w:pPr>
+        <w:pStyle w:val="ListParagraph"/>
+        <w:numPr>
+          <w:ilvl w:val="0"/>
+          <w:numId w:val="1"/>
+        </w:numPr>
+        <w:rPr>
+          <w:rFonts w:ascii="Times New Roman" w:eastAsia="Times New Roman" w:hAnsi="Times New Roman" w:cs="Times New Roman"/>
+          <w:color w:val="000000"/>
+          <w:sz w:val="24"/>
+          <w:szCs w:val="24"/>
+        </w:rPr>
+      </w:pPr>
+      <w:proofErr w:type="spellStart"/>
+      <w:r>
+        <w:rPr>
+          <w:rFonts w:ascii="Times New Roman" w:eastAsia="Times New Roman" w:hAnsi="Times New Roman" w:cs="Times New Roman"/>
+          <w:b/>
+          <w:color w:val="000000"/>
+          <w:sz w:val="24"/>
+          <w:szCs w:val="24"/>
+        </w:rPr>
+        <w:t>ServletRequest</w:t>
+      </w:r>
+      <w:proofErr w:type="spellEnd"/>
+      <w:r>
+        <w:rPr>
+          <w:rFonts w:ascii="Times New Roman" w:eastAsia="Times New Roman" w:hAnsi="Times New Roman" w:cs="Times New Roman"/>
+          <w:b/>
+          <w:color w:val="000000"/>
+          <w:sz w:val="24"/>
+          <w:szCs w:val="24"/>
+        </w:rPr>
+        <w:t xml:space="preserve"> </w:t>
+      </w:r>
+      <w:r>
+        <w:rPr>
+          <w:rFonts w:ascii="Times New Roman" w:eastAsia="Times New Roman" w:hAnsi="Times New Roman" w:cs="Times New Roman"/>
+          <w:color w:val="000000"/>
+          <w:sz w:val="24"/>
+          <w:szCs w:val="24"/>
+        </w:rPr>
+        <w:t xml:space="preserve">- </w:t>
+      </w:r>
+      <w:r>
+        <w:rPr>
+          <w:rFonts w:ascii="Times New Roman" w:eastAsia="Times New Roman" w:hAnsi="Times New Roman" w:cs="Times New Roman"/>
+          <w:color w:val="000000"/>
+          <w:sz w:val="24"/>
+          <w:szCs w:val="24"/>
+        </w:rPr>
+        <w:t>An object is defined where client request information are provided to a servlet.</w:t>
+      </w:r>
+    </w:p>
+    <w:p>
+      <w:pPr>
+        <w:pStyle w:val="ListParagraph"/>
+        <w:numPr>
+          <w:ilvl w:val="0"/>
+          <w:numId w:val="1"/>
+        </w:numPr>
+        <w:rPr>
+          <w:color w:val="000000"/>
+          <w:sz w:val="24"/>
+          <w:szCs w:val="24"/>
+          <w:shd w:val="clear" w:color="auto" w:fill="FFFFFF"/>
+        </w:rPr>
+      </w:pPr>
+      <w:proofErr w:type="spellStart"/>
+      <w:r>
+        <w:rPr>
+          <w:rFonts w:ascii="Times New Roman" w:eastAsia="Times New Roman" w:hAnsi="Times New Roman" w:cs="Times New Roman"/>
+          <w:b/>
+          <w:color w:val="000000"/>
+          <w:sz w:val="24"/>
+          <w:szCs w:val="24"/>
+        </w:rPr>
+        <w:t>ServletRequestAttributeListener</w:t>
+      </w:r>
+      <w:proofErr w:type="spellEnd"/>
+      <w:r>
+        <w:rPr>
+          <w:rFonts w:ascii="Times New Roman" w:eastAsia="Times New Roman" w:hAnsi="Times New Roman" w:cs="Times New Roman"/>
+          <w:color w:val="000000"/>
+          <w:sz w:val="24"/>
+          <w:szCs w:val="24"/>
+        </w:rPr>
+        <w:t xml:space="preserve"> - </w:t>
+      </w:r>
+      <w:proofErr w:type="spellStart"/>
+      <w:r>
+        <w:rPr>
+          <w:rFonts w:ascii="Times New Roman" w:eastAsia="Times New Roman" w:hAnsi="Times New Roman" w:cs="Times New Roman"/>
+          <w:color w:val="000000"/>
+          <w:sz w:val="24"/>
+          <w:szCs w:val="24"/>
+        </w:rPr>
+        <w:t>ServletRequest</w:t>
+      </w:r>
+      <w:proofErr w:type="spellEnd"/>
+      <w:r>
+        <w:rPr>
+          <w:rFonts w:ascii="Times New Roman" w:eastAsia="Times New Roman" w:hAnsi="Times New Roman" w:cs="Times New Roman"/>
+          <w:color w:val="000000"/>
+          <w:sz w:val="24"/>
+          <w:szCs w:val="24"/>
+        </w:rPr>
+        <w:t xml:space="preserve"> attribute changes are involved with notification events being received in its respective interface.</w:t>
+      </w:r>
+    </w:p>
+    <w:p>
+      <w:pPr>
+        <w:pStyle w:val="ListParagraph"/>
+        <w:numPr>
+          <w:ilvl w:val="0"/>
+          <w:numId w:val="1"/>
+        </w:numPr>
+        <w:rPr>
+          <w:color w:val="000000"/>
+          <w:sz w:val="24"/>
+          <w:szCs w:val="24"/>
+          <w:shd w:val="clear" w:color="auto" w:fill="FFFFFF"/>
+        </w:rPr>
+      </w:pPr>
+      <w:proofErr w:type="spellStart"/>
+      <w:r>
+        <w:rPr>
+          <w:b/>
+          <w:color w:val="000000"/>
+          <w:sz w:val="24"/>
+          <w:szCs w:val="24"/>
+          <w:shd w:val="clear" w:color="auto" w:fill="FFFFFF"/>
+        </w:rPr>
+        <w:t>ServletRequestListener</w:t>
+      </w:r>
+      <w:proofErr w:type="spellEnd"/>
+      <w:r>
+        <w:rPr>
+          <w:color w:val="000000"/>
+          <w:sz w:val="24"/>
+          <w:szCs w:val="24"/>
+          <w:shd w:val="clear" w:color="auto" w:fill="FFFFFF"/>
+        </w:rPr>
+        <w:t xml:space="preserve"> - Interface for receiving notification events about requests coming into and going out of scope of a web application.</w:t>
+      </w:r>
+    </w:p>
+    <w:p>
+      <w:pPr>
+        <w:pStyle w:val="ListParagraph"/>
+        <w:numPr>
+          <w:ilvl w:val="0"/>
+          <w:numId w:val="1"/>
+        </w:numPr>
+        <w:rPr>
+          <w:color w:val="000000"/>
+          <w:sz w:val="24"/>
+          <w:szCs w:val="24"/>
+          <w:shd w:val="clear" w:color="auto" w:fill="FFFFFF"/>
+        </w:rPr>
+      </w:pPr>
+      <w:proofErr w:type="spellStart"/>
+      <w:r>
+        <w:rPr>
+          <w:b/>
+          <w:color w:val="000000"/>
+          <w:sz w:val="24"/>
+          <w:szCs w:val="24"/>
+          <w:shd w:val="clear" w:color="auto" w:fill="FFFFFF"/>
+        </w:rPr>
+        <w:t>ServletRespone</w:t>
+      </w:r>
+      <w:proofErr w:type="spellEnd"/>
+      <w:r>
+        <w:rPr>
+          <w:color w:val="000000"/>
+          <w:sz w:val="24"/>
+          <w:szCs w:val="24"/>
+          <w:shd w:val="clear" w:color="auto" w:fill="FFFFFF"/>
+        </w:rPr>
+        <w:t xml:space="preserve"> - </w:t>
+      </w:r>
+      <w:r>
+        <w:rPr>
+          <w:color w:val="000000"/>
+          <w:sz w:val="24"/>
+          <w:szCs w:val="24"/>
+          <w:shd w:val="clear" w:color="auto" w:fill="FFFFFF"/>
+        </w:rPr>
+        <w:t>An object is defined in order to help a servlet which sends responses to client.</w:t>
+      </w:r>
     </w:p>
     <w:p/>
     <w:sectPr>
@@ -2488,6 +3093,18 @@
       <w:szCs w:val="20"/>
     </w:rPr>
   </w:style>
+  <w:style w:type="character" w:styleId="Hyperlink">
+    <w:name w:val="Hyperlink"/>
+    <w:basedOn w:val="DefaultParagraphFont"/>
+    <w:uiPriority w:val="99"/>
+    <w:semiHidden/>
+    <w:unhideWhenUsed/>
+    <w:rsid w:val="00D63A09"/>
+    <w:rPr>
+      <w:color w:val="0000FF" w:themeColor="hyperlink"/>
+      <w:u w:val="single"/>
+    </w:rPr>
+  </w:style>
 </w:styles>
 </file>
 
@@ -2745,6 +3362,18 @@
       <w:rFonts w:ascii="Courier New" w:eastAsia="Times New Roman" w:hAnsi="Courier New" w:cs="Courier New"/>
       <w:sz w:val="20"/>
       <w:szCs w:val="20"/>
+    </w:rPr>
+  </w:style>
+  <w:style w:type="character" w:styleId="Hyperlink">
+    <w:name w:val="Hyperlink"/>
+    <w:basedOn w:val="DefaultParagraphFont"/>
+    <w:uiPriority w:val="99"/>
+    <w:semiHidden/>
+    <w:unhideWhenUsed/>
+    <w:rsid w:val="00D63A09"/>
+    <w:rPr>
+      <w:color w:val="0000FF" w:themeColor="hyperlink"/>
+      <w:u w:val="single"/>
     </w:rPr>
   </w:style>
 </w:styles>

</xml_diff>

<commit_message>
Added some notes in servlet and PHP
</commit_message>
<xml_diff>
--- a/FINALS NOTES/JAVA SERVLET REVISED.docx
+++ b/FINALS NOTES/JAVA SERVLET REVISED.docx
@@ -1,9 +1,17 @@
 
 <file path=word/document.xml><?xml version="1.0" encoding="utf-8"?>
-<w:document xmlns:wpc="http://schemas.microsoft.com/office/word/2010/wordprocessingCanvas" xmlns:mc="http://schemas.openxmlformats.org/markup-compatibility/2006" xmlns:o="urn:schemas-microsoft-com:office:office" xmlns:r="http://schemas.openxmlformats.org/officeDocument/2006/relationships" xmlns:m="http://schemas.openxmlformats.org/officeDocument/2006/math" xmlns:v="urn:schemas-microsoft-com:vml" xmlns:wp14="http://schemas.microsoft.com/office/word/2010/wordprocessingDrawing" xmlns:wp="http://schemas.openxmlformats.org/drawingml/2006/wordprocessingDrawing" xmlns:w10="urn:schemas-microsoft-com:office:word" xmlns:w="http://schemas.openxmlformats.org/wordprocessingml/2006/main" xmlns:w14="http://schemas.microsoft.com/office/word/2010/wordml" xmlns:wpg="http://schemas.microsoft.com/office/word/2010/wordprocessingGroup" xmlns:wpi="http://schemas.microsoft.com/office/word/2010/wordprocessingInk" xmlns:wne="http://schemas.microsoft.com/office/word/2006/wordml" xmlns:wps="http://schemas.microsoft.com/office/word/2010/wordprocessingShape" mc:Ignorable="w14 wp14">
+<w:document xmlns:wpc="http://schemas.microsoft.com/office/word/2010/wordprocessingCanvas" xmlns:cx="http://schemas.microsoft.com/office/drawing/2014/chartex" xmlns:cx1="http://schemas.microsoft.com/office/drawing/2015/9/8/chartex" xmlns:cx2="http://schemas.microsoft.com/office/drawing/2015/10/21/chartex" xmlns:cx3="http://schemas.microsoft.com/office/drawing/2016/5/9/chartex" xmlns:cx4="http://schemas.microsoft.com/office/drawing/2016/5/10/chartex" xmlns:cx5="http://schemas.microsoft.com/office/drawing/2016/5/11/chartex" xmlns:cx6="http://schemas.microsoft.com/office/drawing/2016/5/12/chartex" xmlns:cx7="http://schemas.microsoft.com/office/drawing/2016/5/13/chartex" xmlns:cx8="http://schemas.microsoft.com/office/drawing/2016/5/14/chartex" xmlns:mc="http://schemas.openxmlformats.org/markup-compatibility/2006" xmlns:o="urn:schemas-microsoft-com:office:office" xmlns:r="http://schemas.openxmlformats.org/officeDocument/2006/relationships" xmlns:m="http://schemas.openxmlformats.org/officeDocument/2006/math" xmlns:v="urn:schemas-microsoft-com:vml" xmlns:wp14="http://schemas.microsoft.com/office/word/2010/wordprocessingDrawing" xmlns:wp="http://schemas.openxmlformats.org/drawingml/2006/wordprocessingDrawing" xmlns:w10="urn:schemas-microsoft-com:office:word" xmlns:w="http://schemas.openxmlformats.org/wordprocessingml/2006/main" xmlns:w14="http://schemas.microsoft.com/office/word/2010/wordml" xmlns:w15="http://schemas.microsoft.com/office/word/2012/wordml" xmlns:w16se="http://schemas.microsoft.com/office/word/2015/wordml/symex" xmlns:wpg="http://schemas.microsoft.com/office/word/2010/wordprocessingGroup" xmlns:wpi="http://schemas.microsoft.com/office/word/2010/wordprocessingInk" xmlns:wne="http://schemas.microsoft.com/office/word/2006/wordml" xmlns:wps="http://schemas.microsoft.com/office/word/2010/wordprocessingShape" mc:Ignorable="w14 w15 w16se wp14">
   <w:body>
     <w:p>
-      <w:r>
+      <w:pPr>
+        <w:rPr>
+          <w:b/>
+        </w:rPr>
+      </w:pPr>
+      <w:r>
+        <w:rPr>
+          <w:b/>
+        </w:rPr>
         <w:t>JAVA SERVLET</w:t>
       </w:r>
     </w:p>
@@ -79,23 +87,7 @@
                 <w:sz w:val="24"/>
                 <w:szCs w:val="24"/>
               </w:rPr>
-              <w:t xml:space="preserve"> package has several classes and interfaces that </w:t>
-            </w:r>
-            <w:proofErr w:type="gramStart"/>
-            <w:r>
-              <w:rPr>
-                <w:sz w:val="24"/>
-                <w:szCs w:val="24"/>
-              </w:rPr>
-              <w:t>identifies</w:t>
-            </w:r>
-            <w:proofErr w:type="gramEnd"/>
-            <w:r>
-              <w:rPr>
-                <w:sz w:val="24"/>
-                <w:szCs w:val="24"/>
-              </w:rPr>
-              <w:t xml:space="preserve"> the relationship between a servlet class and environment that has runtime that has an instance of a class by following a servlet container.</w:t>
+              <w:t xml:space="preserve"> package has several classes and interfaces that identifies the relationship between a servlet class and environment that has runtime that has an instance of a class by following a servlet container.</w:t>
             </w:r>
           </w:p>
         </w:tc>
@@ -308,15 +300,7 @@
           <w:sz w:val="24"/>
           <w:szCs w:val="24"/>
         </w:rPr>
-        <w:t xml:space="preserve"> </w:t>
-      </w:r>
-      <w:proofErr w:type="gramStart"/>
-      <w:r>
-        <w:rPr>
-          <w:sz w:val="24"/>
-          <w:szCs w:val="24"/>
-        </w:rPr>
-        <w:t xml:space="preserve">-  </w:t>
+        <w:t xml:space="preserve"> -  </w:t>
       </w:r>
       <w:r>
         <w:rPr>
@@ -325,17 +309,7 @@
           <w:sz w:val="24"/>
           <w:szCs w:val="24"/>
         </w:rPr>
-        <w:t>These</w:t>
-      </w:r>
-      <w:proofErr w:type="gramEnd"/>
-      <w:r>
-        <w:rPr>
-          <w:rFonts w:ascii="Times New Roman" w:eastAsia="Times New Roman" w:hAnsi="Times New Roman" w:cs="Times New Roman"/>
-          <w:color w:val="000000"/>
-          <w:sz w:val="24"/>
-          <w:szCs w:val="24"/>
-        </w:rPr>
-        <w:t xml:space="preserve"> are where methods are defined, so all servlets could </w:t>
+        <w:t xml:space="preserve">These are where methods are defined, so all servlets could </w:t>
       </w:r>
       <w:r>
         <w:rPr>
@@ -706,29 +680,7 @@
                 <w:szCs w:val="24"/>
                 <w:shd w:val="clear" w:color="auto" w:fill="FFFFFF"/>
               </w:rPr>
-              <w:t xml:space="preserve"> </w:t>
-            </w:r>
-            <w:proofErr w:type="spellStart"/>
-            <w:r>
-              <w:rPr>
-                <w:b/>
-                <w:color w:val="000000"/>
-                <w:sz w:val="24"/>
-                <w:szCs w:val="24"/>
-                <w:shd w:val="clear" w:color="auto" w:fill="FFFFFF"/>
-              </w:rPr>
-              <w:t>config</w:t>
-            </w:r>
-            <w:proofErr w:type="spellEnd"/>
-            <w:r>
-              <w:rPr>
-                <w:b/>
-                <w:color w:val="000000"/>
-                <w:sz w:val="24"/>
-                <w:szCs w:val="24"/>
-                <w:shd w:val="clear" w:color="auto" w:fill="FFFFFF"/>
-              </w:rPr>
-              <w:t>)</w:t>
+              <w:t xml:space="preserve"> config)</w:t>
             </w:r>
           </w:p>
           <w:p>
@@ -2151,36 +2103,7 @@
           <w:szCs w:val="24"/>
           <w:shd w:val="clear" w:color="auto" w:fill="FFFFFF"/>
         </w:rPr>
-        <w:t xml:space="preserve"> - </w:t>
-      </w:r>
-      <w:r>
-        <w:rPr>
-          <w:color w:val="000000"/>
-          <w:sz w:val="24"/>
-          <w:szCs w:val="24"/>
-          <w:shd w:val="clear" w:color="auto" w:fill="FFFFFF"/>
-        </w:rPr>
-        <w:t xml:space="preserve">An array of methods are defined and a servlet is utilized to render with its own servlet </w:t>
-      </w:r>
-      <w:proofErr w:type="gramStart"/>
-      <w:r>
-        <w:rPr>
-          <w:color w:val="000000"/>
-          <w:sz w:val="24"/>
-          <w:szCs w:val="24"/>
-          <w:shd w:val="clear" w:color="auto" w:fill="FFFFFF"/>
-        </w:rPr>
-        <w:t>container(</w:t>
-      </w:r>
-      <w:proofErr w:type="gramEnd"/>
-      <w:r>
-        <w:rPr>
-          <w:color w:val="000000"/>
-          <w:sz w:val="24"/>
-          <w:szCs w:val="24"/>
-          <w:shd w:val="clear" w:color="auto" w:fill="FFFFFF"/>
-        </w:rPr>
-        <w:t>e.g. Getting a MIME file, requests that are dispatched, or file records are written.)</w:t>
+        <w:t xml:space="preserve"> - An array of methods are defined and a servlet is utilized to render with its own servlet container(e.g. Getting a MIME file, requests that are dispatched, or file records are written.)</w:t>
       </w:r>
     </w:p>
     <w:p>
@@ -2216,16 +2139,7 @@
           <w:szCs w:val="24"/>
           <w:shd w:val="clear" w:color="auto" w:fill="FFFFFF"/>
         </w:rPr>
-        <w:t xml:space="preserve"> - </w:t>
-      </w:r>
-      <w:r>
-        <w:rPr>
-          <w:color w:val="000000"/>
-          <w:sz w:val="24"/>
-          <w:szCs w:val="24"/>
-          <w:shd w:val="clear" w:color="auto" w:fill="FFFFFF"/>
-        </w:rPr>
-        <w:t xml:space="preserve">Notifications events are received with this interface and </w:t>
+        <w:t xml:space="preserve"> - Notifications events are received with this interface and </w:t>
       </w:r>
       <w:proofErr w:type="spellStart"/>
       <w:r>
@@ -2276,6 +2190,444 @@
         </w:rPr>
         <w:t xml:space="preserve"> </w:t>
       </w:r>
+    </w:p>
+    <w:p>
+      <w:pPr>
+        <w:ind w:left="1440"/>
+        <w:rPr>
+          <w:rFonts w:ascii="Times New Roman" w:eastAsia="Times New Roman" w:hAnsi="Times New Roman" w:cs="Times New Roman"/>
+          <w:b/>
+          <w:color w:val="000000"/>
+          <w:sz w:val="24"/>
+          <w:szCs w:val="24"/>
+        </w:rPr>
+      </w:pPr>
+      <w:r>
+        <w:rPr>
+          <w:rFonts w:ascii="Times New Roman" w:eastAsia="Times New Roman" w:hAnsi="Times New Roman" w:cs="Times New Roman"/>
+          <w:b/>
+          <w:color w:val="000000"/>
+          <w:sz w:val="24"/>
+          <w:szCs w:val="24"/>
+        </w:rPr>
+        <w:t>Method</w:t>
+      </w:r>
+    </w:p>
+    <w:tbl>
+      <w:tblPr>
+        <w:tblStyle w:val="TableGrid"/>
+        <w:tblW w:w="0" w:type="auto"/>
+        <w:tblInd w:w="1440" w:type="dxa"/>
+        <w:tblLook w:val="04A0" w:firstRow="1" w:lastRow="0" w:firstColumn="1" w:lastColumn="0" w:noHBand="0" w:noVBand="1"/>
+      </w:tblPr>
+      <w:tblGrid>
+        <w:gridCol w:w="3107"/>
+        <w:gridCol w:w="5029"/>
+      </w:tblGrid>
+      <w:tr>
+        <w:tc>
+          <w:tcPr>
+            <w:tcW w:w="4788" w:type="dxa"/>
+          </w:tcPr>
+          <w:p>
+            <w:pPr>
+              <w:jc w:val="center"/>
+              <w:rPr>
+                <w:rFonts w:ascii="Times New Roman" w:eastAsia="Times New Roman" w:hAnsi="Times New Roman" w:cs="Times New Roman"/>
+                <w:b/>
+                <w:color w:val="000000"/>
+                <w:sz w:val="24"/>
+                <w:szCs w:val="24"/>
+              </w:rPr>
+            </w:pPr>
+            <w:r>
+              <w:rPr>
+                <w:rFonts w:ascii="Times New Roman" w:eastAsia="Times New Roman" w:hAnsi="Times New Roman" w:cs="Times New Roman"/>
+                <w:b/>
+                <w:color w:val="000000"/>
+                <w:sz w:val="24"/>
+                <w:szCs w:val="24"/>
+              </w:rPr>
+              <w:t>Void</w:t>
+            </w:r>
+          </w:p>
+        </w:tc>
+        <w:tc>
+          <w:tcPr>
+            <w:tcW w:w="4788" w:type="dxa"/>
+          </w:tcPr>
+          <w:p>
+            <w:pPr>
+              <w:rPr>
+                <w:rFonts w:ascii="Times New Roman" w:eastAsia="Times New Roman" w:hAnsi="Times New Roman" w:cs="Times New Roman"/>
+                <w:b/>
+                <w:color w:val="000000"/>
+                <w:sz w:val="24"/>
+                <w:szCs w:val="24"/>
+              </w:rPr>
+            </w:pPr>
+            <w:proofErr w:type="spellStart"/>
+            <w:r>
+              <w:rPr>
+                <w:rFonts w:ascii="Times New Roman" w:eastAsia="Times New Roman" w:hAnsi="Times New Roman" w:cs="Times New Roman"/>
+                <w:b/>
+                <w:color w:val="000000"/>
+                <w:sz w:val="24"/>
+                <w:szCs w:val="24"/>
+              </w:rPr>
+              <w:t>attributeAdded</w:t>
+            </w:r>
+            <w:proofErr w:type="spellEnd"/>
+            <w:r>
+              <w:rPr>
+                <w:rFonts w:ascii="Times New Roman" w:eastAsia="Times New Roman" w:hAnsi="Times New Roman" w:cs="Times New Roman"/>
+                <w:color w:val="000000"/>
+                <w:sz w:val="24"/>
+                <w:szCs w:val="24"/>
+              </w:rPr>
+              <w:t>(</w:t>
+            </w:r>
+            <w:proofErr w:type="spellStart"/>
+            <w:r>
+              <w:rPr>
+                <w:rFonts w:ascii="Times New Roman" w:eastAsia="Times New Roman" w:hAnsi="Times New Roman" w:cs="Times New Roman"/>
+                <w:color w:val="000000"/>
+                <w:sz w:val="24"/>
+                <w:szCs w:val="24"/>
+              </w:rPr>
+              <w:t>ServletContextAttributeEvent</w:t>
+            </w:r>
+            <w:proofErr w:type="spellEnd"/>
+            <w:r>
+              <w:rPr>
+                <w:rFonts w:ascii="Times New Roman" w:eastAsia="Times New Roman" w:hAnsi="Times New Roman" w:cs="Times New Roman"/>
+                <w:color w:val="000000"/>
+                <w:sz w:val="24"/>
+                <w:szCs w:val="24"/>
+              </w:rPr>
+              <w:t xml:space="preserve"> scab</w:t>
+            </w:r>
+            <w:r>
+              <w:rPr>
+                <w:rFonts w:ascii="Times New Roman" w:eastAsia="Times New Roman" w:hAnsi="Times New Roman" w:cs="Times New Roman"/>
+                <w:b/>
+                <w:color w:val="000000"/>
+                <w:sz w:val="24"/>
+                <w:szCs w:val="24"/>
+              </w:rPr>
+              <w:t>)</w:t>
+            </w:r>
+          </w:p>
+          <w:p>
+            <w:pPr>
+              <w:pStyle w:val="ListParagraph"/>
+              <w:numPr>
+                <w:ilvl w:val="0"/>
+                <w:numId w:val="1"/>
+              </w:numPr>
+              <w:spacing w:after="0" w:line="240" w:lineRule="auto"/>
+              <w:rPr>
+                <w:rFonts w:ascii="Times New Roman" w:eastAsia="Times New Roman" w:hAnsi="Times New Roman" w:cs="Times New Roman"/>
+                <w:color w:val="000000"/>
+                <w:sz w:val="24"/>
+                <w:szCs w:val="24"/>
+              </w:rPr>
+            </w:pPr>
+            <w:r>
+              <w:rPr>
+                <w:rFonts w:ascii="Times New Roman" w:eastAsia="Times New Roman" w:hAnsi="Times New Roman" w:cs="Times New Roman"/>
+                <w:color w:val="000000"/>
+                <w:sz w:val="24"/>
+                <w:szCs w:val="24"/>
+              </w:rPr>
+              <w:t xml:space="preserve">Notification that a new attribute </w:t>
+            </w:r>
+            <w:proofErr w:type="spellStart"/>
+            <w:r>
+              <w:rPr>
+                <w:rFonts w:ascii="Times New Roman" w:eastAsia="Times New Roman" w:hAnsi="Times New Roman" w:cs="Times New Roman"/>
+                <w:color w:val="000000"/>
+                <w:sz w:val="24"/>
+                <w:szCs w:val="24"/>
+              </w:rPr>
+              <w:t>wass</w:t>
+            </w:r>
+            <w:proofErr w:type="spellEnd"/>
+            <w:r>
+              <w:rPr>
+                <w:rFonts w:ascii="Times New Roman" w:eastAsia="Times New Roman" w:hAnsi="Times New Roman" w:cs="Times New Roman"/>
+                <w:color w:val="000000"/>
+                <w:sz w:val="24"/>
+                <w:szCs w:val="24"/>
+              </w:rPr>
+              <w:t xml:space="preserve"> added to the servlet context</w:t>
+            </w:r>
+          </w:p>
+        </w:tc>
+      </w:tr>
+      <w:tr>
+        <w:tc>
+          <w:tcPr>
+            <w:tcW w:w="4788" w:type="dxa"/>
+          </w:tcPr>
+          <w:p>
+            <w:pPr>
+              <w:jc w:val="center"/>
+              <w:rPr>
+                <w:rFonts w:ascii="Times New Roman" w:eastAsia="Times New Roman" w:hAnsi="Times New Roman" w:cs="Times New Roman"/>
+                <w:b/>
+                <w:color w:val="000000"/>
+                <w:sz w:val="24"/>
+                <w:szCs w:val="24"/>
+              </w:rPr>
+            </w:pPr>
+            <w:r>
+              <w:rPr>
+                <w:rFonts w:ascii="Times New Roman" w:eastAsia="Times New Roman" w:hAnsi="Times New Roman" w:cs="Times New Roman"/>
+                <w:b/>
+                <w:color w:val="000000"/>
+                <w:sz w:val="24"/>
+                <w:szCs w:val="24"/>
+              </w:rPr>
+              <w:t>Void</w:t>
+            </w:r>
+          </w:p>
+        </w:tc>
+        <w:tc>
+          <w:tcPr>
+            <w:tcW w:w="4788" w:type="dxa"/>
+          </w:tcPr>
+          <w:p>
+            <w:pPr>
+              <w:rPr>
+                <w:rFonts w:ascii="Times New Roman" w:eastAsia="Times New Roman" w:hAnsi="Times New Roman" w:cs="Times New Roman"/>
+                <w:color w:val="000000"/>
+                <w:sz w:val="24"/>
+                <w:szCs w:val="24"/>
+              </w:rPr>
+            </w:pPr>
+            <w:proofErr w:type="spellStart"/>
+            <w:r>
+              <w:rPr>
+                <w:rFonts w:ascii="Times New Roman" w:eastAsia="Times New Roman" w:hAnsi="Times New Roman" w:cs="Times New Roman"/>
+                <w:b/>
+                <w:color w:val="000000"/>
+                <w:sz w:val="24"/>
+                <w:szCs w:val="24"/>
+              </w:rPr>
+              <w:t>attributeRemoved</w:t>
+            </w:r>
+            <w:proofErr w:type="spellEnd"/>
+            <w:r>
+              <w:rPr>
+                <w:rFonts w:ascii="Times New Roman" w:eastAsia="Times New Roman" w:hAnsi="Times New Roman" w:cs="Times New Roman"/>
+                <w:color w:val="000000"/>
+                <w:sz w:val="24"/>
+                <w:szCs w:val="24"/>
+              </w:rPr>
+              <w:t>(</w:t>
+            </w:r>
+            <w:proofErr w:type="spellStart"/>
+            <w:r>
+              <w:rPr>
+                <w:rFonts w:ascii="Times New Roman" w:eastAsia="Times New Roman" w:hAnsi="Times New Roman" w:cs="Times New Roman"/>
+                <w:color w:val="000000"/>
+                <w:sz w:val="24"/>
+                <w:szCs w:val="24"/>
+              </w:rPr>
+              <w:t>ServletContextAttributeEvent</w:t>
+            </w:r>
+            <w:proofErr w:type="spellEnd"/>
+            <w:r>
+              <w:rPr>
+                <w:rFonts w:ascii="Times New Roman" w:eastAsia="Times New Roman" w:hAnsi="Times New Roman" w:cs="Times New Roman"/>
+                <w:color w:val="000000"/>
+                <w:sz w:val="24"/>
+                <w:szCs w:val="24"/>
+              </w:rPr>
+              <w:t xml:space="preserve"> scab</w:t>
+            </w:r>
+            <w:r>
+              <w:rPr>
+                <w:rFonts w:ascii="Times New Roman" w:eastAsia="Times New Roman" w:hAnsi="Times New Roman" w:cs="Times New Roman"/>
+                <w:color w:val="000000"/>
+                <w:sz w:val="24"/>
+                <w:szCs w:val="24"/>
+              </w:rPr>
+              <w:t>)</w:t>
+            </w:r>
+          </w:p>
+          <w:p>
+            <w:pPr>
+              <w:pStyle w:val="ListParagraph"/>
+              <w:numPr>
+                <w:ilvl w:val="0"/>
+                <w:numId w:val="1"/>
+              </w:numPr>
+              <w:spacing w:after="0" w:line="240" w:lineRule="auto"/>
+              <w:rPr>
+                <w:rFonts w:ascii="Times New Roman" w:eastAsia="Times New Roman" w:hAnsi="Times New Roman" w:cs="Times New Roman"/>
+                <w:color w:val="000000"/>
+                <w:sz w:val="24"/>
+                <w:szCs w:val="24"/>
+              </w:rPr>
+            </w:pPr>
+            <w:r>
+              <w:rPr>
+                <w:rFonts w:ascii="Times New Roman" w:eastAsia="Times New Roman" w:hAnsi="Times New Roman" w:cs="Times New Roman"/>
+                <w:color w:val="000000"/>
+                <w:sz w:val="24"/>
+                <w:szCs w:val="24"/>
+              </w:rPr>
+              <w:t>Notification that an existing attribute has been removed from the servlet context.</w:t>
+            </w:r>
+          </w:p>
+          <w:p>
+            <w:pPr>
+              <w:rPr>
+                <w:rFonts w:ascii="Times New Roman" w:eastAsia="Times New Roman" w:hAnsi="Times New Roman" w:cs="Times New Roman"/>
+                <w:color w:val="000000"/>
+                <w:sz w:val="24"/>
+                <w:szCs w:val="24"/>
+              </w:rPr>
+            </w:pPr>
+          </w:p>
+        </w:tc>
+      </w:tr>
+      <w:tr>
+        <w:tc>
+          <w:tcPr>
+            <w:tcW w:w="4788" w:type="dxa"/>
+          </w:tcPr>
+          <w:p>
+            <w:pPr>
+              <w:jc w:val="center"/>
+              <w:rPr>
+                <w:rFonts w:ascii="Times New Roman" w:eastAsia="Times New Roman" w:hAnsi="Times New Roman" w:cs="Times New Roman"/>
+                <w:b/>
+                <w:color w:val="000000"/>
+                <w:sz w:val="24"/>
+                <w:szCs w:val="24"/>
+              </w:rPr>
+            </w:pPr>
+            <w:r>
+              <w:rPr>
+                <w:rFonts w:ascii="Times New Roman" w:eastAsia="Times New Roman" w:hAnsi="Times New Roman" w:cs="Times New Roman"/>
+                <w:b/>
+                <w:color w:val="000000"/>
+                <w:sz w:val="24"/>
+                <w:szCs w:val="24"/>
+              </w:rPr>
+              <w:t>Void</w:t>
+            </w:r>
+          </w:p>
+        </w:tc>
+        <w:tc>
+          <w:tcPr>
+            <w:tcW w:w="4788" w:type="dxa"/>
+          </w:tcPr>
+          <w:p>
+            <w:pPr>
+              <w:rPr>
+                <w:rFonts w:ascii="Times New Roman" w:eastAsia="Times New Roman" w:hAnsi="Times New Roman" w:cs="Times New Roman"/>
+                <w:color w:val="000000"/>
+                <w:sz w:val="24"/>
+                <w:szCs w:val="24"/>
+              </w:rPr>
+            </w:pPr>
+            <w:proofErr w:type="spellStart"/>
+            <w:r>
+              <w:rPr>
+                <w:rFonts w:ascii="Times New Roman" w:eastAsia="Times New Roman" w:hAnsi="Times New Roman" w:cs="Times New Roman"/>
+                <w:b/>
+                <w:color w:val="000000"/>
+                <w:sz w:val="24"/>
+                <w:szCs w:val="24"/>
+              </w:rPr>
+              <w:t>attributeReplaced</w:t>
+            </w:r>
+            <w:proofErr w:type="spellEnd"/>
+            <w:r>
+              <w:rPr>
+                <w:rFonts w:ascii="Times New Roman" w:eastAsia="Times New Roman" w:hAnsi="Times New Roman" w:cs="Times New Roman"/>
+                <w:color w:val="000000"/>
+                <w:sz w:val="24"/>
+                <w:szCs w:val="24"/>
+              </w:rPr>
+              <w:t>(</w:t>
+            </w:r>
+            <w:proofErr w:type="spellStart"/>
+            <w:r>
+              <w:rPr>
+                <w:rFonts w:ascii="Times New Roman" w:eastAsia="Times New Roman" w:hAnsi="Times New Roman" w:cs="Times New Roman"/>
+                <w:color w:val="000000"/>
+                <w:sz w:val="24"/>
+                <w:szCs w:val="24"/>
+              </w:rPr>
+              <w:t>ServletContextAttributeEvent</w:t>
+            </w:r>
+            <w:proofErr w:type="spellEnd"/>
+            <w:r>
+              <w:rPr>
+                <w:rFonts w:ascii="Times New Roman" w:eastAsia="Times New Roman" w:hAnsi="Times New Roman" w:cs="Times New Roman"/>
+                <w:color w:val="000000"/>
+                <w:sz w:val="24"/>
+                <w:szCs w:val="24"/>
+              </w:rPr>
+              <w:t xml:space="preserve"> scab)</w:t>
+            </w:r>
+          </w:p>
+          <w:p>
+            <w:pPr>
+              <w:pStyle w:val="ListParagraph"/>
+              <w:numPr>
+                <w:ilvl w:val="0"/>
+                <w:numId w:val="1"/>
+              </w:numPr>
+              <w:spacing w:after="0" w:line="240" w:lineRule="auto"/>
+              <w:rPr>
+                <w:rFonts w:ascii="Times New Roman" w:eastAsia="Times New Roman" w:hAnsi="Times New Roman" w:cs="Times New Roman"/>
+                <w:color w:val="000000"/>
+                <w:sz w:val="24"/>
+                <w:szCs w:val="24"/>
+              </w:rPr>
+            </w:pPr>
+            <w:r>
+              <w:rPr>
+                <w:rFonts w:ascii="Times New Roman" w:eastAsia="Times New Roman" w:hAnsi="Times New Roman" w:cs="Times New Roman"/>
+                <w:color w:val="000000"/>
+                <w:sz w:val="24"/>
+                <w:szCs w:val="24"/>
+              </w:rPr>
+              <w:t>Notification that an attribute on the servlet context has been replaced.</w:t>
+            </w:r>
+          </w:p>
+        </w:tc>
+      </w:tr>
+    </w:tbl>
+    <w:p>
+      <w:pPr>
+        <w:ind w:left="1440"/>
+        <w:rPr>
+          <w:rFonts w:ascii="Times New Roman" w:eastAsia="Times New Roman" w:hAnsi="Times New Roman" w:cs="Times New Roman"/>
+          <w:b/>
+          <w:color w:val="000000"/>
+          <w:sz w:val="24"/>
+          <w:szCs w:val="24"/>
+        </w:rPr>
+      </w:pPr>
+    </w:p>
+    <w:p>
+      <w:pPr>
+        <w:ind w:left="1440"/>
+        <w:rPr>
+          <w:rFonts w:ascii="Times New Roman" w:eastAsia="Times New Roman" w:hAnsi="Times New Roman" w:cs="Times New Roman"/>
+          <w:b/>
+          <w:color w:val="000000"/>
+          <w:sz w:val="24"/>
+          <w:szCs w:val="24"/>
+        </w:rPr>
+      </w:pPr>
     </w:p>
     <w:p>
       <w:pPr>
@@ -2339,25 +2691,7 @@
           <w:szCs w:val="24"/>
           <w:shd w:val="clear" w:color="auto" w:fill="FFFFFF"/>
         </w:rPr>
-        <w:t xml:space="preserve"> about </w:t>
-      </w:r>
-      <w:r>
-        <w:rPr>
-          <w:color w:val="000000"/>
-          <w:sz w:val="24"/>
-          <w:szCs w:val="24"/>
-          <w:shd w:val="clear" w:color="auto" w:fill="FFFFFF"/>
-        </w:rPr>
-        <w:t>the lifecycle changes of</w:t>
-      </w:r>
-      <w:r>
-        <w:rPr>
-          <w:color w:val="000000"/>
-          <w:sz w:val="24"/>
-          <w:szCs w:val="24"/>
-          <w:shd w:val="clear" w:color="auto" w:fill="FFFFFF"/>
-        </w:rPr>
-        <w:t xml:space="preserve"> </w:t>
+        <w:t xml:space="preserve"> about the lifecycle changes of </w:t>
       </w:r>
       <w:proofErr w:type="spellStart"/>
       <w:r>
@@ -2370,6 +2704,309 @@
         <w:t>ServletContext</w:t>
       </w:r>
       <w:proofErr w:type="spellEnd"/>
+    </w:p>
+    <w:p>
+      <w:pPr>
+        <w:pStyle w:val="ListParagraph"/>
+        <w:ind w:left="1440"/>
+        <w:rPr>
+          <w:rFonts w:ascii="Times New Roman" w:eastAsia="Times New Roman" w:hAnsi="Times New Roman" w:cs="Times New Roman"/>
+          <w:b/>
+          <w:color w:val="000000"/>
+          <w:sz w:val="24"/>
+          <w:szCs w:val="24"/>
+        </w:rPr>
+      </w:pPr>
+      <w:r>
+        <w:rPr>
+          <w:rFonts w:ascii="Times New Roman" w:eastAsia="Times New Roman" w:hAnsi="Times New Roman" w:cs="Times New Roman"/>
+          <w:b/>
+          <w:color w:val="000000"/>
+          <w:sz w:val="24"/>
+          <w:szCs w:val="24"/>
+        </w:rPr>
+        <w:t>Method</w:t>
+      </w:r>
+    </w:p>
+    <w:tbl>
+      <w:tblPr>
+        <w:tblStyle w:val="TableGrid"/>
+        <w:tblW w:w="0" w:type="auto"/>
+        <w:tblInd w:w="1440" w:type="dxa"/>
+        <w:tblLook w:val="04A0" w:firstRow="1" w:lastRow="0" w:firstColumn="1" w:lastColumn="0" w:noHBand="0" w:noVBand="1"/>
+      </w:tblPr>
+      <w:tblGrid>
+        <w:gridCol w:w="3561"/>
+        <w:gridCol w:w="4575"/>
+      </w:tblGrid>
+      <w:tr>
+        <w:tc>
+          <w:tcPr>
+            <w:tcW w:w="4788" w:type="dxa"/>
+          </w:tcPr>
+          <w:p>
+            <w:pPr>
+              <w:pStyle w:val="ListParagraph"/>
+              <w:ind w:left="0"/>
+              <w:jc w:val="center"/>
+              <w:rPr>
+                <w:rFonts w:ascii="Times New Roman" w:eastAsia="Times New Roman" w:hAnsi="Times New Roman" w:cs="Times New Roman"/>
+                <w:b/>
+                <w:color w:val="000000"/>
+                <w:sz w:val="24"/>
+                <w:szCs w:val="24"/>
+              </w:rPr>
+            </w:pPr>
+            <w:r>
+              <w:rPr>
+                <w:rFonts w:ascii="Times New Roman" w:eastAsia="Times New Roman" w:hAnsi="Times New Roman" w:cs="Times New Roman"/>
+                <w:b/>
+                <w:color w:val="000000"/>
+                <w:sz w:val="24"/>
+                <w:szCs w:val="24"/>
+              </w:rPr>
+              <w:t>Void</w:t>
+            </w:r>
+          </w:p>
+        </w:tc>
+        <w:tc>
+          <w:tcPr>
+            <w:tcW w:w="4788" w:type="dxa"/>
+          </w:tcPr>
+          <w:p>
+            <w:pPr>
+              <w:pStyle w:val="ListParagraph"/>
+              <w:ind w:left="0"/>
+              <w:rPr>
+                <w:rFonts w:ascii="Times New Roman" w:eastAsia="Times New Roman" w:hAnsi="Times New Roman" w:cs="Times New Roman"/>
+                <w:color w:val="000000"/>
+                <w:sz w:val="24"/>
+                <w:szCs w:val="24"/>
+              </w:rPr>
+            </w:pPr>
+            <w:proofErr w:type="spellStart"/>
+            <w:r>
+              <w:rPr>
+                <w:rFonts w:ascii="Times New Roman" w:eastAsia="Times New Roman" w:hAnsi="Times New Roman" w:cs="Times New Roman"/>
+                <w:b/>
+                <w:color w:val="000000"/>
+                <w:sz w:val="24"/>
+                <w:szCs w:val="24"/>
+              </w:rPr>
+              <w:t>contextDestroyed</w:t>
+            </w:r>
+            <w:proofErr w:type="spellEnd"/>
+            <w:r>
+              <w:rPr>
+                <w:rFonts w:ascii="Times New Roman" w:eastAsia="Times New Roman" w:hAnsi="Times New Roman" w:cs="Times New Roman"/>
+                <w:color w:val="000000"/>
+                <w:sz w:val="24"/>
+                <w:szCs w:val="24"/>
+              </w:rPr>
+              <w:t>(</w:t>
+            </w:r>
+            <w:proofErr w:type="spellStart"/>
+            <w:r>
+              <w:rPr>
+                <w:rFonts w:ascii="Times New Roman" w:eastAsia="Times New Roman" w:hAnsi="Times New Roman" w:cs="Times New Roman"/>
+                <w:color w:val="000000"/>
+                <w:sz w:val="24"/>
+                <w:szCs w:val="24"/>
+              </w:rPr>
+              <w:t>ServletContextEvent</w:t>
+            </w:r>
+            <w:proofErr w:type="spellEnd"/>
+            <w:r>
+              <w:rPr>
+                <w:rFonts w:ascii="Times New Roman" w:eastAsia="Times New Roman" w:hAnsi="Times New Roman" w:cs="Times New Roman"/>
+                <w:color w:val="000000"/>
+                <w:sz w:val="24"/>
+                <w:szCs w:val="24"/>
+              </w:rPr>
+              <w:t xml:space="preserve"> </w:t>
+            </w:r>
+            <w:proofErr w:type="spellStart"/>
+            <w:r>
+              <w:rPr>
+                <w:rFonts w:ascii="Times New Roman" w:eastAsia="Times New Roman" w:hAnsi="Times New Roman" w:cs="Times New Roman"/>
+                <w:color w:val="000000"/>
+                <w:sz w:val="24"/>
+                <w:szCs w:val="24"/>
+              </w:rPr>
+              <w:t>sce</w:t>
+            </w:r>
+            <w:proofErr w:type="spellEnd"/>
+            <w:r>
+              <w:rPr>
+                <w:rFonts w:ascii="Times New Roman" w:eastAsia="Times New Roman" w:hAnsi="Times New Roman" w:cs="Times New Roman"/>
+                <w:color w:val="000000"/>
+                <w:sz w:val="24"/>
+                <w:szCs w:val="24"/>
+              </w:rPr>
+              <w:t>)</w:t>
+            </w:r>
+          </w:p>
+          <w:p>
+            <w:pPr>
+              <w:pStyle w:val="ListParagraph"/>
+              <w:numPr>
+                <w:ilvl w:val="0"/>
+                <w:numId w:val="1"/>
+              </w:numPr>
+              <w:rPr>
+                <w:rFonts w:ascii="Times New Roman" w:eastAsia="Times New Roman" w:hAnsi="Times New Roman" w:cs="Times New Roman"/>
+                <w:color w:val="000000"/>
+                <w:sz w:val="24"/>
+                <w:szCs w:val="24"/>
+              </w:rPr>
+            </w:pPr>
+            <w:r>
+              <w:rPr>
+                <w:rFonts w:ascii="Times New Roman" w:eastAsia="Times New Roman" w:hAnsi="Times New Roman" w:cs="Times New Roman"/>
+                <w:color w:val="000000"/>
+                <w:sz w:val="24"/>
+                <w:szCs w:val="24"/>
+              </w:rPr>
+              <w:t>Notification that the servlet context is about to be shut down.</w:t>
+            </w:r>
+          </w:p>
+        </w:tc>
+      </w:tr>
+      <w:tr>
+        <w:tc>
+          <w:tcPr>
+            <w:tcW w:w="4788" w:type="dxa"/>
+          </w:tcPr>
+          <w:p>
+            <w:pPr>
+              <w:pStyle w:val="ListParagraph"/>
+              <w:ind w:left="0"/>
+              <w:jc w:val="center"/>
+              <w:rPr>
+                <w:rFonts w:ascii="Times New Roman" w:eastAsia="Times New Roman" w:hAnsi="Times New Roman" w:cs="Times New Roman"/>
+                <w:b/>
+                <w:color w:val="000000"/>
+                <w:sz w:val="24"/>
+                <w:szCs w:val="24"/>
+              </w:rPr>
+            </w:pPr>
+            <w:r>
+              <w:rPr>
+                <w:rFonts w:ascii="Times New Roman" w:eastAsia="Times New Roman" w:hAnsi="Times New Roman" w:cs="Times New Roman"/>
+                <w:b/>
+                <w:color w:val="000000"/>
+                <w:sz w:val="24"/>
+                <w:szCs w:val="24"/>
+              </w:rPr>
+              <w:t>Void</w:t>
+            </w:r>
+          </w:p>
+        </w:tc>
+        <w:tc>
+          <w:tcPr>
+            <w:tcW w:w="4788" w:type="dxa"/>
+          </w:tcPr>
+          <w:p>
+            <w:pPr>
+              <w:pStyle w:val="ListParagraph"/>
+              <w:ind w:left="0"/>
+              <w:rPr>
+                <w:rFonts w:ascii="Times New Roman" w:eastAsia="Times New Roman" w:hAnsi="Times New Roman" w:cs="Times New Roman"/>
+                <w:color w:val="000000"/>
+                <w:sz w:val="24"/>
+                <w:szCs w:val="24"/>
+              </w:rPr>
+            </w:pPr>
+            <w:proofErr w:type="spellStart"/>
+            <w:r>
+              <w:rPr>
+                <w:rFonts w:ascii="Times New Roman" w:eastAsia="Times New Roman" w:hAnsi="Times New Roman" w:cs="Times New Roman"/>
+                <w:b/>
+                <w:color w:val="000000"/>
+                <w:sz w:val="24"/>
+                <w:szCs w:val="24"/>
+              </w:rPr>
+              <w:t>contextInitialized</w:t>
+            </w:r>
+            <w:proofErr w:type="spellEnd"/>
+            <w:r>
+              <w:rPr>
+                <w:rFonts w:ascii="Times New Roman" w:eastAsia="Times New Roman" w:hAnsi="Times New Roman" w:cs="Times New Roman"/>
+                <w:color w:val="000000"/>
+                <w:sz w:val="24"/>
+                <w:szCs w:val="24"/>
+              </w:rPr>
+              <w:t>(</w:t>
+            </w:r>
+            <w:proofErr w:type="spellStart"/>
+            <w:r>
+              <w:rPr>
+                <w:rFonts w:ascii="Times New Roman" w:eastAsia="Times New Roman" w:hAnsi="Times New Roman" w:cs="Times New Roman"/>
+                <w:color w:val="000000"/>
+                <w:sz w:val="24"/>
+                <w:szCs w:val="24"/>
+              </w:rPr>
+              <w:t>ServletContextEvent</w:t>
+            </w:r>
+            <w:proofErr w:type="spellEnd"/>
+            <w:r>
+              <w:rPr>
+                <w:rFonts w:ascii="Times New Roman" w:eastAsia="Times New Roman" w:hAnsi="Times New Roman" w:cs="Times New Roman"/>
+                <w:color w:val="000000"/>
+                <w:sz w:val="24"/>
+                <w:szCs w:val="24"/>
+              </w:rPr>
+              <w:t xml:space="preserve"> sce)</w:t>
+            </w:r>
+          </w:p>
+          <w:p>
+            <w:pPr>
+              <w:pStyle w:val="ListParagraph"/>
+              <w:numPr>
+                <w:ilvl w:val="0"/>
+                <w:numId w:val="1"/>
+              </w:numPr>
+              <w:rPr>
+                <w:rFonts w:ascii="Times New Roman" w:eastAsia="Times New Roman" w:hAnsi="Times New Roman" w:cs="Times New Roman"/>
+                <w:color w:val="000000"/>
+                <w:sz w:val="24"/>
+                <w:szCs w:val="24"/>
+              </w:rPr>
+            </w:pPr>
+            <w:r>
+              <w:rPr>
+                <w:rFonts w:ascii="Times New Roman" w:eastAsia="Times New Roman" w:hAnsi="Times New Roman" w:cs="Times New Roman"/>
+                <w:color w:val="000000"/>
+                <w:sz w:val="24"/>
+                <w:szCs w:val="24"/>
+              </w:rPr>
+              <w:t>Notification that the web application initialization process is starting.</w:t>
+            </w:r>
+          </w:p>
+        </w:tc>
+      </w:tr>
+    </w:tbl>
+    <w:p>
+      <w:pPr>
+        <w:pStyle w:val="ListParagraph"/>
+        <w:rPr>
+          <w:rFonts w:ascii="Times New Roman" w:eastAsia="Times New Roman" w:hAnsi="Times New Roman" w:cs="Times New Roman"/>
+          <w:color w:val="000000"/>
+          <w:sz w:val="24"/>
+          <w:szCs w:val="24"/>
+        </w:rPr>
+      </w:pPr>
+    </w:p>
+    <w:p>
+      <w:pPr>
+        <w:pStyle w:val="ListParagraph"/>
+        <w:rPr>
+          <w:rFonts w:ascii="Times New Roman" w:eastAsia="Times New Roman" w:hAnsi="Times New Roman" w:cs="Times New Roman"/>
+          <w:color w:val="000000"/>
+          <w:sz w:val="24"/>
+          <w:szCs w:val="24"/>
+        </w:rPr>
+      </w:pPr>
     </w:p>
     <w:p>
       <w:pPr>
@@ -2394,7 +3031,7 @@
           <w:sz w:val="24"/>
           <w:szCs w:val="24"/>
         </w:rPr>
-        <w:t>ServletRegistration</w:t>
+        <w:t>ServletRequest</w:t>
       </w:r>
       <w:proofErr w:type="spellEnd"/>
       <w:r>
@@ -2410,22 +3047,56 @@
       <w:r>
         <w:rPr>
           <w:rFonts w:ascii="Times New Roman" w:eastAsia="Times New Roman" w:hAnsi="Times New Roman" w:cs="Times New Roman"/>
-          <w:b/>
-          <w:color w:val="000000"/>
-          <w:sz w:val="24"/>
-          <w:szCs w:val="24"/>
-        </w:rPr>
-        <w:t xml:space="preserve">- </w:t>
-      </w:r>
-      <w:r>
-        <w:rPr>
-          <w:rFonts w:ascii="Times New Roman" w:eastAsia="Times New Roman" w:hAnsi="Times New Roman" w:cs="Times New Roman"/>
-          <w:color w:val="000000"/>
-          <w:sz w:val="24"/>
-          <w:szCs w:val="24"/>
-        </w:rPr>
-        <w:t>A servlet may be configured through this interface.</w:t>
-      </w:r>
+          <w:color w:val="000000"/>
+          <w:sz w:val="24"/>
+          <w:szCs w:val="24"/>
+        </w:rPr>
+        <w:t>- An object is defined where client request information are provided to a servlet.</w:t>
+      </w:r>
+    </w:p>
+    <w:p>
+      <w:pPr>
+        <w:pStyle w:val="ListParagraph"/>
+        <w:rPr>
+          <w:color w:val="000000"/>
+          <w:sz w:val="24"/>
+          <w:szCs w:val="24"/>
+          <w:shd w:val="clear" w:color="auto" w:fill="FFFFFF"/>
+        </w:rPr>
+      </w:pPr>
+    </w:p>
+    <w:p>
+      <w:pPr>
+        <w:pStyle w:val="ListParagraph"/>
+        <w:rPr>
+          <w:color w:val="000000"/>
+          <w:sz w:val="24"/>
+          <w:szCs w:val="24"/>
+          <w:shd w:val="clear" w:color="auto" w:fill="FFFFFF"/>
+        </w:rPr>
+      </w:pPr>
+    </w:p>
+    <w:p>
+      <w:pPr>
+        <w:pStyle w:val="ListParagraph"/>
+        <w:rPr>
+          <w:color w:val="000000"/>
+          <w:sz w:val="24"/>
+          <w:szCs w:val="24"/>
+          <w:shd w:val="clear" w:color="auto" w:fill="FFFFFF"/>
+        </w:rPr>
+      </w:pPr>
+    </w:p>
+    <w:p>
+      <w:pPr>
+        <w:pStyle w:val="ListParagraph"/>
+        <w:rPr>
+          <w:color w:val="000000"/>
+          <w:sz w:val="24"/>
+          <w:szCs w:val="24"/>
+          <w:shd w:val="clear" w:color="auto" w:fill="FFFFFF"/>
+        </w:rPr>
+      </w:pPr>
     </w:p>
     <w:p>
       <w:pPr>
@@ -2450,7 +3121,8 @@
           <w:sz w:val="24"/>
           <w:szCs w:val="24"/>
         </w:rPr>
-        <w:t>ServletRegistration.Dynamic</w:t>
+        <w:lastRenderedPageBreak/>
+        <w:t>ServletRequestAttributeListener</w:t>
       </w:r>
       <w:proofErr w:type="spellEnd"/>
       <w:r>
@@ -2462,57 +3134,440 @@
         </w:rPr>
         <w:t xml:space="preserve"> - </w:t>
       </w:r>
-      <w:bookmarkStart w:id="0" w:name="_GoBack"/>
-      <w:bookmarkEnd w:id="0"/>
-      <w:r>
-        <w:rPr>
-          <w:color w:val="000000"/>
-          <w:sz w:val="24"/>
-          <w:szCs w:val="24"/>
-          <w:shd w:val="clear" w:color="auto" w:fill="FFFFFF"/>
-        </w:rPr>
-        <w:t xml:space="preserve">A Servlet is registered through on of the methods called </w:t>
-      </w:r>
       <w:proofErr w:type="spellStart"/>
       <w:r>
         <w:rPr>
-          <w:color w:val="000000"/>
-          <w:sz w:val="24"/>
-          <w:szCs w:val="24"/>
-          <w:shd w:val="clear" w:color="auto" w:fill="FFFFFF"/>
-        </w:rPr>
-        <w:t>addServlet</w:t>
+          <w:rFonts w:ascii="Times New Roman" w:eastAsia="Times New Roman" w:hAnsi="Times New Roman" w:cs="Times New Roman"/>
+          <w:color w:val="000000"/>
+          <w:sz w:val="24"/>
+          <w:szCs w:val="24"/>
+        </w:rPr>
+        <w:t>ServletRequest</w:t>
       </w:r>
       <w:proofErr w:type="spellEnd"/>
       <w:r>
         <w:rPr>
-          <w:color w:val="000000"/>
-          <w:sz w:val="24"/>
-          <w:szCs w:val="24"/>
-          <w:shd w:val="clear" w:color="auto" w:fill="FFFFFF"/>
-        </w:rPr>
-        <w:t xml:space="preserve"> on the </w:t>
-      </w:r>
-      <w:proofErr w:type="spellStart"/>
-      <w:r>
-        <w:rPr>
-          <w:color w:val="000000"/>
-          <w:sz w:val="24"/>
-          <w:szCs w:val="24"/>
-          <w:shd w:val="clear" w:color="auto" w:fill="FFFFFF"/>
-        </w:rPr>
-        <w:t>ServletContext</w:t>
-      </w:r>
-      <w:proofErr w:type="spellEnd"/>
-      <w:r>
-        <w:rPr>
-          <w:color w:val="000000"/>
-          <w:sz w:val="24"/>
-          <w:szCs w:val="24"/>
-          <w:shd w:val="clear" w:color="auto" w:fill="FFFFFF"/>
-        </w:rPr>
-        <w:t xml:space="preserve"> that can be configured as an interface.</w:t>
-      </w:r>
+          <w:rFonts w:ascii="Times New Roman" w:eastAsia="Times New Roman" w:hAnsi="Times New Roman" w:cs="Times New Roman"/>
+          <w:color w:val="000000"/>
+          <w:sz w:val="24"/>
+          <w:szCs w:val="24"/>
+        </w:rPr>
+        <w:t xml:space="preserve"> attribute changes are involved with notification events being received in its respective interface.</w:t>
+      </w:r>
+    </w:p>
+    <w:p>
+      <w:pPr>
+        <w:ind w:left="1440"/>
+        <w:rPr>
+          <w:color w:val="000000"/>
+          <w:sz w:val="24"/>
+          <w:szCs w:val="24"/>
+          <w:shd w:val="clear" w:color="auto" w:fill="FFFFFF"/>
+        </w:rPr>
+      </w:pPr>
+      <w:r>
+        <w:rPr>
+          <w:b/>
+          <w:color w:val="000000"/>
+          <w:sz w:val="24"/>
+          <w:szCs w:val="24"/>
+          <w:shd w:val="clear" w:color="auto" w:fill="FFFFFF"/>
+        </w:rPr>
+        <w:t>Method</w:t>
+      </w:r>
+    </w:p>
+    <w:tbl>
+      <w:tblPr>
+        <w:tblStyle w:val="TableGrid"/>
+        <w:tblW w:w="0" w:type="auto"/>
+        <w:tblInd w:w="1440" w:type="dxa"/>
+        <w:tblLook w:val="04A0" w:firstRow="1" w:lastRow="0" w:firstColumn="1" w:lastColumn="0" w:noHBand="0" w:noVBand="1"/>
+      </w:tblPr>
+      <w:tblGrid>
+        <w:gridCol w:w="3099"/>
+        <w:gridCol w:w="5037"/>
+      </w:tblGrid>
+      <w:tr>
+        <w:tc>
+          <w:tcPr>
+            <w:tcW w:w="4788" w:type="dxa"/>
+          </w:tcPr>
+          <w:p>
+            <w:pPr>
+              <w:jc w:val="center"/>
+              <w:rPr>
+                <w:b/>
+                <w:color w:val="000000"/>
+                <w:sz w:val="24"/>
+                <w:szCs w:val="24"/>
+                <w:shd w:val="clear" w:color="auto" w:fill="FFFFFF"/>
+              </w:rPr>
+            </w:pPr>
+            <w:r>
+              <w:rPr>
+                <w:b/>
+                <w:color w:val="000000"/>
+                <w:sz w:val="24"/>
+                <w:szCs w:val="24"/>
+                <w:shd w:val="clear" w:color="auto" w:fill="FFFFFF"/>
+              </w:rPr>
+              <w:t>Void</w:t>
+            </w:r>
+          </w:p>
+        </w:tc>
+        <w:tc>
+          <w:tcPr>
+            <w:tcW w:w="4788" w:type="dxa"/>
+          </w:tcPr>
+          <w:p>
+            <w:pPr>
+              <w:rPr>
+                <w:color w:val="000000"/>
+                <w:sz w:val="24"/>
+                <w:szCs w:val="24"/>
+                <w:shd w:val="clear" w:color="auto" w:fill="FFFFFF"/>
+              </w:rPr>
+            </w:pPr>
+            <w:proofErr w:type="spellStart"/>
+            <w:r>
+              <w:rPr>
+                <w:b/>
+                <w:color w:val="000000"/>
+                <w:sz w:val="24"/>
+                <w:szCs w:val="24"/>
+                <w:shd w:val="clear" w:color="auto" w:fill="FFFFFF"/>
+              </w:rPr>
+              <w:t>attributeAdded</w:t>
+            </w:r>
+            <w:proofErr w:type="spellEnd"/>
+            <w:r>
+              <w:rPr>
+                <w:color w:val="000000"/>
+                <w:sz w:val="24"/>
+                <w:szCs w:val="24"/>
+                <w:shd w:val="clear" w:color="auto" w:fill="FFFFFF"/>
+              </w:rPr>
+              <w:t>(</w:t>
+            </w:r>
+            <w:proofErr w:type="spellStart"/>
+            <w:r>
+              <w:rPr>
+                <w:color w:val="000000"/>
+                <w:sz w:val="24"/>
+                <w:szCs w:val="24"/>
+                <w:shd w:val="clear" w:color="auto" w:fill="FFFFFF"/>
+              </w:rPr>
+              <w:t>ServletRequestAttributeEvent</w:t>
+            </w:r>
+            <w:proofErr w:type="spellEnd"/>
+            <w:r>
+              <w:rPr>
+                <w:color w:val="000000"/>
+                <w:sz w:val="24"/>
+                <w:szCs w:val="24"/>
+                <w:shd w:val="clear" w:color="auto" w:fill="FFFFFF"/>
+              </w:rPr>
+              <w:t xml:space="preserve"> </w:t>
+            </w:r>
+            <w:proofErr w:type="spellStart"/>
+            <w:r>
+              <w:rPr>
+                <w:color w:val="000000"/>
+                <w:sz w:val="24"/>
+                <w:szCs w:val="24"/>
+                <w:shd w:val="clear" w:color="auto" w:fill="FFFFFF"/>
+              </w:rPr>
+              <w:t>srae</w:t>
+            </w:r>
+            <w:proofErr w:type="spellEnd"/>
+            <w:r>
+              <w:rPr>
+                <w:color w:val="000000"/>
+                <w:sz w:val="24"/>
+                <w:szCs w:val="24"/>
+                <w:shd w:val="clear" w:color="auto" w:fill="FFFFFF"/>
+              </w:rPr>
+              <w:t>)</w:t>
+            </w:r>
+          </w:p>
+          <w:p>
+            <w:pPr>
+              <w:pStyle w:val="ListParagraph"/>
+              <w:numPr>
+                <w:ilvl w:val="0"/>
+                <w:numId w:val="1"/>
+              </w:numPr>
+              <w:spacing w:after="0" w:line="240" w:lineRule="auto"/>
+              <w:rPr>
+                <w:color w:val="000000"/>
+                <w:sz w:val="24"/>
+                <w:szCs w:val="24"/>
+                <w:shd w:val="clear" w:color="auto" w:fill="FFFFFF"/>
+              </w:rPr>
+            </w:pPr>
+            <w:r>
+              <w:rPr>
+                <w:color w:val="000000"/>
+                <w:sz w:val="24"/>
+                <w:szCs w:val="24"/>
+                <w:shd w:val="clear" w:color="auto" w:fill="FFFFFF"/>
+              </w:rPr>
+              <w:t>Notification that a new attribute was added to the servlet request.</w:t>
+            </w:r>
+          </w:p>
+        </w:tc>
+      </w:tr>
+      <w:tr>
+        <w:tc>
+          <w:tcPr>
+            <w:tcW w:w="4788" w:type="dxa"/>
+          </w:tcPr>
+          <w:p>
+            <w:pPr>
+              <w:jc w:val="center"/>
+              <w:rPr>
+                <w:b/>
+                <w:color w:val="000000"/>
+                <w:sz w:val="24"/>
+                <w:szCs w:val="24"/>
+                <w:shd w:val="clear" w:color="auto" w:fill="FFFFFF"/>
+              </w:rPr>
+            </w:pPr>
+            <w:r>
+              <w:rPr>
+                <w:b/>
+                <w:color w:val="000000"/>
+                <w:sz w:val="24"/>
+                <w:szCs w:val="24"/>
+                <w:shd w:val="clear" w:color="auto" w:fill="FFFFFF"/>
+              </w:rPr>
+              <w:t>Void</w:t>
+            </w:r>
+          </w:p>
+        </w:tc>
+        <w:tc>
+          <w:tcPr>
+            <w:tcW w:w="4788" w:type="dxa"/>
+          </w:tcPr>
+          <w:p>
+            <w:pPr>
+              <w:rPr>
+                <w:color w:val="000000"/>
+                <w:sz w:val="24"/>
+                <w:szCs w:val="24"/>
+                <w:shd w:val="clear" w:color="auto" w:fill="FFFFFF"/>
+              </w:rPr>
+            </w:pPr>
+            <w:proofErr w:type="spellStart"/>
+            <w:r>
+              <w:rPr>
+                <w:b/>
+                <w:color w:val="000000"/>
+                <w:sz w:val="24"/>
+                <w:szCs w:val="24"/>
+                <w:shd w:val="clear" w:color="auto" w:fill="FFFFFF"/>
+              </w:rPr>
+              <w:t>attributeRemov</w:t>
+            </w:r>
+            <w:r>
+              <w:rPr>
+                <w:b/>
+                <w:color w:val="000000"/>
+                <w:sz w:val="24"/>
+                <w:szCs w:val="24"/>
+                <w:shd w:val="clear" w:color="auto" w:fill="FFFFFF"/>
+              </w:rPr>
+              <w:t>e</w:t>
+            </w:r>
+            <w:r>
+              <w:rPr>
+                <w:b/>
+                <w:color w:val="000000"/>
+                <w:sz w:val="24"/>
+                <w:szCs w:val="24"/>
+                <w:shd w:val="clear" w:color="auto" w:fill="FFFFFF"/>
+              </w:rPr>
+              <w:t>d</w:t>
+            </w:r>
+            <w:proofErr w:type="spellEnd"/>
+            <w:r>
+              <w:rPr>
+                <w:color w:val="000000"/>
+                <w:sz w:val="24"/>
+                <w:szCs w:val="24"/>
+                <w:shd w:val="clear" w:color="auto" w:fill="FFFFFF"/>
+              </w:rPr>
+              <w:t>(</w:t>
+            </w:r>
+            <w:proofErr w:type="spellStart"/>
+            <w:r>
+              <w:rPr>
+                <w:color w:val="000000"/>
+                <w:sz w:val="24"/>
+                <w:szCs w:val="24"/>
+                <w:shd w:val="clear" w:color="auto" w:fill="FFFFFF"/>
+              </w:rPr>
+              <w:t>ServletRequestAttributeEvent</w:t>
+            </w:r>
+            <w:proofErr w:type="spellEnd"/>
+            <w:r>
+              <w:rPr>
+                <w:color w:val="000000"/>
+                <w:sz w:val="24"/>
+                <w:szCs w:val="24"/>
+                <w:shd w:val="clear" w:color="auto" w:fill="FFFFFF"/>
+              </w:rPr>
+              <w:t xml:space="preserve"> srae)</w:t>
+            </w:r>
+          </w:p>
+          <w:p>
+            <w:pPr>
+              <w:pStyle w:val="ListParagraph"/>
+              <w:numPr>
+                <w:ilvl w:val="0"/>
+                <w:numId w:val="1"/>
+              </w:numPr>
+              <w:spacing w:after="0" w:line="240" w:lineRule="auto"/>
+              <w:rPr>
+                <w:color w:val="000000"/>
+                <w:sz w:val="24"/>
+                <w:szCs w:val="24"/>
+                <w:shd w:val="clear" w:color="auto" w:fill="FFFFFF"/>
+              </w:rPr>
+            </w:pPr>
+            <w:r>
+              <w:rPr>
+                <w:color w:val="000000"/>
+                <w:sz w:val="24"/>
+                <w:szCs w:val="24"/>
+                <w:shd w:val="clear" w:color="auto" w:fill="FFFFFF"/>
+              </w:rPr>
+              <w:t xml:space="preserve">Notification that an existing attribute has been removed from the servlet request </w:t>
+            </w:r>
+          </w:p>
+        </w:tc>
+      </w:tr>
+      <w:tr>
+        <w:tc>
+          <w:tcPr>
+            <w:tcW w:w="4788" w:type="dxa"/>
+          </w:tcPr>
+          <w:p>
+            <w:pPr>
+              <w:jc w:val="center"/>
+              <w:rPr>
+                <w:b/>
+                <w:color w:val="000000"/>
+                <w:sz w:val="24"/>
+                <w:szCs w:val="24"/>
+                <w:shd w:val="clear" w:color="auto" w:fill="FFFFFF"/>
+              </w:rPr>
+            </w:pPr>
+            <w:r>
+              <w:rPr>
+                <w:b/>
+                <w:color w:val="000000"/>
+                <w:sz w:val="24"/>
+                <w:szCs w:val="24"/>
+                <w:shd w:val="clear" w:color="auto" w:fill="FFFFFF"/>
+              </w:rPr>
+              <w:t>Void</w:t>
+            </w:r>
+          </w:p>
+        </w:tc>
+        <w:tc>
+          <w:tcPr>
+            <w:tcW w:w="4788" w:type="dxa"/>
+          </w:tcPr>
+          <w:p>
+            <w:pPr>
+              <w:rPr>
+                <w:color w:val="000000"/>
+                <w:sz w:val="24"/>
+                <w:szCs w:val="24"/>
+                <w:shd w:val="clear" w:color="auto" w:fill="FFFFFF"/>
+              </w:rPr>
+            </w:pPr>
+            <w:proofErr w:type="spellStart"/>
+            <w:r>
+              <w:rPr>
+                <w:b/>
+                <w:color w:val="000000"/>
+                <w:sz w:val="24"/>
+                <w:szCs w:val="24"/>
+                <w:shd w:val="clear" w:color="auto" w:fill="FFFFFF"/>
+              </w:rPr>
+              <w:t>attributeReplaced</w:t>
+            </w:r>
+            <w:proofErr w:type="spellEnd"/>
+            <w:r>
+              <w:rPr>
+                <w:color w:val="000000"/>
+                <w:sz w:val="24"/>
+                <w:szCs w:val="24"/>
+                <w:shd w:val="clear" w:color="auto" w:fill="FFFFFF"/>
+              </w:rPr>
+              <w:t>(</w:t>
+            </w:r>
+            <w:proofErr w:type="spellStart"/>
+            <w:r>
+              <w:rPr>
+                <w:color w:val="000000"/>
+                <w:sz w:val="24"/>
+                <w:szCs w:val="24"/>
+                <w:shd w:val="clear" w:color="auto" w:fill="FFFFFF"/>
+              </w:rPr>
+              <w:t>ServletRequestAttributeEvent</w:t>
+            </w:r>
+            <w:proofErr w:type="spellEnd"/>
+            <w:r>
+              <w:rPr>
+                <w:color w:val="000000"/>
+                <w:sz w:val="24"/>
+                <w:szCs w:val="24"/>
+                <w:shd w:val="clear" w:color="auto" w:fill="FFFFFF"/>
+              </w:rPr>
+              <w:t xml:space="preserve"> srae)</w:t>
+            </w:r>
+          </w:p>
+          <w:p>
+            <w:pPr>
+              <w:pStyle w:val="ListParagraph"/>
+              <w:numPr>
+                <w:ilvl w:val="0"/>
+                <w:numId w:val="1"/>
+              </w:numPr>
+              <w:spacing w:after="0" w:line="240" w:lineRule="auto"/>
+              <w:rPr>
+                <w:color w:val="000000"/>
+                <w:sz w:val="24"/>
+                <w:szCs w:val="24"/>
+                <w:shd w:val="clear" w:color="auto" w:fill="FFFFFF"/>
+              </w:rPr>
+            </w:pPr>
+            <w:r>
+              <w:rPr>
+                <w:color w:val="000000"/>
+                <w:sz w:val="24"/>
+                <w:szCs w:val="24"/>
+                <w:shd w:val="clear" w:color="auto" w:fill="FFFFFF"/>
+              </w:rPr>
+              <w:t>Notification that an attribute was replaced on the servlet request.</w:t>
+            </w:r>
+          </w:p>
+        </w:tc>
+      </w:tr>
+    </w:tbl>
+    <w:p>
+      <w:pPr>
+        <w:ind w:left="1440"/>
+        <w:rPr>
+          <w:color w:val="000000"/>
+          <w:sz w:val="24"/>
+          <w:szCs w:val="24"/>
+          <w:shd w:val="clear" w:color="auto" w:fill="FFFFFF"/>
+        </w:rPr>
+      </w:pPr>
     </w:p>
     <w:p>
       <w:pPr>
@@ -2522,52 +3577,366 @@
           <w:numId w:val="1"/>
         </w:numPr>
         <w:rPr>
-          <w:rFonts w:ascii="Times New Roman" w:eastAsia="Times New Roman" w:hAnsi="Times New Roman" w:cs="Times New Roman"/>
-          <w:color w:val="000000"/>
-          <w:sz w:val="24"/>
-          <w:szCs w:val="24"/>
+          <w:color w:val="000000"/>
+          <w:sz w:val="24"/>
+          <w:szCs w:val="24"/>
+          <w:shd w:val="clear" w:color="auto" w:fill="FFFFFF"/>
         </w:rPr>
       </w:pPr>
       <w:proofErr w:type="spellStart"/>
       <w:r>
         <w:rPr>
-          <w:rFonts w:ascii="Times New Roman" w:eastAsia="Times New Roman" w:hAnsi="Times New Roman" w:cs="Times New Roman"/>
           <w:b/>
           <w:color w:val="000000"/>
           <w:sz w:val="24"/>
           <w:szCs w:val="24"/>
-        </w:rPr>
-        <w:t>ServletRequest</w:t>
+          <w:shd w:val="clear" w:color="auto" w:fill="FFFFFF"/>
+        </w:rPr>
+        <w:t>ServletRequestListener</w:t>
       </w:r>
       <w:proofErr w:type="spellEnd"/>
       <w:r>
         <w:rPr>
-          <w:rFonts w:ascii="Times New Roman" w:eastAsia="Times New Roman" w:hAnsi="Times New Roman" w:cs="Times New Roman"/>
+          <w:color w:val="000000"/>
+          <w:sz w:val="24"/>
+          <w:szCs w:val="24"/>
+          <w:shd w:val="clear" w:color="auto" w:fill="FFFFFF"/>
+        </w:rPr>
+        <w:t xml:space="preserve"> - Interface for receiving notification events about requests coming into and going out of scope of a web application.</w:t>
+      </w:r>
+    </w:p>
+    <w:p>
+      <w:pPr>
+        <w:pStyle w:val="ListParagraph"/>
+        <w:ind w:left="1440"/>
+        <w:rPr>
           <w:b/>
           <w:color w:val="000000"/>
           <w:sz w:val="24"/>
           <w:szCs w:val="24"/>
-        </w:rPr>
-        <w:t xml:space="preserve"> </w:t>
-      </w:r>
-      <w:r>
-        <w:rPr>
-          <w:rFonts w:ascii="Times New Roman" w:eastAsia="Times New Roman" w:hAnsi="Times New Roman" w:cs="Times New Roman"/>
-          <w:color w:val="000000"/>
-          <w:sz w:val="24"/>
-          <w:szCs w:val="24"/>
-        </w:rPr>
-        <w:t xml:space="preserve">- </w:t>
-      </w:r>
-      <w:r>
-        <w:rPr>
-          <w:rFonts w:ascii="Times New Roman" w:eastAsia="Times New Roman" w:hAnsi="Times New Roman" w:cs="Times New Roman"/>
-          <w:color w:val="000000"/>
-          <w:sz w:val="24"/>
-          <w:szCs w:val="24"/>
-        </w:rPr>
-        <w:t>An object is defined where client request information are provided to a servlet.</w:t>
-      </w:r>
+          <w:shd w:val="clear" w:color="auto" w:fill="FFFFFF"/>
+        </w:rPr>
+      </w:pPr>
+      <w:r>
+        <w:rPr>
+          <w:b/>
+          <w:color w:val="000000"/>
+          <w:sz w:val="24"/>
+          <w:szCs w:val="24"/>
+          <w:shd w:val="clear" w:color="auto" w:fill="FFFFFF"/>
+        </w:rPr>
+        <w:t>Method</w:t>
+      </w:r>
+    </w:p>
+    <w:tbl>
+      <w:tblPr>
+        <w:tblStyle w:val="TableGrid"/>
+        <w:tblW w:w="0" w:type="auto"/>
+        <w:tblInd w:w="1440" w:type="dxa"/>
+        <w:tblLook w:val="04A0" w:firstRow="1" w:lastRow="0" w:firstColumn="1" w:lastColumn="0" w:noHBand="0" w:noVBand="1"/>
+      </w:tblPr>
+      <w:tblGrid>
+        <w:gridCol w:w="3553"/>
+        <w:gridCol w:w="4583"/>
+      </w:tblGrid>
+      <w:tr>
+        <w:tc>
+          <w:tcPr>
+            <w:tcW w:w="4788" w:type="dxa"/>
+          </w:tcPr>
+          <w:p>
+            <w:pPr>
+              <w:pStyle w:val="ListParagraph"/>
+              <w:ind w:left="0"/>
+              <w:jc w:val="center"/>
+              <w:rPr>
+                <w:b/>
+                <w:color w:val="000000"/>
+                <w:sz w:val="24"/>
+                <w:szCs w:val="24"/>
+                <w:shd w:val="clear" w:color="auto" w:fill="FFFFFF"/>
+              </w:rPr>
+            </w:pPr>
+            <w:r>
+              <w:rPr>
+                <w:b/>
+                <w:color w:val="000000"/>
+                <w:sz w:val="24"/>
+                <w:szCs w:val="24"/>
+                <w:shd w:val="clear" w:color="auto" w:fill="FFFFFF"/>
+              </w:rPr>
+              <w:t>Void</w:t>
+            </w:r>
+          </w:p>
+        </w:tc>
+        <w:tc>
+          <w:tcPr>
+            <w:tcW w:w="4788" w:type="dxa"/>
+          </w:tcPr>
+          <w:p>
+            <w:pPr>
+              <w:pStyle w:val="ListParagraph"/>
+              <w:ind w:left="0"/>
+              <w:rPr>
+                <w:b/>
+                <w:color w:val="000000"/>
+                <w:sz w:val="24"/>
+                <w:szCs w:val="24"/>
+                <w:shd w:val="clear" w:color="auto" w:fill="FFFFFF"/>
+              </w:rPr>
+            </w:pPr>
+            <w:proofErr w:type="spellStart"/>
+            <w:r>
+              <w:rPr>
+                <w:b/>
+                <w:color w:val="000000"/>
+                <w:sz w:val="24"/>
+                <w:szCs w:val="24"/>
+                <w:shd w:val="clear" w:color="auto" w:fill="FFFFFF"/>
+              </w:rPr>
+              <w:t>requestDestroyed</w:t>
+            </w:r>
+            <w:proofErr w:type="spellEnd"/>
+            <w:r>
+              <w:rPr>
+                <w:b/>
+                <w:color w:val="000000"/>
+                <w:sz w:val="24"/>
+                <w:szCs w:val="24"/>
+                <w:shd w:val="clear" w:color="auto" w:fill="FFFFFF"/>
+              </w:rPr>
+              <w:t>(</w:t>
+            </w:r>
+            <w:proofErr w:type="spellStart"/>
+            <w:r>
+              <w:rPr>
+                <w:color w:val="000000"/>
+                <w:sz w:val="24"/>
+                <w:szCs w:val="24"/>
+                <w:shd w:val="clear" w:color="auto" w:fill="FFFFFF"/>
+              </w:rPr>
+              <w:t>ServletRequestEvent</w:t>
+            </w:r>
+            <w:proofErr w:type="spellEnd"/>
+            <w:r>
+              <w:rPr>
+                <w:color w:val="000000"/>
+                <w:sz w:val="24"/>
+                <w:szCs w:val="24"/>
+                <w:shd w:val="clear" w:color="auto" w:fill="FFFFFF"/>
+              </w:rPr>
+              <w:t xml:space="preserve"> </w:t>
+            </w:r>
+            <w:proofErr w:type="spellStart"/>
+            <w:r>
+              <w:rPr>
+                <w:color w:val="000000"/>
+                <w:sz w:val="24"/>
+                <w:szCs w:val="24"/>
+                <w:shd w:val="clear" w:color="auto" w:fill="FFFFFF"/>
+              </w:rPr>
+              <w:t>sre</w:t>
+            </w:r>
+            <w:proofErr w:type="spellEnd"/>
+            <w:r>
+              <w:rPr>
+                <w:b/>
+                <w:color w:val="000000"/>
+                <w:sz w:val="24"/>
+                <w:szCs w:val="24"/>
+                <w:shd w:val="clear" w:color="auto" w:fill="FFFFFF"/>
+              </w:rPr>
+              <w:t>)</w:t>
+            </w:r>
+          </w:p>
+          <w:p>
+            <w:pPr>
+              <w:pStyle w:val="ListParagraph"/>
+              <w:numPr>
+                <w:ilvl w:val="0"/>
+                <w:numId w:val="1"/>
+              </w:numPr>
+              <w:rPr>
+                <w:color w:val="000000"/>
+                <w:sz w:val="24"/>
+                <w:szCs w:val="24"/>
+                <w:shd w:val="clear" w:color="auto" w:fill="FFFFFF"/>
+              </w:rPr>
+            </w:pPr>
+            <w:r>
+              <w:rPr>
+                <w:color w:val="000000"/>
+                <w:sz w:val="24"/>
+                <w:szCs w:val="24"/>
+                <w:shd w:val="clear" w:color="auto" w:fill="FFFFFF"/>
+              </w:rPr>
+              <w:t>The request is about to go out of scope of the web application</w:t>
+            </w:r>
+          </w:p>
+        </w:tc>
+      </w:tr>
+      <w:tr>
+        <w:tc>
+          <w:tcPr>
+            <w:tcW w:w="4788" w:type="dxa"/>
+          </w:tcPr>
+          <w:p>
+            <w:pPr>
+              <w:pStyle w:val="ListParagraph"/>
+              <w:ind w:left="0"/>
+              <w:jc w:val="center"/>
+              <w:rPr>
+                <w:b/>
+                <w:color w:val="000000"/>
+                <w:sz w:val="24"/>
+                <w:szCs w:val="24"/>
+                <w:shd w:val="clear" w:color="auto" w:fill="FFFFFF"/>
+              </w:rPr>
+            </w:pPr>
+            <w:r>
+              <w:rPr>
+                <w:b/>
+                <w:color w:val="000000"/>
+                <w:sz w:val="24"/>
+                <w:szCs w:val="24"/>
+                <w:shd w:val="clear" w:color="auto" w:fill="FFFFFF"/>
+              </w:rPr>
+              <w:t>Void</w:t>
+            </w:r>
+          </w:p>
+        </w:tc>
+        <w:tc>
+          <w:tcPr>
+            <w:tcW w:w="4788" w:type="dxa"/>
+          </w:tcPr>
+          <w:p>
+            <w:pPr>
+              <w:pStyle w:val="ListParagraph"/>
+              <w:ind w:left="0"/>
+              <w:rPr>
+                <w:b/>
+                <w:color w:val="000000"/>
+                <w:sz w:val="24"/>
+                <w:szCs w:val="24"/>
+                <w:shd w:val="clear" w:color="auto" w:fill="FFFFFF"/>
+              </w:rPr>
+            </w:pPr>
+            <w:proofErr w:type="spellStart"/>
+            <w:r>
+              <w:rPr>
+                <w:b/>
+                <w:color w:val="000000"/>
+                <w:sz w:val="24"/>
+                <w:szCs w:val="24"/>
+                <w:shd w:val="clear" w:color="auto" w:fill="FFFFFF"/>
+              </w:rPr>
+              <w:t>requestInitialized</w:t>
+            </w:r>
+            <w:proofErr w:type="spellEnd"/>
+            <w:r>
+              <w:rPr>
+                <w:b/>
+                <w:color w:val="000000"/>
+                <w:sz w:val="24"/>
+                <w:szCs w:val="24"/>
+                <w:shd w:val="clear" w:color="auto" w:fill="FFFFFF"/>
+              </w:rPr>
+              <w:t>(</w:t>
+            </w:r>
+            <w:proofErr w:type="spellStart"/>
+            <w:r>
+              <w:rPr>
+                <w:color w:val="000000"/>
+                <w:sz w:val="24"/>
+                <w:szCs w:val="24"/>
+                <w:shd w:val="clear" w:color="auto" w:fill="FFFFFF"/>
+              </w:rPr>
+              <w:t>SerlvetRequestEvent</w:t>
+            </w:r>
+            <w:proofErr w:type="spellEnd"/>
+            <w:r>
+              <w:rPr>
+                <w:color w:val="000000"/>
+                <w:sz w:val="24"/>
+                <w:szCs w:val="24"/>
+                <w:shd w:val="clear" w:color="auto" w:fill="FFFFFF"/>
+              </w:rPr>
+              <w:t xml:space="preserve"> </w:t>
+            </w:r>
+            <w:proofErr w:type="spellStart"/>
+            <w:r>
+              <w:rPr>
+                <w:color w:val="000000"/>
+                <w:sz w:val="24"/>
+                <w:szCs w:val="24"/>
+                <w:shd w:val="clear" w:color="auto" w:fill="FFFFFF"/>
+              </w:rPr>
+              <w:t>sre</w:t>
+            </w:r>
+            <w:proofErr w:type="spellEnd"/>
+            <w:r>
+              <w:rPr>
+                <w:b/>
+                <w:color w:val="000000"/>
+                <w:sz w:val="24"/>
+                <w:szCs w:val="24"/>
+                <w:shd w:val="clear" w:color="auto" w:fill="FFFFFF"/>
+              </w:rPr>
+              <w:t>)</w:t>
+            </w:r>
+          </w:p>
+          <w:p>
+            <w:pPr>
+              <w:pStyle w:val="ListParagraph"/>
+              <w:numPr>
+                <w:ilvl w:val="0"/>
+                <w:numId w:val="1"/>
+              </w:numPr>
+              <w:rPr>
+                <w:b/>
+                <w:color w:val="000000"/>
+                <w:sz w:val="24"/>
+                <w:szCs w:val="24"/>
+                <w:shd w:val="clear" w:color="auto" w:fill="FFFFFF"/>
+              </w:rPr>
+            </w:pPr>
+            <w:r>
+              <w:rPr>
+                <w:color w:val="000000"/>
+                <w:sz w:val="24"/>
+                <w:szCs w:val="24"/>
+                <w:shd w:val="clear" w:color="auto" w:fill="FFFFFF"/>
+              </w:rPr>
+              <w:t>The request is about to come into scope of the web application</w:t>
+            </w:r>
+          </w:p>
+        </w:tc>
+      </w:tr>
+    </w:tbl>
+    <w:p>
+      <w:pPr>
+        <w:pStyle w:val="ListParagraph"/>
+        <w:ind w:left="1440"/>
+        <w:rPr>
+          <w:b/>
+          <w:color w:val="000000"/>
+          <w:sz w:val="24"/>
+          <w:szCs w:val="24"/>
+          <w:shd w:val="clear" w:color="auto" w:fill="FFFFFF"/>
+        </w:rPr>
+      </w:pPr>
+    </w:p>
+    <w:p>
+      <w:pPr>
+        <w:pStyle w:val="ListParagraph"/>
+        <w:ind w:left="1440"/>
+        <w:rPr>
+          <w:color w:val="000000"/>
+          <w:sz w:val="24"/>
+          <w:szCs w:val="24"/>
+          <w:shd w:val="clear" w:color="auto" w:fill="FFFFFF"/>
+        </w:rPr>
+      </w:pPr>
     </w:p>
     <w:p>
       <w:pPr>
@@ -2586,125 +3955,46 @@
       <w:proofErr w:type="spellStart"/>
       <w:r>
         <w:rPr>
-          <w:rFonts w:ascii="Times New Roman" w:eastAsia="Times New Roman" w:hAnsi="Times New Roman" w:cs="Times New Roman"/>
           <w:b/>
           <w:color w:val="000000"/>
           <w:sz w:val="24"/>
           <w:szCs w:val="24"/>
-        </w:rPr>
-        <w:t>ServletRequestAttributeListener</w:t>
+          <w:shd w:val="clear" w:color="auto" w:fill="FFFFFF"/>
+        </w:rPr>
+        <w:t>ServletRespone</w:t>
       </w:r>
       <w:proofErr w:type="spellEnd"/>
       <w:r>
         <w:rPr>
-          <w:rFonts w:ascii="Times New Roman" w:eastAsia="Times New Roman" w:hAnsi="Times New Roman" w:cs="Times New Roman"/>
-          <w:color w:val="000000"/>
-          <w:sz w:val="24"/>
-          <w:szCs w:val="24"/>
+          <w:color w:val="000000"/>
+          <w:sz w:val="24"/>
+          <w:szCs w:val="24"/>
+          <w:shd w:val="clear" w:color="auto" w:fill="FFFFFF"/>
         </w:rPr>
         <w:t xml:space="preserve"> - </w:t>
       </w:r>
-      <w:proofErr w:type="spellStart"/>
-      <w:r>
-        <w:rPr>
-          <w:rFonts w:ascii="Times New Roman" w:eastAsia="Times New Roman" w:hAnsi="Times New Roman" w:cs="Times New Roman"/>
-          <w:color w:val="000000"/>
-          <w:sz w:val="24"/>
-          <w:szCs w:val="24"/>
-        </w:rPr>
-        <w:t>ServletRequest</w:t>
-      </w:r>
-      <w:proofErr w:type="spellEnd"/>
-      <w:r>
-        <w:rPr>
-          <w:rFonts w:ascii="Times New Roman" w:eastAsia="Times New Roman" w:hAnsi="Times New Roman" w:cs="Times New Roman"/>
-          <w:color w:val="000000"/>
-          <w:sz w:val="24"/>
-          <w:szCs w:val="24"/>
-        </w:rPr>
-        <w:t xml:space="preserve"> attribute changes are involved with notification events being received in its respective interface.</w:t>
-      </w:r>
+      <w:r>
+        <w:rPr>
+          <w:color w:val="000000"/>
+          <w:sz w:val="24"/>
+          <w:szCs w:val="24"/>
+          <w:shd w:val="clear" w:color="auto" w:fill="FFFFFF"/>
+        </w:rPr>
+        <w:t>An object is defined in order to help a servlet which sends responses to client.</w:t>
+      </w:r>
+      <w:bookmarkStart w:id="0" w:name="_GoBack"/>
     </w:p>
+    <w:bookmarkEnd w:id="0"/>
     <w:p>
       <w:pPr>
-        <w:pStyle w:val="ListParagraph"/>
-        <w:numPr>
-          <w:ilvl w:val="0"/>
-          <w:numId w:val="1"/>
-        </w:numPr>
-        <w:rPr>
-          <w:color w:val="000000"/>
-          <w:sz w:val="24"/>
-          <w:szCs w:val="24"/>
-          <w:shd w:val="clear" w:color="auto" w:fill="FFFFFF"/>
-        </w:rPr>
-      </w:pPr>
-      <w:proofErr w:type="spellStart"/>
-      <w:r>
-        <w:rPr>
-          <w:b/>
-          <w:color w:val="000000"/>
-          <w:sz w:val="24"/>
-          <w:szCs w:val="24"/>
-          <w:shd w:val="clear" w:color="auto" w:fill="FFFFFF"/>
-        </w:rPr>
-        <w:t>ServletRequestListener</w:t>
-      </w:r>
-      <w:proofErr w:type="spellEnd"/>
-      <w:r>
-        <w:rPr>
-          <w:color w:val="000000"/>
-          <w:sz w:val="24"/>
-          <w:szCs w:val="24"/>
-          <w:shd w:val="clear" w:color="auto" w:fill="FFFFFF"/>
-        </w:rPr>
-        <w:t xml:space="preserve"> - Interface for receiving notification events about requests coming into and going out of scope of a web application.</w:t>
-      </w:r>
-    </w:p>
-    <w:p>
-      <w:pPr>
-        <w:pStyle w:val="ListParagraph"/>
-        <w:numPr>
-          <w:ilvl w:val="0"/>
-          <w:numId w:val="1"/>
-        </w:numPr>
-        <w:rPr>
-          <w:color w:val="000000"/>
-          <w:sz w:val="24"/>
-          <w:szCs w:val="24"/>
-          <w:shd w:val="clear" w:color="auto" w:fill="FFFFFF"/>
-        </w:rPr>
-      </w:pPr>
-      <w:proofErr w:type="spellStart"/>
-      <w:r>
-        <w:rPr>
-          <w:b/>
-          <w:color w:val="000000"/>
-          <w:sz w:val="24"/>
-          <w:szCs w:val="24"/>
-          <w:shd w:val="clear" w:color="auto" w:fill="FFFFFF"/>
-        </w:rPr>
-        <w:t>ServletRespone</w:t>
-      </w:r>
-      <w:proofErr w:type="spellEnd"/>
-      <w:r>
-        <w:rPr>
-          <w:color w:val="000000"/>
-          <w:sz w:val="24"/>
-          <w:szCs w:val="24"/>
-          <w:shd w:val="clear" w:color="auto" w:fill="FFFFFF"/>
-        </w:rPr>
-        <w:t xml:space="preserve"> - </w:t>
-      </w:r>
-      <w:r>
-        <w:rPr>
-          <w:color w:val="000000"/>
-          <w:sz w:val="24"/>
-          <w:szCs w:val="24"/>
-          <w:shd w:val="clear" w:color="auto" w:fill="FFFFFF"/>
-        </w:rPr>
-        <w:t>An object is defined in order to help a servlet which sends responses to client.</w:t>
-      </w:r>
+        <w:ind w:left="1440"/>
+        <w:rPr>
+          <w:color w:val="000000"/>
+          <w:sz w:val="24"/>
+          <w:szCs w:val="24"/>
+          <w:shd w:val="clear" w:color="auto" w:fill="FFFFFF"/>
+        </w:rPr>
+      </w:pPr>
     </w:p>
     <w:p/>
     <w:sectPr>
@@ -2718,8 +4008,8 @@
 </file>
 
 <file path=word/numbering.xml><?xml version="1.0" encoding="utf-8"?>
-<w:numbering xmlns:wpc="http://schemas.microsoft.com/office/word/2010/wordprocessingCanvas" xmlns:mc="http://schemas.openxmlformats.org/markup-compatibility/2006" xmlns:o="urn:schemas-microsoft-com:office:office" xmlns:r="http://schemas.openxmlformats.org/officeDocument/2006/relationships" xmlns:m="http://schemas.openxmlformats.org/officeDocument/2006/math" xmlns:v="urn:schemas-microsoft-com:vml" xmlns:wp14="http://schemas.microsoft.com/office/word/2010/wordprocessingDrawing" xmlns:wp="http://schemas.openxmlformats.org/drawingml/2006/wordprocessingDrawing" xmlns:w10="urn:schemas-microsoft-com:office:word" xmlns:w="http://schemas.openxmlformats.org/wordprocessingml/2006/main" xmlns:w14="http://schemas.microsoft.com/office/word/2010/wordml" xmlns:wpg="http://schemas.microsoft.com/office/word/2010/wordprocessingGroup" xmlns:wpi="http://schemas.microsoft.com/office/word/2010/wordprocessingInk" xmlns:wne="http://schemas.microsoft.com/office/word/2006/wordml" xmlns:wps="http://schemas.microsoft.com/office/word/2010/wordprocessingShape" mc:Ignorable="w14 wp14">
-  <w:abstractNum w:abstractNumId="0">
+<w:numbering xmlns:wpc="http://schemas.microsoft.com/office/word/2010/wordprocessingCanvas" xmlns:cx="http://schemas.microsoft.com/office/drawing/2014/chartex" xmlns:cx1="http://schemas.microsoft.com/office/drawing/2015/9/8/chartex" xmlns:cx2="http://schemas.microsoft.com/office/drawing/2015/10/21/chartex" xmlns:cx3="http://schemas.microsoft.com/office/drawing/2016/5/9/chartex" xmlns:cx4="http://schemas.microsoft.com/office/drawing/2016/5/10/chartex" xmlns:cx5="http://schemas.microsoft.com/office/drawing/2016/5/11/chartex" xmlns:cx6="http://schemas.microsoft.com/office/drawing/2016/5/12/chartex" xmlns:cx7="http://schemas.microsoft.com/office/drawing/2016/5/13/chartex" xmlns:cx8="http://schemas.microsoft.com/office/drawing/2016/5/14/chartex" xmlns:mc="http://schemas.openxmlformats.org/markup-compatibility/2006" xmlns:o="urn:schemas-microsoft-com:office:office" xmlns:r="http://schemas.openxmlformats.org/officeDocument/2006/relationships" xmlns:m="http://schemas.openxmlformats.org/officeDocument/2006/math" xmlns:v="urn:schemas-microsoft-com:vml" xmlns:wp14="http://schemas.microsoft.com/office/word/2010/wordprocessingDrawing" xmlns:wp="http://schemas.openxmlformats.org/drawingml/2006/wordprocessingDrawing" xmlns:w10="urn:schemas-microsoft-com:office:word" xmlns:w="http://schemas.openxmlformats.org/wordprocessingml/2006/main" xmlns:w14="http://schemas.microsoft.com/office/word/2010/wordml" xmlns:w15="http://schemas.microsoft.com/office/word/2012/wordml" xmlns:w16se="http://schemas.microsoft.com/office/word/2015/wordml/symex" xmlns:wpg="http://schemas.microsoft.com/office/word/2010/wordprocessingGroup" xmlns:wpi="http://schemas.microsoft.com/office/word/2010/wordprocessingInk" xmlns:wne="http://schemas.microsoft.com/office/word/2006/wordml" xmlns:wps="http://schemas.microsoft.com/office/word/2010/wordprocessingShape" mc:Ignorable="w14 w15 w16se wp14">
+  <w:abstractNum w:abstractNumId="0" w15:restartNumberingAfterBreak="0">
     <w:nsid w:val="758967AB"/>
     <w:multiLevelType w:val="hybridMultilevel"/>
     <w:tmpl w:val="527CE516"/>
@@ -2734,7 +4024,7 @@
         <w:rFonts w:ascii="Calibri" w:eastAsiaTheme="minorHAnsi" w:hAnsi="Calibri" w:cs="Calibri" w:hint="default"/>
       </w:rPr>
     </w:lvl>
-    <w:lvl w:ilvl="1" w:tplc="04090003" w:tentative="1">
+    <w:lvl w:ilvl="1" w:tplc="04090003">
       <w:start w:val="1"/>
       <w:numFmt w:val="bullet"/>
       <w:lvlText w:val="o"/>
@@ -2838,7 +4128,7 @@
 </file>
 
 <file path=word/styles.xml><?xml version="1.0" encoding="utf-8"?>
-<w:styles xmlns:mc="http://schemas.openxmlformats.org/markup-compatibility/2006" xmlns:r="http://schemas.openxmlformats.org/officeDocument/2006/relationships" xmlns:w="http://schemas.openxmlformats.org/wordprocessingml/2006/main" xmlns:w14="http://schemas.microsoft.com/office/word/2010/wordml" mc:Ignorable="w14">
+<w:styles xmlns:mc="http://schemas.openxmlformats.org/markup-compatibility/2006" xmlns:r="http://schemas.openxmlformats.org/officeDocument/2006/relationships" xmlns:w="http://schemas.openxmlformats.org/wordprocessingml/2006/main" xmlns:w14="http://schemas.microsoft.com/office/word/2010/wordml" xmlns:w15="http://schemas.microsoft.com/office/word/2012/wordml" xmlns:w16se="http://schemas.microsoft.com/office/word/2015/wordml/symex" mc:Ignorable="w14 w15 w16se">
   <w:docDefaults>
     <w:rPrDefault>
       <w:rPr>
@@ -2854,144 +4144,381 @@
       </w:pPr>
     </w:pPrDefault>
   </w:docDefaults>
-  <w:latentStyles w:defLockedState="0" w:defUIPriority="99" w:defSemiHidden="1" w:defUnhideWhenUsed="1" w:defQFormat="0" w:count="267">
-    <w:lsdException w:name="Normal" w:semiHidden="0" w:uiPriority="0" w:unhideWhenUsed="0" w:qFormat="1"/>
-    <w:lsdException w:name="heading 1" w:semiHidden="0" w:uiPriority="9" w:unhideWhenUsed="0" w:qFormat="1"/>
-    <w:lsdException w:name="heading 2" w:uiPriority="9" w:qFormat="1"/>
-    <w:lsdException w:name="heading 3" w:uiPriority="9" w:qFormat="1"/>
-    <w:lsdException w:name="heading 4" w:uiPriority="9" w:qFormat="1"/>
-    <w:lsdException w:name="heading 5" w:uiPriority="9" w:qFormat="1"/>
-    <w:lsdException w:name="heading 6" w:uiPriority="9" w:qFormat="1"/>
-    <w:lsdException w:name="heading 7" w:uiPriority="9" w:qFormat="1"/>
-    <w:lsdException w:name="heading 8" w:uiPriority="9" w:qFormat="1"/>
-    <w:lsdException w:name="heading 9" w:uiPriority="9" w:qFormat="1"/>
-    <w:lsdException w:name="toc 1" w:uiPriority="39"/>
-    <w:lsdException w:name="toc 2" w:uiPriority="39"/>
-    <w:lsdException w:name="toc 3" w:uiPriority="39"/>
-    <w:lsdException w:name="toc 4" w:uiPriority="39"/>
-    <w:lsdException w:name="toc 5" w:uiPriority="39"/>
-    <w:lsdException w:name="toc 6" w:uiPriority="39"/>
-    <w:lsdException w:name="toc 7" w:uiPriority="39"/>
-    <w:lsdException w:name="toc 8" w:uiPriority="39"/>
-    <w:lsdException w:name="toc 9" w:uiPriority="39"/>
-    <w:lsdException w:name="caption" w:uiPriority="35" w:qFormat="1"/>
-    <w:lsdException w:name="Title" w:semiHidden="0" w:uiPriority="10" w:unhideWhenUsed="0" w:qFormat="1"/>
-    <w:lsdException w:name="Default Paragraph Font" w:uiPriority="1"/>
-    <w:lsdException w:name="Subtitle" w:semiHidden="0" w:uiPriority="11" w:unhideWhenUsed="0" w:qFormat="1"/>
-    <w:lsdException w:name="Strong" w:semiHidden="0" w:uiPriority="22" w:unhideWhenUsed="0" w:qFormat="1"/>
-    <w:lsdException w:name="Emphasis" w:semiHidden="0" w:uiPriority="20" w:unhideWhenUsed="0" w:qFormat="1"/>
-    <w:lsdException w:name="Table Grid" w:semiHidden="0" w:uiPriority="39" w:unhideWhenUsed="0"/>
-    <w:lsdException w:name="Placeholder Text" w:unhideWhenUsed="0"/>
-    <w:lsdException w:name="No Spacing" w:semiHidden="0" w:uiPriority="1" w:unhideWhenUsed="0" w:qFormat="1"/>
-    <w:lsdException w:name="Light Shading" w:semiHidden="0" w:uiPriority="60" w:unhideWhenUsed="0"/>
-    <w:lsdException w:name="Light List" w:semiHidden="0" w:uiPriority="61" w:unhideWhenUsed="0"/>
-    <w:lsdException w:name="Light Grid" w:semiHidden="0" w:uiPriority="62" w:unhideWhenUsed="0"/>
-    <w:lsdException w:name="Medium Shading 1" w:semiHidden="0" w:uiPriority="63" w:unhideWhenUsed="0"/>
-    <w:lsdException w:name="Medium Shading 2" w:semiHidden="0" w:uiPriority="64" w:unhideWhenUsed="0"/>
-    <w:lsdException w:name="Medium List 1" w:semiHidden="0" w:uiPriority="65" w:unhideWhenUsed="0"/>
-    <w:lsdException w:name="Medium List 2" w:semiHidden="0" w:uiPriority="66" w:unhideWhenUsed="0"/>
-    <w:lsdException w:name="Medium Grid 1" w:semiHidden="0" w:uiPriority="67" w:unhideWhenUsed="0"/>
-    <w:lsdException w:name="Medium Grid 2" w:semiHidden="0" w:uiPriority="68" w:unhideWhenUsed="0"/>
-    <w:lsdException w:name="Medium Grid 3" w:semiHidden="0" w:uiPriority="69" w:unhideWhenUsed="0"/>
-    <w:lsdException w:name="Dark List" w:semiHidden="0" w:uiPriority="70" w:unhideWhenUsed="0"/>
-    <w:lsdException w:name="Colorful Shading" w:semiHidden="0" w:uiPriority="71" w:unhideWhenUsed="0"/>
-    <w:lsdException w:name="Colorful List" w:semiHidden="0" w:uiPriority="72" w:unhideWhenUsed="0"/>
-    <w:lsdException w:name="Colorful Grid" w:semiHidden="0" w:uiPriority="73" w:unhideWhenUsed="0"/>
-    <w:lsdException w:name="Light Shading Accent 1" w:semiHidden="0" w:uiPriority="60" w:unhideWhenUsed="0"/>
-    <w:lsdException w:name="Light List Accent 1" w:semiHidden="0" w:uiPriority="61" w:unhideWhenUsed="0"/>
-    <w:lsdException w:name="Light Grid Accent 1" w:semiHidden="0" w:uiPriority="62" w:unhideWhenUsed="0"/>
-    <w:lsdException w:name="Medium Shading 1 Accent 1" w:semiHidden="0" w:uiPriority="63" w:unhideWhenUsed="0"/>
-    <w:lsdException w:name="Medium Shading 2 Accent 1" w:semiHidden="0" w:uiPriority="64" w:unhideWhenUsed="0"/>
-    <w:lsdException w:name="Medium List 1 Accent 1" w:semiHidden="0" w:uiPriority="65" w:unhideWhenUsed="0"/>
-    <w:lsdException w:name="Revision" w:unhideWhenUsed="0"/>
-    <w:lsdException w:name="List Paragraph" w:semiHidden="0" w:uiPriority="34" w:unhideWhenUsed="0" w:qFormat="1"/>
-    <w:lsdException w:name="Quote" w:semiHidden="0" w:uiPriority="29" w:unhideWhenUsed="0" w:qFormat="1"/>
-    <w:lsdException w:name="Intense Quote" w:semiHidden="0" w:uiPriority="30" w:unhideWhenUsed="0" w:qFormat="1"/>
-    <w:lsdException w:name="Medium List 2 Accent 1" w:semiHidden="0" w:uiPriority="66" w:unhideWhenUsed="0"/>
-    <w:lsdException w:name="Medium Grid 1 Accent 1" w:semiHidden="0" w:uiPriority="67" w:unhideWhenUsed="0"/>
-    <w:lsdException w:name="Medium Grid 2 Accent 1" w:semiHidden="0" w:uiPriority="68" w:unhideWhenUsed="0"/>
-    <w:lsdException w:name="Medium Grid 3 Accent 1" w:semiHidden="0" w:uiPriority="69" w:unhideWhenUsed="0"/>
-    <w:lsdException w:name="Dark List Accent 1" w:semiHidden="0" w:uiPriority="70" w:unhideWhenUsed="0"/>
-    <w:lsdException w:name="Colorful Shading Accent 1" w:semiHidden="0" w:uiPriority="71" w:unhideWhenUsed="0"/>
-    <w:lsdException w:name="Colorful List Accent 1" w:semiHidden="0" w:uiPriority="72" w:unhideWhenUsed="0"/>
-    <w:lsdException w:name="Colorful Grid Accent 1" w:semiHidden="0" w:uiPriority="73" w:unhideWhenUsed="0"/>
-    <w:lsdException w:name="Light Shading Accent 2" w:semiHidden="0" w:uiPriority="60" w:unhideWhenUsed="0"/>
-    <w:lsdException w:name="Light List Accent 2" w:semiHidden="0" w:uiPriority="61" w:unhideWhenUsed="0"/>
-    <w:lsdException w:name="Light Grid Accent 2" w:semiHidden="0" w:uiPriority="62" w:unhideWhenUsed="0"/>
-    <w:lsdException w:name="Medium Shading 1 Accent 2" w:semiHidden="0" w:uiPriority="63" w:unhideWhenUsed="0"/>
-    <w:lsdException w:name="Medium Shading 2 Accent 2" w:semiHidden="0" w:uiPriority="64" w:unhideWhenUsed="0"/>
-    <w:lsdException w:name="Medium List 1 Accent 2" w:semiHidden="0" w:uiPriority="65" w:unhideWhenUsed="0"/>
-    <w:lsdException w:name="Medium List 2 Accent 2" w:semiHidden="0" w:uiPriority="66" w:unhideWhenUsed="0"/>
-    <w:lsdException w:name="Medium Grid 1 Accent 2" w:semiHidden="0" w:uiPriority="67" w:unhideWhenUsed="0"/>
-    <w:lsdException w:name="Medium Grid 2 Accent 2" w:semiHidden="0" w:uiPriority="68" w:unhideWhenUsed="0"/>
-    <w:lsdException w:name="Medium Grid 3 Accent 2" w:semiHidden="0" w:uiPriority="69" w:unhideWhenUsed="0"/>
-    <w:lsdException w:name="Dark List Accent 2" w:semiHidden="0" w:uiPriority="70" w:unhideWhenUsed="0"/>
-    <w:lsdException w:name="Colorful Shading Accent 2" w:semiHidden="0" w:uiPriority="71" w:unhideWhenUsed="0"/>
-    <w:lsdException w:name="Colorful List Accent 2" w:semiHidden="0" w:uiPriority="72" w:unhideWhenUsed="0"/>
-    <w:lsdException w:name="Colorful Grid Accent 2" w:semiHidden="0" w:uiPriority="73" w:unhideWhenUsed="0"/>
-    <w:lsdException w:name="Light Shading Accent 3" w:semiHidden="0" w:uiPriority="60" w:unhideWhenUsed="0"/>
-    <w:lsdException w:name="Light List Accent 3" w:semiHidden="0" w:uiPriority="61" w:unhideWhenUsed="0"/>
-    <w:lsdException w:name="Light Grid Accent 3" w:semiHidden="0" w:uiPriority="62" w:unhideWhenUsed="0"/>
-    <w:lsdException w:name="Medium Shading 1 Accent 3" w:semiHidden="0" w:uiPriority="63" w:unhideWhenUsed="0"/>
-    <w:lsdException w:name="Medium Shading 2 Accent 3" w:semiHidden="0" w:uiPriority="64" w:unhideWhenUsed="0"/>
-    <w:lsdException w:name="Medium List 1 Accent 3" w:semiHidden="0" w:uiPriority="65" w:unhideWhenUsed="0"/>
-    <w:lsdException w:name="Medium List 2 Accent 3" w:semiHidden="0" w:uiPriority="66" w:unhideWhenUsed="0"/>
-    <w:lsdException w:name="Medium Grid 1 Accent 3" w:semiHidden="0" w:uiPriority="67" w:unhideWhenUsed="0"/>
-    <w:lsdException w:name="Medium Grid 2 Accent 3" w:semiHidden="0" w:uiPriority="68" w:unhideWhenUsed="0"/>
-    <w:lsdException w:name="Medium Grid 3 Accent 3" w:semiHidden="0" w:uiPriority="69" w:unhideWhenUsed="0"/>
-    <w:lsdException w:name="Dark List Accent 3" w:semiHidden="0" w:uiPriority="70" w:unhideWhenUsed="0"/>
-    <w:lsdException w:name="Colorful Shading Accent 3" w:semiHidden="0" w:uiPriority="71" w:unhideWhenUsed="0"/>
-    <w:lsdException w:name="Colorful List Accent 3" w:semiHidden="0" w:uiPriority="72" w:unhideWhenUsed="0"/>
-    <w:lsdException w:name="Colorful Grid Accent 3" w:semiHidden="0" w:uiPriority="73" w:unhideWhenUsed="0"/>
-    <w:lsdException w:name="Light Shading Accent 4" w:semiHidden="0" w:uiPriority="60" w:unhideWhenUsed="0"/>
-    <w:lsdException w:name="Light List Accent 4" w:semiHidden="0" w:uiPriority="61" w:unhideWhenUsed="0"/>
-    <w:lsdException w:name="Light Grid Accent 4" w:semiHidden="0" w:uiPriority="62" w:unhideWhenUsed="0"/>
-    <w:lsdException w:name="Medium Shading 1 Accent 4" w:semiHidden="0" w:uiPriority="63" w:unhideWhenUsed="0"/>
-    <w:lsdException w:name="Medium Shading 2 Accent 4" w:semiHidden="0" w:uiPriority="64" w:unhideWhenUsed="0"/>
-    <w:lsdException w:name="Medium List 1 Accent 4" w:semiHidden="0" w:uiPriority="65" w:unhideWhenUsed="0"/>
-    <w:lsdException w:name="Medium List 2 Accent 4" w:semiHidden="0" w:uiPriority="66" w:unhideWhenUsed="0"/>
-    <w:lsdException w:name="Medium Grid 1 Accent 4" w:semiHidden="0" w:uiPriority="67" w:unhideWhenUsed="0"/>
-    <w:lsdException w:name="Medium Grid 2 Accent 4" w:semiHidden="0" w:uiPriority="68" w:unhideWhenUsed="0"/>
-    <w:lsdException w:name="Medium Grid 3 Accent 4" w:semiHidden="0" w:uiPriority="69" w:unhideWhenUsed="0"/>
-    <w:lsdException w:name="Dark List Accent 4" w:semiHidden="0" w:uiPriority="70" w:unhideWhenUsed="0"/>
-    <w:lsdException w:name="Colorful Shading Accent 4" w:semiHidden="0" w:uiPriority="71" w:unhideWhenUsed="0"/>
-    <w:lsdException w:name="Colorful List Accent 4" w:semiHidden="0" w:uiPriority="72" w:unhideWhenUsed="0"/>
-    <w:lsdException w:name="Colorful Grid Accent 4" w:semiHidden="0" w:uiPriority="73" w:unhideWhenUsed="0"/>
-    <w:lsdException w:name="Light Shading Accent 5" w:semiHidden="0" w:uiPriority="60" w:unhideWhenUsed="0"/>
-    <w:lsdException w:name="Light List Accent 5" w:semiHidden="0" w:uiPriority="61" w:unhideWhenUsed="0"/>
-    <w:lsdException w:name="Light Grid Accent 5" w:semiHidden="0" w:uiPriority="62" w:unhideWhenUsed="0"/>
-    <w:lsdException w:name="Medium Shading 1 Accent 5" w:semiHidden="0" w:uiPriority="63" w:unhideWhenUsed="0"/>
-    <w:lsdException w:name="Medium Shading 2 Accent 5" w:semiHidden="0" w:uiPriority="64" w:unhideWhenUsed="0"/>
-    <w:lsdException w:name="Medium List 1 Accent 5" w:semiHidden="0" w:uiPriority="65" w:unhideWhenUsed="0"/>
-    <w:lsdException w:name="Medium List 2 Accent 5" w:semiHidden="0" w:uiPriority="66" w:unhideWhenUsed="0"/>
-    <w:lsdException w:name="Medium Grid 1 Accent 5" w:semiHidden="0" w:uiPriority="67" w:unhideWhenUsed="0"/>
-    <w:lsdException w:name="Medium Grid 2 Accent 5" w:semiHidden="0" w:uiPriority="68" w:unhideWhenUsed="0"/>
-    <w:lsdException w:name="Medium Grid 3 Accent 5" w:semiHidden="0" w:uiPriority="69" w:unhideWhenUsed="0"/>
-    <w:lsdException w:name="Dark List Accent 5" w:semiHidden="0" w:uiPriority="70" w:unhideWhenUsed="0"/>
-    <w:lsdException w:name="Colorful Shading Accent 5" w:semiHidden="0" w:uiPriority="71" w:unhideWhenUsed="0"/>
-    <w:lsdException w:name="Colorful List Accent 5" w:semiHidden="0" w:uiPriority="72" w:unhideWhenUsed="0"/>
-    <w:lsdException w:name="Colorful Grid Accent 5" w:semiHidden="0" w:uiPriority="73" w:unhideWhenUsed="0"/>
-    <w:lsdException w:name="Light Shading Accent 6" w:semiHidden="0" w:uiPriority="60" w:unhideWhenUsed="0"/>
-    <w:lsdException w:name="Light List Accent 6" w:semiHidden="0" w:uiPriority="61" w:unhideWhenUsed="0"/>
-    <w:lsdException w:name="Light Grid Accent 6" w:semiHidden="0" w:uiPriority="62" w:unhideWhenUsed="0"/>
-    <w:lsdException w:name="Medium Shading 1 Accent 6" w:semiHidden="0" w:uiPriority="63" w:unhideWhenUsed="0"/>
-    <w:lsdException w:name="Medium Shading 2 Accent 6" w:semiHidden="0" w:uiPriority="64" w:unhideWhenUsed="0"/>
-    <w:lsdException w:name="Medium List 1 Accent 6" w:semiHidden="0" w:uiPriority="65" w:unhideWhenUsed="0"/>
-    <w:lsdException w:name="Medium List 2 Accent 6" w:semiHidden="0" w:uiPriority="66" w:unhideWhenUsed="0"/>
-    <w:lsdException w:name="Medium Grid 1 Accent 6" w:semiHidden="0" w:uiPriority="67" w:unhideWhenUsed="0"/>
-    <w:lsdException w:name="Medium Grid 2 Accent 6" w:semiHidden="0" w:uiPriority="68" w:unhideWhenUsed="0"/>
-    <w:lsdException w:name="Medium Grid 3 Accent 6" w:semiHidden="0" w:uiPriority="69" w:unhideWhenUsed="0"/>
-    <w:lsdException w:name="Dark List Accent 6" w:semiHidden="0" w:uiPriority="70" w:unhideWhenUsed="0"/>
-    <w:lsdException w:name="Colorful Shading Accent 6" w:semiHidden="0" w:uiPriority="71" w:unhideWhenUsed="0"/>
-    <w:lsdException w:name="Colorful List Accent 6" w:semiHidden="0" w:uiPriority="72" w:unhideWhenUsed="0"/>
-    <w:lsdException w:name="Colorful Grid Accent 6" w:semiHidden="0" w:uiPriority="73" w:unhideWhenUsed="0"/>
-    <w:lsdException w:name="Subtle Emphasis" w:semiHidden="0" w:uiPriority="19" w:unhideWhenUsed="0" w:qFormat="1"/>
-    <w:lsdException w:name="Intense Emphasis" w:semiHidden="0" w:uiPriority="21" w:unhideWhenUsed="0" w:qFormat="1"/>
-    <w:lsdException w:name="Subtle Reference" w:semiHidden="0" w:uiPriority="31" w:unhideWhenUsed="0" w:qFormat="1"/>
-    <w:lsdException w:name="Intense Reference" w:semiHidden="0" w:uiPriority="32" w:unhideWhenUsed="0" w:qFormat="1"/>
-    <w:lsdException w:name="Book Title" w:semiHidden="0" w:uiPriority="33" w:unhideWhenUsed="0" w:qFormat="1"/>
-    <w:lsdException w:name="Bibliography" w:uiPriority="37"/>
-    <w:lsdException w:name="TOC Heading" w:uiPriority="39" w:qFormat="1"/>
+  <w:latentStyles w:defLockedState="0" w:defUIPriority="99" w:defSemiHidden="0" w:defUnhideWhenUsed="0" w:defQFormat="0" w:count="374">
+    <w:lsdException w:name="Normal" w:uiPriority="0" w:qFormat="1"/>
+    <w:lsdException w:name="heading 1" w:uiPriority="9" w:qFormat="1"/>
+    <w:lsdException w:name="heading 2" w:semiHidden="1" w:uiPriority="9" w:unhideWhenUsed="1" w:qFormat="1"/>
+    <w:lsdException w:name="heading 3" w:semiHidden="1" w:uiPriority="9" w:unhideWhenUsed="1" w:qFormat="1"/>
+    <w:lsdException w:name="heading 4" w:semiHidden="1" w:uiPriority="9" w:unhideWhenUsed="1" w:qFormat="1"/>
+    <w:lsdException w:name="heading 5" w:semiHidden="1" w:uiPriority="9" w:unhideWhenUsed="1" w:qFormat="1"/>
+    <w:lsdException w:name="heading 6" w:semiHidden="1" w:uiPriority="9" w:unhideWhenUsed="1" w:qFormat="1"/>
+    <w:lsdException w:name="heading 7" w:semiHidden="1" w:uiPriority="9" w:unhideWhenUsed="1" w:qFormat="1"/>
+    <w:lsdException w:name="heading 8" w:semiHidden="1" w:uiPriority="9" w:unhideWhenUsed="1" w:qFormat="1"/>
+    <w:lsdException w:name="heading 9" w:semiHidden="1" w:uiPriority="9" w:unhideWhenUsed="1" w:qFormat="1"/>
+    <w:lsdException w:name="index 1" w:semiHidden="1" w:unhideWhenUsed="1"/>
+    <w:lsdException w:name="index 2" w:semiHidden="1" w:unhideWhenUsed="1"/>
+    <w:lsdException w:name="index 3" w:semiHidden="1" w:unhideWhenUsed="1"/>
+    <w:lsdException w:name="index 4" w:semiHidden="1" w:unhideWhenUsed="1"/>
+    <w:lsdException w:name="index 5" w:semiHidden="1" w:unhideWhenUsed="1"/>
+    <w:lsdException w:name="index 6" w:semiHidden="1" w:unhideWhenUsed="1"/>
+    <w:lsdException w:name="index 7" w:semiHidden="1" w:unhideWhenUsed="1"/>
+    <w:lsdException w:name="index 8" w:semiHidden="1" w:unhideWhenUsed="1"/>
+    <w:lsdException w:name="index 9" w:semiHidden="1" w:unhideWhenUsed="1"/>
+    <w:lsdException w:name="toc 1" w:semiHidden="1" w:uiPriority="39" w:unhideWhenUsed="1"/>
+    <w:lsdException w:name="toc 2" w:semiHidden="1" w:uiPriority="39" w:unhideWhenUsed="1"/>
+    <w:lsdException w:name="toc 3" w:semiHidden="1" w:uiPriority="39" w:unhideWhenUsed="1"/>
+    <w:lsdException w:name="toc 4" w:semiHidden="1" w:uiPriority="39" w:unhideWhenUsed="1"/>
+    <w:lsdException w:name="toc 5" w:semiHidden="1" w:uiPriority="39" w:unhideWhenUsed="1"/>
+    <w:lsdException w:name="toc 6" w:semiHidden="1" w:uiPriority="39" w:unhideWhenUsed="1"/>
+    <w:lsdException w:name="toc 7" w:semiHidden="1" w:uiPriority="39" w:unhideWhenUsed="1"/>
+    <w:lsdException w:name="toc 8" w:semiHidden="1" w:uiPriority="39" w:unhideWhenUsed="1"/>
+    <w:lsdException w:name="toc 9" w:semiHidden="1" w:uiPriority="39" w:unhideWhenUsed="1"/>
+    <w:lsdException w:name="Normal Indent" w:semiHidden="1" w:unhideWhenUsed="1"/>
+    <w:lsdException w:name="footnote text" w:semiHidden="1" w:unhideWhenUsed="1"/>
+    <w:lsdException w:name="annotation text" w:semiHidden="1" w:unhideWhenUsed="1"/>
+    <w:lsdException w:name="header" w:semiHidden="1" w:unhideWhenUsed="1"/>
+    <w:lsdException w:name="footer" w:semiHidden="1" w:unhideWhenUsed="1"/>
+    <w:lsdException w:name="index heading" w:semiHidden="1" w:unhideWhenUsed="1"/>
+    <w:lsdException w:name="caption" w:semiHidden="1" w:uiPriority="35" w:unhideWhenUsed="1" w:qFormat="1"/>
+    <w:lsdException w:name="table of figures" w:semiHidden="1" w:unhideWhenUsed="1"/>
+    <w:lsdException w:name="envelope address" w:semiHidden="1" w:unhideWhenUsed="1"/>
+    <w:lsdException w:name="envelope return" w:semiHidden="1" w:unhideWhenUsed="1"/>
+    <w:lsdException w:name="footnote reference" w:semiHidden="1" w:unhideWhenUsed="1"/>
+    <w:lsdException w:name="annotation reference" w:semiHidden="1" w:unhideWhenUsed="1"/>
+    <w:lsdException w:name="line number" w:semiHidden="1" w:unhideWhenUsed="1"/>
+    <w:lsdException w:name="page number" w:semiHidden="1" w:unhideWhenUsed="1"/>
+    <w:lsdException w:name="endnote reference" w:semiHidden="1" w:unhideWhenUsed="1"/>
+    <w:lsdException w:name="endnote text" w:semiHidden="1" w:unhideWhenUsed="1"/>
+    <w:lsdException w:name="table of authorities" w:semiHidden="1" w:unhideWhenUsed="1"/>
+    <w:lsdException w:name="macro" w:semiHidden="1" w:unhideWhenUsed="1"/>
+    <w:lsdException w:name="toa heading" w:semiHidden="1" w:unhideWhenUsed="1"/>
+    <w:lsdException w:name="List" w:semiHidden="1" w:unhideWhenUsed="1"/>
+    <w:lsdException w:name="List Bullet" w:semiHidden="1" w:unhideWhenUsed="1"/>
+    <w:lsdException w:name="List Number" w:semiHidden="1" w:unhideWhenUsed="1"/>
+    <w:lsdException w:name="List 2" w:semiHidden="1" w:unhideWhenUsed="1"/>
+    <w:lsdException w:name="List 3" w:semiHidden="1" w:unhideWhenUsed="1"/>
+    <w:lsdException w:name="List 4" w:semiHidden="1" w:unhideWhenUsed="1"/>
+    <w:lsdException w:name="List 5" w:semiHidden="1" w:unhideWhenUsed="1"/>
+    <w:lsdException w:name="List Bullet 2" w:semiHidden="1" w:unhideWhenUsed="1"/>
+    <w:lsdException w:name="List Bullet 3" w:semiHidden="1" w:unhideWhenUsed="1"/>
+    <w:lsdException w:name="List Bullet 4" w:semiHidden="1" w:unhideWhenUsed="1"/>
+    <w:lsdException w:name="List Bullet 5" w:semiHidden="1" w:unhideWhenUsed="1"/>
+    <w:lsdException w:name="List Number 2" w:semiHidden="1" w:unhideWhenUsed="1"/>
+    <w:lsdException w:name="List Number 3" w:semiHidden="1" w:unhideWhenUsed="1"/>
+    <w:lsdException w:name="List Number 4" w:semiHidden="1" w:unhideWhenUsed="1"/>
+    <w:lsdException w:name="List Number 5" w:semiHidden="1" w:unhideWhenUsed="1"/>
+    <w:lsdException w:name="Title" w:uiPriority="10" w:qFormat="1"/>
+    <w:lsdException w:name="Closing" w:semiHidden="1" w:unhideWhenUsed="1"/>
+    <w:lsdException w:name="Signature" w:semiHidden="1" w:unhideWhenUsed="1"/>
+    <w:lsdException w:name="Default Paragraph Font" w:semiHidden="1" w:uiPriority="1" w:unhideWhenUsed="1"/>
+    <w:lsdException w:name="Body Text" w:semiHidden="1" w:unhideWhenUsed="1"/>
+    <w:lsdException w:name="Body Text Indent" w:semiHidden="1" w:unhideWhenUsed="1"/>
+    <w:lsdException w:name="List Continue" w:semiHidden="1" w:unhideWhenUsed="1"/>
+    <w:lsdException w:name="List Continue 2" w:semiHidden="1" w:unhideWhenUsed="1"/>
+    <w:lsdException w:name="List Continue 3" w:semiHidden="1" w:unhideWhenUsed="1"/>
+    <w:lsdException w:name="List Continue 4" w:semiHidden="1" w:unhideWhenUsed="1"/>
+    <w:lsdException w:name="List Continue 5" w:semiHidden="1" w:unhideWhenUsed="1"/>
+    <w:lsdException w:name="Message Header" w:semiHidden="1" w:unhideWhenUsed="1"/>
+    <w:lsdException w:name="Subtitle" w:uiPriority="11" w:qFormat="1"/>
+    <w:lsdException w:name="Salutation" w:semiHidden="1" w:unhideWhenUsed="1"/>
+    <w:lsdException w:name="Date" w:semiHidden="1" w:unhideWhenUsed="1"/>
+    <w:lsdException w:name="Body Text First Indent" w:semiHidden="1" w:unhideWhenUsed="1"/>
+    <w:lsdException w:name="Body Text First Indent 2" w:semiHidden="1" w:unhideWhenUsed="1"/>
+    <w:lsdException w:name="Note Heading" w:semiHidden="1" w:unhideWhenUsed="1"/>
+    <w:lsdException w:name="Body Text 2" w:semiHidden="1" w:unhideWhenUsed="1"/>
+    <w:lsdException w:name="Body Text 3" w:semiHidden="1" w:unhideWhenUsed="1"/>
+    <w:lsdException w:name="Body Text Indent 2" w:semiHidden="1" w:unhideWhenUsed="1"/>
+    <w:lsdException w:name="Body Text Indent 3" w:semiHidden="1" w:unhideWhenUsed="1"/>
+    <w:lsdException w:name="Block Text" w:semiHidden="1" w:unhideWhenUsed="1"/>
+    <w:lsdException w:name="Hyperlink" w:semiHidden="1" w:unhideWhenUsed="1"/>
+    <w:lsdException w:name="FollowedHyperlink" w:semiHidden="1" w:unhideWhenUsed="1"/>
+    <w:lsdException w:name="Strong" w:uiPriority="22" w:qFormat="1"/>
+    <w:lsdException w:name="Emphasis" w:uiPriority="20" w:qFormat="1"/>
+    <w:lsdException w:name="Document Map" w:semiHidden="1" w:unhideWhenUsed="1"/>
+    <w:lsdException w:name="Plain Text" w:semiHidden="1" w:unhideWhenUsed="1"/>
+    <w:lsdException w:name="E-mail Signature" w:semiHidden="1" w:unhideWhenUsed="1"/>
+    <w:lsdException w:name="HTML Top of Form" w:semiHidden="1" w:unhideWhenUsed="1"/>
+    <w:lsdException w:name="HTML Bottom of Form" w:semiHidden="1" w:unhideWhenUsed="1"/>
+    <w:lsdException w:name="Normal (Web)" w:semiHidden="1" w:unhideWhenUsed="1"/>
+    <w:lsdException w:name="HTML Acronym" w:semiHidden="1" w:unhideWhenUsed="1"/>
+    <w:lsdException w:name="HTML Address" w:semiHidden="1" w:unhideWhenUsed="1"/>
+    <w:lsdException w:name="HTML Cite" w:semiHidden="1" w:unhideWhenUsed="1"/>
+    <w:lsdException w:name="HTML Code" w:semiHidden="1" w:unhideWhenUsed="1"/>
+    <w:lsdException w:name="HTML Definition" w:semiHidden="1" w:unhideWhenUsed="1"/>
+    <w:lsdException w:name="HTML Keyboard" w:semiHidden="1" w:unhideWhenUsed="1"/>
+    <w:lsdException w:name="HTML Preformatted" w:semiHidden="1" w:unhideWhenUsed="1"/>
+    <w:lsdException w:name="HTML Sample" w:semiHidden="1" w:unhideWhenUsed="1"/>
+    <w:lsdException w:name="HTML Typewriter" w:semiHidden="1" w:unhideWhenUsed="1"/>
+    <w:lsdException w:name="HTML Variable" w:semiHidden="1" w:unhideWhenUsed="1"/>
+    <w:lsdException w:name="Normal Table" w:semiHidden="1" w:unhideWhenUsed="1"/>
+    <w:lsdException w:name="annotation subject" w:semiHidden="1" w:unhideWhenUsed="1"/>
+    <w:lsdException w:name="No List" w:semiHidden="1" w:unhideWhenUsed="1"/>
+    <w:lsdException w:name="Outline List 1" w:semiHidden="1" w:unhideWhenUsed="1"/>
+    <w:lsdException w:name="Outline List 2" w:semiHidden="1" w:unhideWhenUsed="1"/>
+    <w:lsdException w:name="Outline List 3" w:semiHidden="1" w:unhideWhenUsed="1"/>
+    <w:lsdException w:name="Table Simple 1" w:semiHidden="1" w:unhideWhenUsed="1"/>
+    <w:lsdException w:name="Table Simple 2" w:semiHidden="1" w:unhideWhenUsed="1"/>
+    <w:lsdException w:name="Table Simple 3" w:semiHidden="1" w:unhideWhenUsed="1"/>
+    <w:lsdException w:name="Table Classic 1" w:semiHidden="1" w:unhideWhenUsed="1"/>
+    <w:lsdException w:name="Table Classic 2" w:semiHidden="1" w:unhideWhenUsed="1"/>
+    <w:lsdException w:name="Table Classic 3" w:semiHidden="1" w:unhideWhenUsed="1"/>
+    <w:lsdException w:name="Table Classic 4" w:semiHidden="1" w:unhideWhenUsed="1"/>
+    <w:lsdException w:name="Table Colorful 1" w:semiHidden="1" w:unhideWhenUsed="1"/>
+    <w:lsdException w:name="Table Colorful 2" w:semiHidden="1" w:unhideWhenUsed="1"/>
+    <w:lsdException w:name="Table Colorful 3" w:semiHidden="1" w:unhideWhenUsed="1"/>
+    <w:lsdException w:name="Table Columns 1" w:semiHidden="1" w:unhideWhenUsed="1"/>
+    <w:lsdException w:name="Table Columns 2" w:semiHidden="1" w:unhideWhenUsed="1"/>
+    <w:lsdException w:name="Table Columns 3" w:semiHidden="1" w:unhideWhenUsed="1"/>
+    <w:lsdException w:name="Table Columns 4" w:semiHidden="1" w:unhideWhenUsed="1"/>
+    <w:lsdException w:name="Table Columns 5" w:semiHidden="1" w:unhideWhenUsed="1"/>
+    <w:lsdException w:name="Table Grid 1" w:semiHidden="1" w:unhideWhenUsed="1"/>
+    <w:lsdException w:name="Table Grid 2" w:semiHidden="1" w:unhideWhenUsed="1"/>
+    <w:lsdException w:name="Table Grid 3" w:semiHidden="1" w:unhideWhenUsed="1"/>
+    <w:lsdException w:name="Table Grid 4" w:semiHidden="1" w:unhideWhenUsed="1"/>
+    <w:lsdException w:name="Table Grid 5" w:semiHidden="1" w:unhideWhenUsed="1"/>
+    <w:lsdException w:name="Table Grid 6" w:semiHidden="1" w:unhideWhenUsed="1"/>
+    <w:lsdException w:name="Table Grid 7" w:semiHidden="1" w:unhideWhenUsed="1"/>
+    <w:lsdException w:name="Table Grid 8" w:semiHidden="1" w:unhideWhenUsed="1"/>
+    <w:lsdException w:name="Table List 1" w:semiHidden="1" w:unhideWhenUsed="1"/>
+    <w:lsdException w:name="Table List 2" w:semiHidden="1" w:unhideWhenUsed="1"/>
+    <w:lsdException w:name="Table List 3" w:semiHidden="1" w:unhideWhenUsed="1"/>
+    <w:lsdException w:name="Table List 4" w:semiHidden="1" w:unhideWhenUsed="1"/>
+    <w:lsdException w:name="Table List 5" w:semiHidden="1" w:unhideWhenUsed="1"/>
+    <w:lsdException w:name="Table List 6" w:semiHidden="1" w:unhideWhenUsed="1"/>
+    <w:lsdException w:name="Table List 7" w:semiHidden="1" w:unhideWhenUsed="1"/>
+    <w:lsdException w:name="Table List 8" w:semiHidden="1" w:unhideWhenUsed="1"/>
+    <w:lsdException w:name="Table 3D effects 1" w:semiHidden="1" w:unhideWhenUsed="1"/>
+    <w:lsdException w:name="Table 3D effects 2" w:semiHidden="1" w:unhideWhenUsed="1"/>
+    <w:lsdException w:name="Table 3D effects 3" w:semiHidden="1" w:unhideWhenUsed="1"/>
+    <w:lsdException w:name="Table Contemporary" w:semiHidden="1" w:unhideWhenUsed="1"/>
+    <w:lsdException w:name="Table Elegant" w:semiHidden="1" w:unhideWhenUsed="1"/>
+    <w:lsdException w:name="Table Professional" w:semiHidden="1" w:unhideWhenUsed="1"/>
+    <w:lsdException w:name="Table Subtle 1" w:semiHidden="1" w:unhideWhenUsed="1"/>
+    <w:lsdException w:name="Table Subtle 2" w:semiHidden="1" w:unhideWhenUsed="1"/>
+    <w:lsdException w:name="Table Web 1" w:semiHidden="1" w:unhideWhenUsed="1"/>
+    <w:lsdException w:name="Table Web 2" w:semiHidden="1" w:unhideWhenUsed="1"/>
+    <w:lsdException w:name="Table Web 3" w:semiHidden="1" w:unhideWhenUsed="1"/>
+    <w:lsdException w:name="Balloon Text" w:semiHidden="1" w:unhideWhenUsed="1"/>
+    <w:lsdException w:name="Table Grid" w:semiHidden="1" w:uiPriority="39" w:unhideWhenUsed="1"/>
+    <w:lsdException w:name="Table Theme" w:semiHidden="1" w:unhideWhenUsed="1"/>
+    <w:lsdException w:name="Placeholder Text" w:semiHidden="1"/>
+    <w:lsdException w:name="No Spacing" w:uiPriority="1" w:qFormat="1"/>
+    <w:lsdException w:name="Light Shading" w:uiPriority="60"/>
+    <w:lsdException w:name="Light List" w:uiPriority="61"/>
+    <w:lsdException w:name="Light Grid" w:uiPriority="62"/>
+    <w:lsdException w:name="Medium Shading 1" w:uiPriority="63"/>
+    <w:lsdException w:name="Medium Shading 2" w:uiPriority="64"/>
+    <w:lsdException w:name="Medium List 1" w:uiPriority="65"/>
+    <w:lsdException w:name="Medium List 2" w:uiPriority="66"/>
+    <w:lsdException w:name="Medium Grid 1" w:uiPriority="67"/>
+    <w:lsdException w:name="Medium Grid 2" w:uiPriority="68"/>
+    <w:lsdException w:name="Medium Grid 3" w:uiPriority="69"/>
+    <w:lsdException w:name="Dark List" w:uiPriority="70"/>
+    <w:lsdException w:name="Colorful Shading" w:uiPriority="71"/>
+    <w:lsdException w:name="Colorful List" w:uiPriority="72"/>
+    <w:lsdException w:name="Colorful Grid" w:uiPriority="73"/>
+    <w:lsdException w:name="Light Shading Accent 1" w:uiPriority="60"/>
+    <w:lsdException w:name="Light List Accent 1" w:uiPriority="61"/>
+    <w:lsdException w:name="Light Grid Accent 1" w:uiPriority="62"/>
+    <w:lsdException w:name="Medium Shading 1 Accent 1" w:uiPriority="63"/>
+    <w:lsdException w:name="Medium Shading 2 Accent 1" w:uiPriority="64"/>
+    <w:lsdException w:name="Medium List 1 Accent 1" w:uiPriority="65"/>
+    <w:lsdException w:name="Revision" w:semiHidden="1"/>
+    <w:lsdException w:name="List Paragraph" w:uiPriority="34" w:qFormat="1"/>
+    <w:lsdException w:name="Quote" w:uiPriority="29" w:qFormat="1"/>
+    <w:lsdException w:name="Intense Quote" w:uiPriority="30" w:qFormat="1"/>
+    <w:lsdException w:name="Medium List 2 Accent 1" w:uiPriority="66"/>
+    <w:lsdException w:name="Medium Grid 1 Accent 1" w:uiPriority="67"/>
+    <w:lsdException w:name="Medium Grid 2 Accent 1" w:uiPriority="68"/>
+    <w:lsdException w:name="Medium Grid 3 Accent 1" w:uiPriority="69"/>
+    <w:lsdException w:name="Dark List Accent 1" w:uiPriority="70"/>
+    <w:lsdException w:name="Colorful Shading Accent 1" w:uiPriority="71"/>
+    <w:lsdException w:name="Colorful List Accent 1" w:uiPriority="72"/>
+    <w:lsdException w:name="Colorful Grid Accent 1" w:uiPriority="73"/>
+    <w:lsdException w:name="Light Shading Accent 2" w:uiPriority="60"/>
+    <w:lsdException w:name="Light List Accent 2" w:uiPriority="61"/>
+    <w:lsdException w:name="Light Grid Accent 2" w:uiPriority="62"/>
+    <w:lsdException w:name="Medium Shading 1 Accent 2" w:uiPriority="63"/>
+    <w:lsdException w:name="Medium Shading 2 Accent 2" w:uiPriority="64"/>
+    <w:lsdException w:name="Medium List 1 Accent 2" w:uiPriority="65"/>
+    <w:lsdException w:name="Medium List 2 Accent 2" w:uiPriority="66"/>
+    <w:lsdException w:name="Medium Grid 1 Accent 2" w:uiPriority="67"/>
+    <w:lsdException w:name="Medium Grid 2 Accent 2" w:uiPriority="68"/>
+    <w:lsdException w:name="Medium Grid 3 Accent 2" w:uiPriority="69"/>
+    <w:lsdException w:name="Dark List Accent 2" w:uiPriority="70"/>
+    <w:lsdException w:name="Colorful Shading Accent 2" w:uiPriority="71"/>
+    <w:lsdException w:name="Colorful List Accent 2" w:uiPriority="72"/>
+    <w:lsdException w:name="Colorful Grid Accent 2" w:uiPriority="73"/>
+    <w:lsdException w:name="Light Shading Accent 3" w:uiPriority="60"/>
+    <w:lsdException w:name="Light List Accent 3" w:uiPriority="61"/>
+    <w:lsdException w:name="Light Grid Accent 3" w:uiPriority="62"/>
+    <w:lsdException w:name="Medium Shading 1 Accent 3" w:uiPriority="63"/>
+    <w:lsdException w:name="Medium Shading 2 Accent 3" w:uiPriority="64"/>
+    <w:lsdException w:name="Medium List 1 Accent 3" w:uiPriority="65"/>
+    <w:lsdException w:name="Medium List 2 Accent 3" w:uiPriority="66"/>
+    <w:lsdException w:name="Medium Grid 1 Accent 3" w:uiPriority="67"/>
+    <w:lsdException w:name="Medium Grid 2 Accent 3" w:uiPriority="68"/>
+    <w:lsdException w:name="Medium Grid 3 Accent 3" w:uiPriority="69"/>
+    <w:lsdException w:name="Dark List Accent 3" w:uiPriority="70"/>
+    <w:lsdException w:name="Colorful Shading Accent 3" w:uiPriority="71"/>
+    <w:lsdException w:name="Colorful List Accent 3" w:uiPriority="72"/>
+    <w:lsdException w:name="Colorful Grid Accent 3" w:uiPriority="73"/>
+    <w:lsdException w:name="Light Shading Accent 4" w:uiPriority="60"/>
+    <w:lsdException w:name="Light List Accent 4" w:uiPriority="61"/>
+    <w:lsdException w:name="Light Grid Accent 4" w:uiPriority="62"/>
+    <w:lsdException w:name="Medium Shading 1 Accent 4" w:uiPriority="63"/>
+    <w:lsdException w:name="Medium Shading 2 Accent 4" w:uiPriority="64"/>
+    <w:lsdException w:name="Medium List 1 Accent 4" w:uiPriority="65"/>
+    <w:lsdException w:name="Medium List 2 Accent 4" w:uiPriority="66"/>
+    <w:lsdException w:name="Medium Grid 1 Accent 4" w:uiPriority="67"/>
+    <w:lsdException w:name="Medium Grid 2 Accent 4" w:uiPriority="68"/>
+    <w:lsdException w:name="Medium Grid 3 Accent 4" w:uiPriority="69"/>
+    <w:lsdException w:name="Dark List Accent 4" w:uiPriority="70"/>
+    <w:lsdException w:name="Colorful Shading Accent 4" w:uiPriority="71"/>
+    <w:lsdException w:name="Colorful List Accent 4" w:uiPriority="72"/>
+    <w:lsdException w:name="Colorful Grid Accent 4" w:uiPriority="73"/>
+    <w:lsdException w:name="Light Shading Accent 5" w:uiPriority="60"/>
+    <w:lsdException w:name="Light List Accent 5" w:uiPriority="61"/>
+    <w:lsdException w:name="Light Grid Accent 5" w:uiPriority="62"/>
+    <w:lsdException w:name="Medium Shading 1 Accent 5" w:uiPriority="63"/>
+    <w:lsdException w:name="Medium Shading 2 Accent 5" w:uiPriority="64"/>
+    <w:lsdException w:name="Medium List 1 Accent 5" w:uiPriority="65"/>
+    <w:lsdException w:name="Medium List 2 Accent 5" w:uiPriority="66"/>
+    <w:lsdException w:name="Medium Grid 1 Accent 5" w:uiPriority="67"/>
+    <w:lsdException w:name="Medium Grid 2 Accent 5" w:uiPriority="68"/>
+    <w:lsdException w:name="Medium Grid 3 Accent 5" w:uiPriority="69"/>
+    <w:lsdException w:name="Dark List Accent 5" w:uiPriority="70"/>
+    <w:lsdException w:name="Colorful Shading Accent 5" w:uiPriority="71"/>
+    <w:lsdException w:name="Colorful List Accent 5" w:uiPriority="72"/>
+    <w:lsdException w:name="Colorful Grid Accent 5" w:uiPriority="73"/>
+    <w:lsdException w:name="Light Shading Accent 6" w:uiPriority="60"/>
+    <w:lsdException w:name="Light List Accent 6" w:uiPriority="61"/>
+    <w:lsdException w:name="Light Grid Accent 6" w:uiPriority="62"/>
+    <w:lsdException w:name="Medium Shading 1 Accent 6" w:uiPriority="63"/>
+    <w:lsdException w:name="Medium Shading 2 Accent 6" w:uiPriority="64"/>
+    <w:lsdException w:name="Medium List 1 Accent 6" w:uiPriority="65"/>
+    <w:lsdException w:name="Medium List 2 Accent 6" w:uiPriority="66"/>
+    <w:lsdException w:name="Medium Grid 1 Accent 6" w:uiPriority="67"/>
+    <w:lsdException w:name="Medium Grid 2 Accent 6" w:uiPriority="68"/>
+    <w:lsdException w:name="Medium Grid 3 Accent 6" w:uiPriority="69"/>
+    <w:lsdException w:name="Dark List Accent 6" w:uiPriority="70"/>
+    <w:lsdException w:name="Colorful Shading Accent 6" w:uiPriority="71"/>
+    <w:lsdException w:name="Colorful List Accent 6" w:uiPriority="72"/>
+    <w:lsdException w:name="Colorful Grid Accent 6" w:uiPriority="73"/>
+    <w:lsdException w:name="Subtle Emphasis" w:uiPriority="19" w:qFormat="1"/>
+    <w:lsdException w:name="Intense Emphasis" w:uiPriority="21" w:qFormat="1"/>
+    <w:lsdException w:name="Subtle Reference" w:uiPriority="31" w:qFormat="1"/>
+    <w:lsdException w:name="Intense Reference" w:uiPriority="32" w:qFormat="1"/>
+    <w:lsdException w:name="Book Title" w:uiPriority="33" w:qFormat="1"/>
+    <w:lsdException w:name="Bibliography" w:semiHidden="1" w:uiPriority="37" w:unhideWhenUsed="1"/>
+    <w:lsdException w:name="TOC Heading" w:semiHidden="1" w:uiPriority="39" w:unhideWhenUsed="1" w:qFormat="1"/>
+    <w:lsdException w:name="Plain Table 1" w:uiPriority="41"/>
+    <w:lsdException w:name="Plain Table 2" w:uiPriority="42"/>
+    <w:lsdException w:name="Plain Table 3" w:uiPriority="43"/>
+    <w:lsdException w:name="Plain Table 4" w:uiPriority="44"/>
+    <w:lsdException w:name="Plain Table 5" w:uiPriority="45"/>
+    <w:lsdException w:name="Grid Table Light" w:uiPriority="40"/>
+    <w:lsdException w:name="Grid Table 1 Light" w:uiPriority="46"/>
+    <w:lsdException w:name="Grid Table 2" w:uiPriority="47"/>
+    <w:lsdException w:name="Grid Table 3" w:uiPriority="48"/>
+    <w:lsdException w:name="Grid Table 4" w:uiPriority="49"/>
+    <w:lsdException w:name="Grid Table 5 Dark" w:uiPriority="50"/>
+    <w:lsdException w:name="Grid Table 6 Colorful" w:uiPriority="51"/>
+    <w:lsdException w:name="Grid Table 7 Colorful" w:uiPriority="52"/>
+    <w:lsdException w:name="Grid Table 1 Light Accent 1" w:uiPriority="46"/>
+    <w:lsdException w:name="Grid Table 2 Accent 1" w:uiPriority="47"/>
+    <w:lsdException w:name="Grid Table 3 Accent 1" w:uiPriority="48"/>
+    <w:lsdException w:name="Grid Table 4 Accent 1" w:uiPriority="49"/>
+    <w:lsdException w:name="Grid Table 5 Dark Accent 1" w:uiPriority="50"/>
+    <w:lsdException w:name="Grid Table 6 Colorful Accent 1" w:uiPriority="51"/>
+    <w:lsdException w:name="Grid Table 7 Colorful Accent 1" w:uiPriority="52"/>
+    <w:lsdException w:name="Grid Table 1 Light Accent 2" w:uiPriority="46"/>
+    <w:lsdException w:name="Grid Table 2 Accent 2" w:uiPriority="47"/>
+    <w:lsdException w:name="Grid Table 3 Accent 2" w:uiPriority="48"/>
+    <w:lsdException w:name="Grid Table 4 Accent 2" w:uiPriority="49"/>
+    <w:lsdException w:name="Grid Table 5 Dark Accent 2" w:uiPriority="50"/>
+    <w:lsdException w:name="Grid Table 6 Colorful Accent 2" w:uiPriority="51"/>
+    <w:lsdException w:name="Grid Table 7 Colorful Accent 2" w:uiPriority="52"/>
+    <w:lsdException w:name="Grid Table 1 Light Accent 3" w:uiPriority="46"/>
+    <w:lsdException w:name="Grid Table 2 Accent 3" w:uiPriority="47"/>
+    <w:lsdException w:name="Grid Table 3 Accent 3" w:uiPriority="48"/>
+    <w:lsdException w:name="Grid Table 4 Accent 3" w:uiPriority="49"/>
+    <w:lsdException w:name="Grid Table 5 Dark Accent 3" w:uiPriority="50"/>
+    <w:lsdException w:name="Grid Table 6 Colorful Accent 3" w:uiPriority="51"/>
+    <w:lsdException w:name="Grid Table 7 Colorful Accent 3" w:uiPriority="52"/>
+    <w:lsdException w:name="Grid Table 1 Light Accent 4" w:uiPriority="46"/>
+    <w:lsdException w:name="Grid Table 2 Accent 4" w:uiPriority="47"/>
+    <w:lsdException w:name="Grid Table 3 Accent 4" w:uiPriority="48"/>
+    <w:lsdException w:name="Grid Table 4 Accent 4" w:uiPriority="49"/>
+    <w:lsdException w:name="Grid Table 5 Dark Accent 4" w:uiPriority="50"/>
+    <w:lsdException w:name="Grid Table 6 Colorful Accent 4" w:uiPriority="51"/>
+    <w:lsdException w:name="Grid Table 7 Colorful Accent 4" w:uiPriority="52"/>
+    <w:lsdException w:name="Grid Table 1 Light Accent 5" w:uiPriority="46"/>
+    <w:lsdException w:name="Grid Table 2 Accent 5" w:uiPriority="47"/>
+    <w:lsdException w:name="Grid Table 3 Accent 5" w:uiPriority="48"/>
+    <w:lsdException w:name="Grid Table 4 Accent 5" w:uiPriority="49"/>
+    <w:lsdException w:name="Grid Table 5 Dark Accent 5" w:uiPriority="50"/>
+    <w:lsdException w:name="Grid Table 6 Colorful Accent 5" w:uiPriority="51"/>
+    <w:lsdException w:name="Grid Table 7 Colorful Accent 5" w:uiPriority="52"/>
+    <w:lsdException w:name="Grid Table 1 Light Accent 6" w:uiPriority="46"/>
+    <w:lsdException w:name="Grid Table 2 Accent 6" w:uiPriority="47"/>
+    <w:lsdException w:name="Grid Table 3 Accent 6" w:uiPriority="48"/>
+    <w:lsdException w:name="Grid Table 4 Accent 6" w:uiPriority="49"/>
+    <w:lsdException w:name="Grid Table 5 Dark Accent 6" w:uiPriority="50"/>
+    <w:lsdException w:name="Grid Table 6 Colorful Accent 6" w:uiPriority="51"/>
+    <w:lsdException w:name="Grid Table 7 Colorful Accent 6" w:uiPriority="52"/>
+    <w:lsdException w:name="List Table 1 Light" w:uiPriority="46"/>
+    <w:lsdException w:name="List Table 2" w:uiPriority="47"/>
+    <w:lsdException w:name="List Table 3" w:uiPriority="48"/>
+    <w:lsdException w:name="List Table 4" w:uiPriority="49"/>
+    <w:lsdException w:name="List Table 5 Dark" w:uiPriority="50"/>
+    <w:lsdException w:name="List Table 6 Colorful" w:uiPriority="51"/>
+    <w:lsdException w:name="List Table 7 Colorful" w:uiPriority="52"/>
+    <w:lsdException w:name="List Table 1 Light Accent 1" w:uiPriority="46"/>
+    <w:lsdException w:name="List Table 2 Accent 1" w:uiPriority="47"/>
+    <w:lsdException w:name="List Table 3 Accent 1" w:uiPriority="48"/>
+    <w:lsdException w:name="List Table 4 Accent 1" w:uiPriority="49"/>
+    <w:lsdException w:name="List Table 5 Dark Accent 1" w:uiPriority="50"/>
+    <w:lsdException w:name="List Table 6 Colorful Accent 1" w:uiPriority="51"/>
+    <w:lsdException w:name="List Table 7 Colorful Accent 1" w:uiPriority="52"/>
+    <w:lsdException w:name="List Table 1 Light Accent 2" w:uiPriority="46"/>
+    <w:lsdException w:name="List Table 2 Accent 2" w:uiPriority="47"/>
+    <w:lsdException w:name="List Table 3 Accent 2" w:uiPriority="48"/>
+    <w:lsdException w:name="List Table 4 Accent 2" w:uiPriority="49"/>
+    <w:lsdException w:name="List Table 5 Dark Accent 2" w:uiPriority="50"/>
+    <w:lsdException w:name="List Table 6 Colorful Accent 2" w:uiPriority="51"/>
+    <w:lsdException w:name="List Table 7 Colorful Accent 2" w:uiPriority="52"/>
+    <w:lsdException w:name="List Table 1 Light Accent 3" w:uiPriority="46"/>
+    <w:lsdException w:name="List Table 2 Accent 3" w:uiPriority="47"/>
+    <w:lsdException w:name="List Table 3 Accent 3" w:uiPriority="48"/>
+    <w:lsdException w:name="List Table 4 Accent 3" w:uiPriority="49"/>
+    <w:lsdException w:name="List Table 5 Dark Accent 3" w:uiPriority="50"/>
+    <w:lsdException w:name="List Table 6 Colorful Accent 3" w:uiPriority="51"/>
+    <w:lsdException w:name="List Table 7 Colorful Accent 3" w:uiPriority="52"/>
+    <w:lsdException w:name="List Table 1 Light Accent 4" w:uiPriority="46"/>
+    <w:lsdException w:name="List Table 2 Accent 4" w:uiPriority="47"/>
+    <w:lsdException w:name="List Table 3 Accent 4" w:uiPriority="48"/>
+    <w:lsdException w:name="List Table 4 Accent 4" w:uiPriority="49"/>
+    <w:lsdException w:name="List Table 5 Dark Accent 4" w:uiPriority="50"/>
+    <w:lsdException w:name="List Table 6 Colorful Accent 4" w:uiPriority="51"/>
+    <w:lsdException w:name="List Table 7 Colorful Accent 4" w:uiPriority="52"/>
+    <w:lsdException w:name="List Table 1 Light Accent 5" w:uiPriority="46"/>
+    <w:lsdException w:name="List Table 2 Accent 5" w:uiPriority="47"/>
+    <w:lsdException w:name="List Table 3 Accent 5" w:uiPriority="48"/>
+    <w:lsdException w:name="List Table 4 Accent 5" w:uiPriority="49"/>
+    <w:lsdException w:name="List Table 5 Dark Accent 5" w:uiPriority="50"/>
+    <w:lsdException w:name="List Table 6 Colorful Accent 5" w:uiPriority="51"/>
+    <w:lsdException w:name="List Table 7 Colorful Accent 5" w:uiPriority="52"/>
+    <w:lsdException w:name="List Table 1 Light Accent 6" w:uiPriority="46"/>
+    <w:lsdException w:name="List Table 2 Accent 6" w:uiPriority="47"/>
+    <w:lsdException w:name="List Table 3 Accent 6" w:uiPriority="48"/>
+    <w:lsdException w:name="List Table 4 Accent 6" w:uiPriority="49"/>
+    <w:lsdException w:name="List Table 5 Dark Accent 6" w:uiPriority="50"/>
+    <w:lsdException w:name="List Table 6 Colorful Accent 6" w:uiPriority="51"/>
+    <w:lsdException w:name="List Table 7 Colorful Accent 6" w:uiPriority="52"/>
+    <w:lsdException w:name="Mention" w:semiHidden="1" w:unhideWhenUsed="1"/>
+    <w:lsdException w:name="Smart Hyperlink" w:semiHidden="1" w:unhideWhenUsed="1"/>
+    <w:lsdException w:name="Hashtag" w:semiHidden="1" w:unhideWhenUsed="1"/>
   </w:latentStyles>
   <w:style w:type="paragraph" w:default="1" w:styleId="Normal">
     <w:name w:val="Normal"/>
@@ -3033,7 +4560,6 @@
       <w:spacing w:after="0" w:line="240" w:lineRule="auto"/>
     </w:pPr>
     <w:tblPr>
-      <w:tblInd w:w="0" w:type="dxa"/>
       <w:tblBorders>
         <w:top w:val="single" w:sz="4" w:space="0" w:color="auto"/>
         <w:left w:val="single" w:sz="4" w:space="0" w:color="auto"/>
@@ -3042,283 +4568,6 @@
         <w:insideH w:val="single" w:sz="4" w:space="0" w:color="auto"/>
         <w:insideV w:val="single" w:sz="4" w:space="0" w:color="auto"/>
       </w:tblBorders>
-      <w:tblCellMar>
-        <w:top w:w="0" w:type="dxa"/>
-        <w:left w:w="108" w:type="dxa"/>
-        <w:bottom w:w="0" w:type="dxa"/>
-        <w:right w:w="108" w:type="dxa"/>
-      </w:tblCellMar>
-    </w:tblPr>
-  </w:style>
-  <w:style w:type="character" w:customStyle="1" w:styleId="apple-converted-space">
-    <w:name w:val="apple-converted-space"/>
-    <w:basedOn w:val="DefaultParagraphFont"/>
-    <w:rsid w:val="00DD40A8"/>
-  </w:style>
-  <w:style w:type="character" w:styleId="HTMLCode">
-    <w:name w:val="HTML Code"/>
-    <w:basedOn w:val="DefaultParagraphFont"/>
-    <w:uiPriority w:val="99"/>
-    <w:semiHidden/>
-    <w:unhideWhenUsed/>
-    <w:rsid w:val="00DD40A8"/>
-    <w:rPr>
-      <w:rFonts w:ascii="Courier New" w:eastAsia="Times New Roman" w:hAnsi="Courier New" w:cs="Courier New"/>
-      <w:sz w:val="20"/>
-      <w:szCs w:val="20"/>
-    </w:rPr>
-  </w:style>
-  <w:style w:type="paragraph" w:styleId="ListParagraph">
-    <w:name w:val="List Paragraph"/>
-    <w:basedOn w:val="Normal"/>
-    <w:uiPriority w:val="34"/>
-    <w:qFormat/>
-    <w:rsid w:val="00DD40A8"/>
-    <w:pPr>
-      <w:spacing w:after="160" w:line="259" w:lineRule="auto"/>
-      <w:ind w:left="720"/>
-      <w:contextualSpacing/>
-    </w:pPr>
-  </w:style>
-  <w:style w:type="character" w:styleId="HTMLTypewriter">
-    <w:name w:val="HTML Typewriter"/>
-    <w:basedOn w:val="DefaultParagraphFont"/>
-    <w:uiPriority w:val="99"/>
-    <w:semiHidden/>
-    <w:unhideWhenUsed/>
-    <w:rsid w:val="00A9397F"/>
-    <w:rPr>
-      <w:rFonts w:ascii="Courier New" w:eastAsia="Times New Roman" w:hAnsi="Courier New" w:cs="Courier New"/>
-      <w:sz w:val="20"/>
-      <w:szCs w:val="20"/>
-    </w:rPr>
-  </w:style>
-  <w:style w:type="character" w:styleId="Hyperlink">
-    <w:name w:val="Hyperlink"/>
-    <w:basedOn w:val="DefaultParagraphFont"/>
-    <w:uiPriority w:val="99"/>
-    <w:semiHidden/>
-    <w:unhideWhenUsed/>
-    <w:rsid w:val="00D63A09"/>
-    <w:rPr>
-      <w:color w:val="0000FF" w:themeColor="hyperlink"/>
-      <w:u w:val="single"/>
-    </w:rPr>
-  </w:style>
-</w:styles>
-</file>
-
-<file path=word/stylesWithEffects.xml><?xml version="1.0" encoding="utf-8"?>
-<w:styles xmlns:wpc="http://schemas.microsoft.com/office/word/2010/wordprocessingCanvas" xmlns:mc="http://schemas.openxmlformats.org/markup-compatibility/2006" xmlns:o="urn:schemas-microsoft-com:office:office" xmlns:r="http://schemas.openxmlformats.org/officeDocument/2006/relationships" xmlns:m="http://schemas.openxmlformats.org/officeDocument/2006/math" xmlns:v="urn:schemas-microsoft-com:vml" xmlns:wp14="http://schemas.microsoft.com/office/word/2010/wordprocessingDrawing" xmlns:wp="http://schemas.openxmlformats.org/drawingml/2006/wordprocessingDrawing" xmlns:w10="urn:schemas-microsoft-com:office:word" xmlns:w="http://schemas.openxmlformats.org/wordprocessingml/2006/main" xmlns:w14="http://schemas.microsoft.com/office/word/2010/wordml" xmlns:wpg="http://schemas.microsoft.com/office/word/2010/wordprocessingGroup" xmlns:wpi="http://schemas.microsoft.com/office/word/2010/wordprocessingInk" xmlns:wne="http://schemas.microsoft.com/office/word/2006/wordml" xmlns:wps="http://schemas.microsoft.com/office/word/2010/wordprocessingShape" mc:Ignorable="w14 wp14">
-  <w:docDefaults>
-    <w:rPrDefault>
-      <w:rPr>
-        <w:rFonts w:asciiTheme="minorHAnsi" w:eastAsiaTheme="minorHAnsi" w:hAnsiTheme="minorHAnsi" w:cstheme="minorBidi"/>
-        <w:sz w:val="22"/>
-        <w:szCs w:val="22"/>
-        <w:lang w:val="en-US" w:eastAsia="en-US" w:bidi="ar-SA"/>
-      </w:rPr>
-    </w:rPrDefault>
-    <w:pPrDefault>
-      <w:pPr>
-        <w:spacing w:after="200" w:line="276" w:lineRule="auto"/>
-      </w:pPr>
-    </w:pPrDefault>
-  </w:docDefaults>
-  <w:latentStyles w:defLockedState="0" w:defUIPriority="99" w:defSemiHidden="1" w:defUnhideWhenUsed="1" w:defQFormat="0" w:count="267">
-    <w:lsdException w:name="Normal" w:semiHidden="0" w:uiPriority="0" w:unhideWhenUsed="0" w:qFormat="1"/>
-    <w:lsdException w:name="heading 1" w:semiHidden="0" w:uiPriority="9" w:unhideWhenUsed="0" w:qFormat="1"/>
-    <w:lsdException w:name="heading 2" w:uiPriority="9" w:qFormat="1"/>
-    <w:lsdException w:name="heading 3" w:uiPriority="9" w:qFormat="1"/>
-    <w:lsdException w:name="heading 4" w:uiPriority="9" w:qFormat="1"/>
-    <w:lsdException w:name="heading 5" w:uiPriority="9" w:qFormat="1"/>
-    <w:lsdException w:name="heading 6" w:uiPriority="9" w:qFormat="1"/>
-    <w:lsdException w:name="heading 7" w:uiPriority="9" w:qFormat="1"/>
-    <w:lsdException w:name="heading 8" w:uiPriority="9" w:qFormat="1"/>
-    <w:lsdException w:name="heading 9" w:uiPriority="9" w:qFormat="1"/>
-    <w:lsdException w:name="toc 1" w:uiPriority="39"/>
-    <w:lsdException w:name="toc 2" w:uiPriority="39"/>
-    <w:lsdException w:name="toc 3" w:uiPriority="39"/>
-    <w:lsdException w:name="toc 4" w:uiPriority="39"/>
-    <w:lsdException w:name="toc 5" w:uiPriority="39"/>
-    <w:lsdException w:name="toc 6" w:uiPriority="39"/>
-    <w:lsdException w:name="toc 7" w:uiPriority="39"/>
-    <w:lsdException w:name="toc 8" w:uiPriority="39"/>
-    <w:lsdException w:name="toc 9" w:uiPriority="39"/>
-    <w:lsdException w:name="caption" w:uiPriority="35" w:qFormat="1"/>
-    <w:lsdException w:name="Title" w:semiHidden="0" w:uiPriority="10" w:unhideWhenUsed="0" w:qFormat="1"/>
-    <w:lsdException w:name="Default Paragraph Font" w:uiPriority="1"/>
-    <w:lsdException w:name="Subtitle" w:semiHidden="0" w:uiPriority="11" w:unhideWhenUsed="0" w:qFormat="1"/>
-    <w:lsdException w:name="Strong" w:semiHidden="0" w:uiPriority="22" w:unhideWhenUsed="0" w:qFormat="1"/>
-    <w:lsdException w:name="Emphasis" w:semiHidden="0" w:uiPriority="20" w:unhideWhenUsed="0" w:qFormat="1"/>
-    <w:lsdException w:name="Table Grid" w:semiHidden="0" w:uiPriority="39" w:unhideWhenUsed="0"/>
-    <w:lsdException w:name="Placeholder Text" w:unhideWhenUsed="0"/>
-    <w:lsdException w:name="No Spacing" w:semiHidden="0" w:uiPriority="1" w:unhideWhenUsed="0" w:qFormat="1"/>
-    <w:lsdException w:name="Light Shading" w:semiHidden="0" w:uiPriority="60" w:unhideWhenUsed="0"/>
-    <w:lsdException w:name="Light List" w:semiHidden="0" w:uiPriority="61" w:unhideWhenUsed="0"/>
-    <w:lsdException w:name="Light Grid" w:semiHidden="0" w:uiPriority="62" w:unhideWhenUsed="0"/>
-    <w:lsdException w:name="Medium Shading 1" w:semiHidden="0" w:uiPriority="63" w:unhideWhenUsed="0"/>
-    <w:lsdException w:name="Medium Shading 2" w:semiHidden="0" w:uiPriority="64" w:unhideWhenUsed="0"/>
-    <w:lsdException w:name="Medium List 1" w:semiHidden="0" w:uiPriority="65" w:unhideWhenUsed="0"/>
-    <w:lsdException w:name="Medium List 2" w:semiHidden="0" w:uiPriority="66" w:unhideWhenUsed="0"/>
-    <w:lsdException w:name="Medium Grid 1" w:semiHidden="0" w:uiPriority="67" w:unhideWhenUsed="0"/>
-    <w:lsdException w:name="Medium Grid 2" w:semiHidden="0" w:uiPriority="68" w:unhideWhenUsed="0"/>
-    <w:lsdException w:name="Medium Grid 3" w:semiHidden="0" w:uiPriority="69" w:unhideWhenUsed="0"/>
-    <w:lsdException w:name="Dark List" w:semiHidden="0" w:uiPriority="70" w:unhideWhenUsed="0"/>
-    <w:lsdException w:name="Colorful Shading" w:semiHidden="0" w:uiPriority="71" w:unhideWhenUsed="0"/>
-    <w:lsdException w:name="Colorful List" w:semiHidden="0" w:uiPriority="72" w:unhideWhenUsed="0"/>
-    <w:lsdException w:name="Colorful Grid" w:semiHidden="0" w:uiPriority="73" w:unhideWhenUsed="0"/>
-    <w:lsdException w:name="Light Shading Accent 1" w:semiHidden="0" w:uiPriority="60" w:unhideWhenUsed="0"/>
-    <w:lsdException w:name="Light List Accent 1" w:semiHidden="0" w:uiPriority="61" w:unhideWhenUsed="0"/>
-    <w:lsdException w:name="Light Grid Accent 1" w:semiHidden="0" w:uiPriority="62" w:unhideWhenUsed="0"/>
-    <w:lsdException w:name="Medium Shading 1 Accent 1" w:semiHidden="0" w:uiPriority="63" w:unhideWhenUsed="0"/>
-    <w:lsdException w:name="Medium Shading 2 Accent 1" w:semiHidden="0" w:uiPriority="64" w:unhideWhenUsed="0"/>
-    <w:lsdException w:name="Medium List 1 Accent 1" w:semiHidden="0" w:uiPriority="65" w:unhideWhenUsed="0"/>
-    <w:lsdException w:name="Revision" w:unhideWhenUsed="0"/>
-    <w:lsdException w:name="List Paragraph" w:semiHidden="0" w:uiPriority="34" w:unhideWhenUsed="0" w:qFormat="1"/>
-    <w:lsdException w:name="Quote" w:semiHidden="0" w:uiPriority="29" w:unhideWhenUsed="0" w:qFormat="1"/>
-    <w:lsdException w:name="Intense Quote" w:semiHidden="0" w:uiPriority="30" w:unhideWhenUsed="0" w:qFormat="1"/>
-    <w:lsdException w:name="Medium List 2 Accent 1" w:semiHidden="0" w:uiPriority="66" w:unhideWhenUsed="0"/>
-    <w:lsdException w:name="Medium Grid 1 Accent 1" w:semiHidden="0" w:uiPriority="67" w:unhideWhenUsed="0"/>
-    <w:lsdException w:name="Medium Grid 2 Accent 1" w:semiHidden="0" w:uiPriority="68" w:unhideWhenUsed="0"/>
-    <w:lsdException w:name="Medium Grid 3 Accent 1" w:semiHidden="0" w:uiPriority="69" w:unhideWhenUsed="0"/>
-    <w:lsdException w:name="Dark List Accent 1" w:semiHidden="0" w:uiPriority="70" w:unhideWhenUsed="0"/>
-    <w:lsdException w:name="Colorful Shading Accent 1" w:semiHidden="0" w:uiPriority="71" w:unhideWhenUsed="0"/>
-    <w:lsdException w:name="Colorful List Accent 1" w:semiHidden="0" w:uiPriority="72" w:unhideWhenUsed="0"/>
-    <w:lsdException w:name="Colorful Grid Accent 1" w:semiHidden="0" w:uiPriority="73" w:unhideWhenUsed="0"/>
-    <w:lsdException w:name="Light Shading Accent 2" w:semiHidden="0" w:uiPriority="60" w:unhideWhenUsed="0"/>
-    <w:lsdException w:name="Light List Accent 2" w:semiHidden="0" w:uiPriority="61" w:unhideWhenUsed="0"/>
-    <w:lsdException w:name="Light Grid Accent 2" w:semiHidden="0" w:uiPriority="62" w:unhideWhenUsed="0"/>
-    <w:lsdException w:name="Medium Shading 1 Accent 2" w:semiHidden="0" w:uiPriority="63" w:unhideWhenUsed="0"/>
-    <w:lsdException w:name="Medium Shading 2 Accent 2" w:semiHidden="0" w:uiPriority="64" w:unhideWhenUsed="0"/>
-    <w:lsdException w:name="Medium List 1 Accent 2" w:semiHidden="0" w:uiPriority="65" w:unhideWhenUsed="0"/>
-    <w:lsdException w:name="Medium List 2 Accent 2" w:semiHidden="0" w:uiPriority="66" w:unhideWhenUsed="0"/>
-    <w:lsdException w:name="Medium Grid 1 Accent 2" w:semiHidden="0" w:uiPriority="67" w:unhideWhenUsed="0"/>
-    <w:lsdException w:name="Medium Grid 2 Accent 2" w:semiHidden="0" w:uiPriority="68" w:unhideWhenUsed="0"/>
-    <w:lsdException w:name="Medium Grid 3 Accent 2" w:semiHidden="0" w:uiPriority="69" w:unhideWhenUsed="0"/>
-    <w:lsdException w:name="Dark List Accent 2" w:semiHidden="0" w:uiPriority="70" w:unhideWhenUsed="0"/>
-    <w:lsdException w:name="Colorful Shading Accent 2" w:semiHidden="0" w:uiPriority="71" w:unhideWhenUsed="0"/>
-    <w:lsdException w:name="Colorful List Accent 2" w:semiHidden="0" w:uiPriority="72" w:unhideWhenUsed="0"/>
-    <w:lsdException w:name="Colorful Grid Accent 2" w:semiHidden="0" w:uiPriority="73" w:unhideWhenUsed="0"/>
-    <w:lsdException w:name="Light Shading Accent 3" w:semiHidden="0" w:uiPriority="60" w:unhideWhenUsed="0"/>
-    <w:lsdException w:name="Light List Accent 3" w:semiHidden="0" w:uiPriority="61" w:unhideWhenUsed="0"/>
-    <w:lsdException w:name="Light Grid Accent 3" w:semiHidden="0" w:uiPriority="62" w:unhideWhenUsed="0"/>
-    <w:lsdException w:name="Medium Shading 1 Accent 3" w:semiHidden="0" w:uiPriority="63" w:unhideWhenUsed="0"/>
-    <w:lsdException w:name="Medium Shading 2 Accent 3" w:semiHidden="0" w:uiPriority="64" w:unhideWhenUsed="0"/>
-    <w:lsdException w:name="Medium List 1 Accent 3" w:semiHidden="0" w:uiPriority="65" w:unhideWhenUsed="0"/>
-    <w:lsdException w:name="Medium List 2 Accent 3" w:semiHidden="0" w:uiPriority="66" w:unhideWhenUsed="0"/>
-    <w:lsdException w:name="Medium Grid 1 Accent 3" w:semiHidden="0" w:uiPriority="67" w:unhideWhenUsed="0"/>
-    <w:lsdException w:name="Medium Grid 2 Accent 3" w:semiHidden="0" w:uiPriority="68" w:unhideWhenUsed="0"/>
-    <w:lsdException w:name="Medium Grid 3 Accent 3" w:semiHidden="0" w:uiPriority="69" w:unhideWhenUsed="0"/>
-    <w:lsdException w:name="Dark List Accent 3" w:semiHidden="0" w:uiPriority="70" w:unhideWhenUsed="0"/>
-    <w:lsdException w:name="Colorful Shading Accent 3" w:semiHidden="0" w:uiPriority="71" w:unhideWhenUsed="0"/>
-    <w:lsdException w:name="Colorful List Accent 3" w:semiHidden="0" w:uiPriority="72" w:unhideWhenUsed="0"/>
-    <w:lsdException w:name="Colorful Grid Accent 3" w:semiHidden="0" w:uiPriority="73" w:unhideWhenUsed="0"/>
-    <w:lsdException w:name="Light Shading Accent 4" w:semiHidden="0" w:uiPriority="60" w:unhideWhenUsed="0"/>
-    <w:lsdException w:name="Light List Accent 4" w:semiHidden="0" w:uiPriority="61" w:unhideWhenUsed="0"/>
-    <w:lsdException w:name="Light Grid Accent 4" w:semiHidden="0" w:uiPriority="62" w:unhideWhenUsed="0"/>
-    <w:lsdException w:name="Medium Shading 1 Accent 4" w:semiHidden="0" w:uiPriority="63" w:unhideWhenUsed="0"/>
-    <w:lsdException w:name="Medium Shading 2 Accent 4" w:semiHidden="0" w:uiPriority="64" w:unhideWhenUsed="0"/>
-    <w:lsdException w:name="Medium List 1 Accent 4" w:semiHidden="0" w:uiPriority="65" w:unhideWhenUsed="0"/>
-    <w:lsdException w:name="Medium List 2 Accent 4" w:semiHidden="0" w:uiPriority="66" w:unhideWhenUsed="0"/>
-    <w:lsdException w:name="Medium Grid 1 Accent 4" w:semiHidden="0" w:uiPriority="67" w:unhideWhenUsed="0"/>
-    <w:lsdException w:name="Medium Grid 2 Accent 4" w:semiHidden="0" w:uiPriority="68" w:unhideWhenUsed="0"/>
-    <w:lsdException w:name="Medium Grid 3 Accent 4" w:semiHidden="0" w:uiPriority="69" w:unhideWhenUsed="0"/>
-    <w:lsdException w:name="Dark List Accent 4" w:semiHidden="0" w:uiPriority="70" w:unhideWhenUsed="0"/>
-    <w:lsdException w:name="Colorful Shading Accent 4" w:semiHidden="0" w:uiPriority="71" w:unhideWhenUsed="0"/>
-    <w:lsdException w:name="Colorful List Accent 4" w:semiHidden="0" w:uiPriority="72" w:unhideWhenUsed="0"/>
-    <w:lsdException w:name="Colorful Grid Accent 4" w:semiHidden="0" w:uiPriority="73" w:unhideWhenUsed="0"/>
-    <w:lsdException w:name="Light Shading Accent 5" w:semiHidden="0" w:uiPriority="60" w:unhideWhenUsed="0"/>
-    <w:lsdException w:name="Light List Accent 5" w:semiHidden="0" w:uiPriority="61" w:unhideWhenUsed="0"/>
-    <w:lsdException w:name="Light Grid Accent 5" w:semiHidden="0" w:uiPriority="62" w:unhideWhenUsed="0"/>
-    <w:lsdException w:name="Medium Shading 1 Accent 5" w:semiHidden="0" w:uiPriority="63" w:unhideWhenUsed="0"/>
-    <w:lsdException w:name="Medium Shading 2 Accent 5" w:semiHidden="0" w:uiPriority="64" w:unhideWhenUsed="0"/>
-    <w:lsdException w:name="Medium List 1 Accent 5" w:semiHidden="0" w:uiPriority="65" w:unhideWhenUsed="0"/>
-    <w:lsdException w:name="Medium List 2 Accent 5" w:semiHidden="0" w:uiPriority="66" w:unhideWhenUsed="0"/>
-    <w:lsdException w:name="Medium Grid 1 Accent 5" w:semiHidden="0" w:uiPriority="67" w:unhideWhenUsed="0"/>
-    <w:lsdException w:name="Medium Grid 2 Accent 5" w:semiHidden="0" w:uiPriority="68" w:unhideWhenUsed="0"/>
-    <w:lsdException w:name="Medium Grid 3 Accent 5" w:semiHidden="0" w:uiPriority="69" w:unhideWhenUsed="0"/>
-    <w:lsdException w:name="Dark List Accent 5" w:semiHidden="0" w:uiPriority="70" w:unhideWhenUsed="0"/>
-    <w:lsdException w:name="Colorful Shading Accent 5" w:semiHidden="0" w:uiPriority="71" w:unhideWhenUsed="0"/>
-    <w:lsdException w:name="Colorful List Accent 5" w:semiHidden="0" w:uiPriority="72" w:unhideWhenUsed="0"/>
-    <w:lsdException w:name="Colorful Grid Accent 5" w:semiHidden="0" w:uiPriority="73" w:unhideWhenUsed="0"/>
-    <w:lsdException w:name="Light Shading Accent 6" w:semiHidden="0" w:uiPriority="60" w:unhideWhenUsed="0"/>
-    <w:lsdException w:name="Light List Accent 6" w:semiHidden="0" w:uiPriority="61" w:unhideWhenUsed="0"/>
-    <w:lsdException w:name="Light Grid Accent 6" w:semiHidden="0" w:uiPriority="62" w:unhideWhenUsed="0"/>
-    <w:lsdException w:name="Medium Shading 1 Accent 6" w:semiHidden="0" w:uiPriority="63" w:unhideWhenUsed="0"/>
-    <w:lsdException w:name="Medium Shading 2 Accent 6" w:semiHidden="0" w:uiPriority="64" w:unhideWhenUsed="0"/>
-    <w:lsdException w:name="Medium List 1 Accent 6" w:semiHidden="0" w:uiPriority="65" w:unhideWhenUsed="0"/>
-    <w:lsdException w:name="Medium List 2 Accent 6" w:semiHidden="0" w:uiPriority="66" w:unhideWhenUsed="0"/>
-    <w:lsdException w:name="Medium Grid 1 Accent 6" w:semiHidden="0" w:uiPriority="67" w:unhideWhenUsed="0"/>
-    <w:lsdException w:name="Medium Grid 2 Accent 6" w:semiHidden="0" w:uiPriority="68" w:unhideWhenUsed="0"/>
-    <w:lsdException w:name="Medium Grid 3 Accent 6" w:semiHidden="0" w:uiPriority="69" w:unhideWhenUsed="0"/>
-    <w:lsdException w:name="Dark List Accent 6" w:semiHidden="0" w:uiPriority="70" w:unhideWhenUsed="0"/>
-    <w:lsdException w:name="Colorful Shading Accent 6" w:semiHidden="0" w:uiPriority="71" w:unhideWhenUsed="0"/>
-    <w:lsdException w:name="Colorful List Accent 6" w:semiHidden="0" w:uiPriority="72" w:unhideWhenUsed="0"/>
-    <w:lsdException w:name="Colorful Grid Accent 6" w:semiHidden="0" w:uiPriority="73" w:unhideWhenUsed="0"/>
-    <w:lsdException w:name="Subtle Emphasis" w:semiHidden="0" w:uiPriority="19" w:unhideWhenUsed="0" w:qFormat="1"/>
-    <w:lsdException w:name="Intense Emphasis" w:semiHidden="0" w:uiPriority="21" w:unhideWhenUsed="0" w:qFormat="1"/>
-    <w:lsdException w:name="Subtle Reference" w:semiHidden="0" w:uiPriority="31" w:unhideWhenUsed="0" w:qFormat="1"/>
-    <w:lsdException w:name="Intense Reference" w:semiHidden="0" w:uiPriority="32" w:unhideWhenUsed="0" w:qFormat="1"/>
-    <w:lsdException w:name="Book Title" w:semiHidden="0" w:uiPriority="33" w:unhideWhenUsed="0" w:qFormat="1"/>
-    <w:lsdException w:name="Bibliography" w:uiPriority="37"/>
-    <w:lsdException w:name="TOC Heading" w:uiPriority="39" w:qFormat="1"/>
-  </w:latentStyles>
-  <w:style w:type="paragraph" w:default="1" w:styleId="Normal">
-    <w:name w:val="Normal"/>
-    <w:qFormat/>
-  </w:style>
-  <w:style w:type="character" w:default="1" w:styleId="DefaultParagraphFont">
-    <w:name w:val="Default Paragraph Font"/>
-    <w:uiPriority w:val="1"/>
-    <w:semiHidden/>
-    <w:unhideWhenUsed/>
-  </w:style>
-  <w:style w:type="table" w:default="1" w:styleId="TableNormal">
-    <w:name w:val="Normal Table"/>
-    <w:uiPriority w:val="99"/>
-    <w:semiHidden/>
-    <w:unhideWhenUsed/>
-    <w:tblPr>
-      <w:tblInd w:w="0" w:type="dxa"/>
-      <w:tblCellMar>
-        <w:top w:w="0" w:type="dxa"/>
-        <w:left w:w="108" w:type="dxa"/>
-        <w:bottom w:w="0" w:type="dxa"/>
-        <w:right w:w="108" w:type="dxa"/>
-      </w:tblCellMar>
-    </w:tblPr>
-  </w:style>
-  <w:style w:type="numbering" w:default="1" w:styleId="NoList">
-    <w:name w:val="No List"/>
-    <w:uiPriority w:val="99"/>
-    <w:semiHidden/>
-    <w:unhideWhenUsed/>
-  </w:style>
-  <w:style w:type="table" w:styleId="TableGrid">
-    <w:name w:val="Table Grid"/>
-    <w:basedOn w:val="TableNormal"/>
-    <w:uiPriority w:val="39"/>
-    <w:rsid w:val="00DD40A8"/>
-    <w:pPr>
-      <w:spacing w:after="0" w:line="240" w:lineRule="auto"/>
-    </w:pPr>
-    <w:tblPr>
-      <w:tblInd w:w="0" w:type="dxa"/>
-      <w:tblBorders>
-        <w:top w:val="single" w:sz="4" w:space="0" w:color="auto"/>
-        <w:left w:val="single" w:sz="4" w:space="0" w:color="auto"/>
-        <w:bottom w:val="single" w:sz="4" w:space="0" w:color="auto"/>
-        <w:right w:val="single" w:sz="4" w:space="0" w:color="auto"/>
-        <w:insideH w:val="single" w:sz="4" w:space="0" w:color="auto"/>
-        <w:insideV w:val="single" w:sz="4" w:space="0" w:color="auto"/>
-      </w:tblBorders>
-      <w:tblCellMar>
-        <w:top w:w="0" w:type="dxa"/>
-        <w:left w:w="108" w:type="dxa"/>
-        <w:bottom w:w="0" w:type="dxa"/>
-        <w:right w:w="108" w:type="dxa"/>
-      </w:tblCellMar>
     </w:tblPr>
   </w:style>
   <w:style w:type="character" w:customStyle="1" w:styleId="apple-converted-space">

</xml_diff>